<commit_message>
Requisitos funcionales de Gestion de Usuario e Instrumentos agregados Instalador del programa para prototipado agregado Prototipos de Gestion de Usuario e Instrumentos agregados
</commit_message>
<xml_diff>
--- a/Desarrollo/SLM/Documentos/SLM_LR.docx
+++ b/Desarrollo/SLM/Documentos/SLM_LR.docx
@@ -34,6 +34,7 @@
           <w:dataBinding w:prefixMappings="xmlns:ns0='http://purl.org/dc/elements/1.1/' xmlns:ns1='http://schemas.openxmlformats.org/package/2006/metadata/core-properties' " w:xpath="/ns1:coreProperties[1]/ns0:title[1]" w:storeItemID="{6C3C8BC8-F283-45AE-878A-BAB7291924A1}"/>
           <w:text/>
         </w:sdtPr>
+        <w:sdtEndPr/>
         <w:sdtContent>
           <w:r>
             <w:rPr>
@@ -1341,6 +1342,7 @@
           <w:dataBinding w:prefixMappings="xmlns:ns0='http://purl.org/dc/elements/1.1/' xmlns:ns1='http://schemas.openxmlformats.org/package/2006/metadata/core-properties' " w:xpath="/ns1:coreProperties[1]/ns0:title[1]" w:storeItemID="{6C3C8BC8-F283-45AE-878A-BAB7291924A1}"/>
           <w:text/>
         </w:sdtPr>
+        <w:sdtEndPr/>
         <w:sdtContent>
           <w:r>
             <w:rPr>
@@ -2038,16 +2040,7 @@
         <w:t>-</w:t>
       </w:r>
       <w:r>
-        <w:t>0</w:t>
-      </w:r>
-      <w:r>
-        <w:t>3</w:t>
-      </w:r>
-      <w:r>
-        <w:t xml:space="preserve"> – </w:t>
-      </w:r>
-      <w:r>
-        <w:t xml:space="preserve">Diseño </w:t>
+        <w:t xml:space="preserve">03 – Diseño </w:t>
       </w:r>
       <w:proofErr w:type="spellStart"/>
       <w:r>
@@ -2348,16 +2341,7 @@
         <w:t>-</w:t>
       </w:r>
       <w:r>
-        <w:t>0</w:t>
-      </w:r>
-      <w:r>
-        <w:t>4</w:t>
-      </w:r>
-      <w:r>
-        <w:t xml:space="preserve"> –</w:t>
-      </w:r>
-      <w:r>
-        <w:t xml:space="preserve"> Alertas de error informativas</w:t>
+        <w:t>04 – Alertas de error informativas</w:t>
       </w:r>
     </w:p>
     <w:p>
@@ -2639,16 +2623,7 @@
         <w:t>-</w:t>
       </w:r>
       <w:r>
-        <w:t>0</w:t>
-      </w:r>
-      <w:r>
-        <w:t>5</w:t>
-      </w:r>
-      <w:r>
-        <w:t xml:space="preserve"> – </w:t>
-      </w:r>
-      <w:r>
-        <w:t>Sesiones concurrentes</w:t>
+        <w:t>05 – Sesiones concurrentes</w:t>
       </w:r>
     </w:p>
     <w:p>
@@ -2930,16 +2905,7 @@
         <w:t>-</w:t>
       </w:r>
       <w:r>
-        <w:t>0</w:t>
-      </w:r>
-      <w:r>
-        <w:t>6</w:t>
-      </w:r>
-      <w:r>
-        <w:t xml:space="preserve"> – </w:t>
-      </w:r>
-      <w:r>
-        <w:t>Protección de datos</w:t>
+        <w:t>06 – Protección de datos</w:t>
       </w:r>
     </w:p>
     <w:p>
@@ -3209,16 +3175,7 @@
         <w:t>-</w:t>
       </w:r>
       <w:r>
-        <w:t>0</w:t>
-      </w:r>
-      <w:r>
-        <w:t>7</w:t>
-      </w:r>
-      <w:r>
-        <w:t xml:space="preserve"> – </w:t>
-      </w:r>
-      <w:r>
-        <w:t xml:space="preserve">Autorización </w:t>
+        <w:t xml:space="preserve">07 – Autorización </w:t>
       </w:r>
     </w:p>
     <w:p>
@@ -3513,7 +3470,13 @@
         <w:pStyle w:val="Heading3"/>
       </w:pPr>
       <w:r>
-        <w:t xml:space="preserve">RF01 </w:t>
+        <w:t>RF</w:t>
+      </w:r>
+      <w:r>
+        <w:t>-</w:t>
+      </w:r>
+      <w:r>
+        <w:t xml:space="preserve">01 </w:t>
       </w:r>
       <w:r>
         <w:t>–</w:t>
@@ -3549,61 +3512,61 @@
         <w:rPr>
           <w:sz w:val="24"/>
         </w:rPr>
-        <w:t xml:space="preserve">os: RNF-01, </w:t>
-      </w:r>
-      <w:r>
-        <w:rPr>
-          <w:sz w:val="24"/>
-        </w:rPr>
-        <w:t>RNF-01</w:t>
-      </w:r>
-      <w:r>
-        <w:rPr>
-          <w:sz w:val="24"/>
-        </w:rPr>
-        <w:t xml:space="preserve">, </w:t>
-      </w:r>
-      <w:r>
-        <w:rPr>
-          <w:sz w:val="24"/>
-        </w:rPr>
-        <w:t>RNF-01</w:t>
-      </w:r>
-      <w:r>
-        <w:rPr>
-          <w:sz w:val="24"/>
-        </w:rPr>
-        <w:t xml:space="preserve">, </w:t>
-      </w:r>
-      <w:r>
-        <w:rPr>
-          <w:sz w:val="24"/>
-        </w:rPr>
-        <w:t>RNF-01</w:t>
-      </w:r>
-      <w:r>
-        <w:rPr>
-          <w:sz w:val="24"/>
-        </w:rPr>
-        <w:t xml:space="preserve">, </w:t>
-      </w:r>
-      <w:r>
-        <w:rPr>
-          <w:sz w:val="24"/>
-        </w:rPr>
-        <w:t>RNF-01</w:t>
-      </w:r>
-      <w:r>
-        <w:rPr>
-          <w:sz w:val="24"/>
-        </w:rPr>
-        <w:t xml:space="preserve">, </w:t>
-      </w:r>
-      <w:r>
-        <w:rPr>
-          <w:sz w:val="24"/>
-        </w:rPr>
-        <w:t>RNF-01</w:t>
+        <w:t>os: RNF-01, RNF-0</w:t>
+      </w:r>
+      <w:r>
+        <w:rPr>
+          <w:sz w:val="24"/>
+        </w:rPr>
+        <w:t>2</w:t>
+      </w:r>
+      <w:r>
+        <w:rPr>
+          <w:sz w:val="24"/>
+        </w:rPr>
+        <w:t>, RNF-0</w:t>
+      </w:r>
+      <w:r>
+        <w:rPr>
+          <w:sz w:val="24"/>
+        </w:rPr>
+        <w:t>3</w:t>
+      </w:r>
+      <w:r>
+        <w:rPr>
+          <w:sz w:val="24"/>
+        </w:rPr>
+        <w:t>, RNF-0</w:t>
+      </w:r>
+      <w:r>
+        <w:rPr>
+          <w:sz w:val="24"/>
+        </w:rPr>
+        <w:t>4</w:t>
+      </w:r>
+      <w:r>
+        <w:rPr>
+          <w:sz w:val="24"/>
+        </w:rPr>
+        <w:t>, RNF-0</w:t>
+      </w:r>
+      <w:r>
+        <w:rPr>
+          <w:sz w:val="24"/>
+        </w:rPr>
+        <w:t>5</w:t>
+      </w:r>
+      <w:r>
+        <w:rPr>
+          <w:sz w:val="24"/>
+        </w:rPr>
+        <w:t>, RNF-0</w:t>
+      </w:r>
+      <w:r>
+        <w:rPr>
+          <w:sz w:val="24"/>
+        </w:rPr>
+        <w:t>6, RNF-07</w:t>
       </w:r>
     </w:p>
     <w:p/>
@@ -3647,13 +3610,1132 @@
         <w:rPr>
           <w:sz w:val="24"/>
         </w:rPr>
-        <w:t xml:space="preserve"> Usuario Administrador agregar, editar y dar de baja a un cliente.</w:t>
-      </w:r>
-    </w:p>
-    <w:p>
-      <w:pPr>
-        <w:rPr>
-          <w:sz w:val="24"/>
+        <w:t xml:space="preserve"> Usuario Administrador </w:t>
+      </w:r>
+      <w:r>
+        <w:rPr>
+          <w:sz w:val="24"/>
+        </w:rPr>
+        <w:t xml:space="preserve">listar, </w:t>
+      </w:r>
+      <w:r>
+        <w:rPr>
+          <w:sz w:val="24"/>
+        </w:rPr>
+        <w:t>agregar, editar y dar de baja a un cliente.</w:t>
+      </w:r>
+    </w:p>
+    <w:p>
+      <w:pPr>
+        <w:ind w:left="708"/>
+        <w:rPr>
+          <w:sz w:val="24"/>
+        </w:rPr>
+      </w:pPr>
+    </w:p>
+    <w:p>
+      <w:pPr>
+        <w:ind w:left="708"/>
+        <w:rPr>
+          <w:b/>
+          <w:sz w:val="24"/>
+          <w:u w:val="single"/>
+        </w:rPr>
+      </w:pPr>
+      <w:r>
+        <w:rPr>
+          <w:b/>
+          <w:sz w:val="24"/>
+          <w:u w:val="single"/>
+        </w:rPr>
+        <w:t>Listar Usuarios</w:t>
+      </w:r>
+    </w:p>
+    <w:p>
+      <w:pPr>
+        <w:ind w:left="708"/>
+        <w:rPr>
+          <w:b/>
+          <w:sz w:val="24"/>
+        </w:rPr>
+      </w:pPr>
+    </w:p>
+    <w:p>
+      <w:pPr>
+        <w:ind w:left="708"/>
+        <w:rPr>
+          <w:sz w:val="24"/>
+        </w:rPr>
+      </w:pPr>
+      <w:r>
+        <w:rPr>
+          <w:sz w:val="24"/>
+        </w:rPr>
+        <w:t>Se mostrará una tabla mostrando los usuarios agregado</w:t>
+      </w:r>
+      <w:r>
+        <w:rPr>
+          <w:sz w:val="24"/>
+        </w:rPr>
+        <w:t>s</w:t>
+      </w:r>
+      <w:r>
+        <w:rPr>
+          <w:sz w:val="24"/>
+        </w:rPr>
+        <w:t xml:space="preserve"> en el Sistema. En la tabla se mostrará lo siguiente campos:</w:t>
+      </w:r>
+    </w:p>
+    <w:p>
+      <w:pPr>
+        <w:pStyle w:val="ListParagraph"/>
+        <w:numPr>
+          <w:ilvl w:val="0"/>
+          <w:numId w:val="4"/>
+        </w:numPr>
+        <w:rPr>
+          <w:sz w:val="24"/>
+        </w:rPr>
+      </w:pPr>
+      <w:r>
+        <w:rPr>
+          <w:sz w:val="24"/>
+        </w:rPr>
+        <w:lastRenderedPageBreak/>
+        <w:t>Nombres</w:t>
+      </w:r>
+    </w:p>
+    <w:p>
+      <w:pPr>
+        <w:pStyle w:val="ListParagraph"/>
+        <w:numPr>
+          <w:ilvl w:val="0"/>
+          <w:numId w:val="4"/>
+        </w:numPr>
+        <w:rPr>
+          <w:sz w:val="24"/>
+        </w:rPr>
+      </w:pPr>
+      <w:r>
+        <w:rPr>
+          <w:sz w:val="24"/>
+        </w:rPr>
+        <w:t>Apellidos</w:t>
+      </w:r>
+    </w:p>
+    <w:p>
+      <w:pPr>
+        <w:pStyle w:val="ListParagraph"/>
+        <w:numPr>
+          <w:ilvl w:val="0"/>
+          <w:numId w:val="4"/>
+        </w:numPr>
+        <w:rPr>
+          <w:sz w:val="24"/>
+        </w:rPr>
+      </w:pPr>
+      <w:r>
+        <w:rPr>
+          <w:sz w:val="24"/>
+        </w:rPr>
+        <w:t>Tipo de documento de identidad</w:t>
+      </w:r>
+    </w:p>
+    <w:p>
+      <w:pPr>
+        <w:pStyle w:val="ListParagraph"/>
+        <w:numPr>
+          <w:ilvl w:val="0"/>
+          <w:numId w:val="4"/>
+        </w:numPr>
+        <w:rPr>
+          <w:sz w:val="24"/>
+        </w:rPr>
+      </w:pPr>
+      <w:r>
+        <w:rPr>
+          <w:sz w:val="24"/>
+        </w:rPr>
+        <w:t>Numero de documento de identidad</w:t>
+      </w:r>
+    </w:p>
+    <w:p>
+      <w:pPr>
+        <w:pStyle w:val="ListParagraph"/>
+        <w:numPr>
+          <w:ilvl w:val="0"/>
+          <w:numId w:val="4"/>
+        </w:numPr>
+        <w:rPr>
+          <w:sz w:val="24"/>
+        </w:rPr>
+      </w:pPr>
+      <w:r>
+        <w:rPr>
+          <w:sz w:val="24"/>
+        </w:rPr>
+        <w:t>Fecha en la que fue registrado</w:t>
+      </w:r>
+    </w:p>
+    <w:p>
+      <w:pPr>
+        <w:rPr>
+          <w:sz w:val="24"/>
+        </w:rPr>
+      </w:pPr>
+    </w:p>
+    <w:p>
+      <w:pPr>
+        <w:ind w:left="708"/>
+        <w:rPr>
+          <w:sz w:val="24"/>
+        </w:rPr>
+      </w:pPr>
+      <w:r>
+        <w:rPr>
+          <w:sz w:val="24"/>
+        </w:rPr>
+        <w:t>La tabla también mostrará opciones a realizar con el usuario de cada fila, como Editar y Dar de baja.</w:t>
+      </w:r>
+    </w:p>
+    <w:p>
+      <w:pPr>
+        <w:ind w:left="708"/>
+        <w:rPr>
+          <w:sz w:val="24"/>
+        </w:rPr>
+      </w:pPr>
+    </w:p>
+    <w:p>
+      <w:pPr>
+        <w:ind w:left="708"/>
+        <w:rPr>
+          <w:sz w:val="24"/>
+        </w:rPr>
+      </w:pPr>
+      <w:r>
+        <w:rPr>
+          <w:sz w:val="24"/>
+        </w:rPr>
+        <w:t>La tabla listará a los usuarios mostrando primero a los que fueron registrando recientemente realizando una paginación de 10.</w:t>
+      </w:r>
+    </w:p>
+    <w:p>
+      <w:pPr>
+        <w:ind w:left="708"/>
+        <w:rPr>
+          <w:sz w:val="24"/>
+        </w:rPr>
+      </w:pPr>
+    </w:p>
+    <w:p>
+      <w:pPr>
+        <w:ind w:left="708"/>
+        <w:rPr>
+          <w:sz w:val="24"/>
+          <w:u w:val="single"/>
+        </w:rPr>
+      </w:pPr>
+      <w:r>
+        <w:rPr>
+          <w:sz w:val="24"/>
+          <w:u w:val="single"/>
+        </w:rPr>
+        <w:t>Prototipo</w:t>
+      </w:r>
+    </w:p>
+    <w:p>
+      <w:pPr>
+        <w:ind w:left="708"/>
+        <w:rPr>
+          <w:sz w:val="24"/>
+          <w:u w:val="single"/>
+        </w:rPr>
+      </w:pPr>
+    </w:p>
+    <w:p>
+      <w:pPr>
+        <w:rPr>
+          <w:sz w:val="24"/>
+          <w:u w:val="single"/>
+        </w:rPr>
+      </w:pPr>
+      <w:r>
+        <w:rPr>
+          <w:noProof/>
+          <w:sz w:val="24"/>
+          <w:u w:val="single"/>
+        </w:rPr>
+        <w:drawing>
+          <wp:inline distT="0" distB="0" distL="0" distR="0">
+            <wp:extent cx="5943600" cy="4319996"/>
+            <wp:effectExtent l="0" t="0" r="0" b="4445"/>
+            <wp:docPr id="6" name="Picture 6" descr="D:\SFT\Desarrollo\SLM\New folder\Listar usuarios.png"/>
+            <wp:cNvGraphicFramePr>
+              <a:graphicFrameLocks xmlns:a="http://schemas.openxmlformats.org/drawingml/2006/main" noChangeAspect="1"/>
+            </wp:cNvGraphicFramePr>
+            <a:graphic xmlns:a="http://schemas.openxmlformats.org/drawingml/2006/main">
+              <a:graphicData uri="http://schemas.openxmlformats.org/drawingml/2006/picture">
+                <pic:pic xmlns:pic="http://schemas.openxmlformats.org/drawingml/2006/picture">
+                  <pic:nvPicPr>
+                    <pic:cNvPr id="0" name="Picture 6" descr="D:\SFT\Desarrollo\SLM\New folder\Listar usuarios.png"/>
+                    <pic:cNvPicPr>
+                      <a:picLocks noChangeAspect="1" noChangeArrowheads="1"/>
+                    </pic:cNvPicPr>
+                  </pic:nvPicPr>
+                  <pic:blipFill>
+                    <a:blip r:embed="rId8">
+                      <a:extLst>
+                        <a:ext uri="{28A0092B-C50C-407E-A947-70E740481C1C}">
+                          <a14:useLocalDpi xmlns:a14="http://schemas.microsoft.com/office/drawing/2010/main" val="0"/>
+                        </a:ext>
+                      </a:extLst>
+                    </a:blip>
+                    <a:srcRect/>
+                    <a:stretch>
+                      <a:fillRect/>
+                    </a:stretch>
+                  </pic:blipFill>
+                  <pic:spPr bwMode="auto">
+                    <a:xfrm>
+                      <a:off x="0" y="0"/>
+                      <a:ext cx="5943600" cy="4319996"/>
+                    </a:xfrm>
+                    <a:prstGeom prst="rect">
+                      <a:avLst/>
+                    </a:prstGeom>
+                    <a:noFill/>
+                    <a:ln>
+                      <a:noFill/>
+                    </a:ln>
+                  </pic:spPr>
+                </pic:pic>
+              </a:graphicData>
+            </a:graphic>
+          </wp:inline>
+        </w:drawing>
+      </w:r>
+    </w:p>
+    <w:p>
+      <w:pPr>
+        <w:ind w:left="708"/>
+        <w:rPr>
+          <w:b/>
+          <w:sz w:val="24"/>
+        </w:rPr>
+      </w:pPr>
+    </w:p>
+    <w:p>
+      <w:pPr>
+        <w:ind w:left="708"/>
+        <w:rPr>
+          <w:b/>
+          <w:sz w:val="24"/>
+        </w:rPr>
+      </w:pPr>
+    </w:p>
+    <w:p>
+      <w:pPr>
+        <w:ind w:left="708"/>
+        <w:rPr>
+          <w:b/>
+          <w:sz w:val="24"/>
+          <w:u w:val="single"/>
+        </w:rPr>
+      </w:pPr>
+      <w:r>
+        <w:rPr>
+          <w:b/>
+          <w:sz w:val="24"/>
+          <w:u w:val="single"/>
+        </w:rPr>
+        <w:lastRenderedPageBreak/>
+        <w:t>Agregar Usuario</w:t>
+      </w:r>
+    </w:p>
+    <w:p>
+      <w:pPr>
+        <w:ind w:left="708"/>
+        <w:rPr>
+          <w:b/>
+          <w:sz w:val="24"/>
+        </w:rPr>
+      </w:pPr>
+    </w:p>
+    <w:p>
+      <w:pPr>
+        <w:ind w:left="708"/>
+        <w:rPr>
+          <w:sz w:val="24"/>
+        </w:rPr>
+      </w:pPr>
+      <w:r>
+        <w:rPr>
+          <w:sz w:val="24"/>
+        </w:rPr>
+        <w:t xml:space="preserve">Para agregar un cliente se registrará </w:t>
+      </w:r>
+      <w:r>
+        <w:rPr>
+          <w:sz w:val="24"/>
+        </w:rPr>
+        <w:t>los siguientes datos de manera obligatoria:</w:t>
+      </w:r>
+    </w:p>
+    <w:p>
+      <w:pPr>
+        <w:ind w:left="708"/>
+        <w:rPr>
+          <w:sz w:val="24"/>
+        </w:rPr>
+      </w:pPr>
+    </w:p>
+    <w:p>
+      <w:pPr>
+        <w:pStyle w:val="ListParagraph"/>
+        <w:numPr>
+          <w:ilvl w:val="0"/>
+          <w:numId w:val="2"/>
+        </w:numPr>
+        <w:rPr>
+          <w:sz w:val="24"/>
+        </w:rPr>
+      </w:pPr>
+      <w:r>
+        <w:rPr>
+          <w:sz w:val="24"/>
+        </w:rPr>
+        <w:t>N</w:t>
+      </w:r>
+      <w:r>
+        <w:rPr>
+          <w:sz w:val="24"/>
+        </w:rPr>
+        <w:t>ombre</w:t>
+      </w:r>
+      <w:r>
+        <w:rPr>
+          <w:sz w:val="24"/>
+        </w:rPr>
+        <w:t>s</w:t>
+      </w:r>
+    </w:p>
+    <w:p>
+      <w:pPr>
+        <w:pStyle w:val="ListParagraph"/>
+        <w:numPr>
+          <w:ilvl w:val="0"/>
+          <w:numId w:val="2"/>
+        </w:numPr>
+        <w:rPr>
+          <w:sz w:val="24"/>
+        </w:rPr>
+      </w:pPr>
+      <w:r>
+        <w:rPr>
+          <w:sz w:val="24"/>
+        </w:rPr>
+        <w:t>A</w:t>
+      </w:r>
+      <w:r>
+        <w:rPr>
+          <w:sz w:val="24"/>
+        </w:rPr>
+        <w:t>pellido paterno</w:t>
+      </w:r>
+    </w:p>
+    <w:p>
+      <w:pPr>
+        <w:pStyle w:val="ListParagraph"/>
+        <w:numPr>
+          <w:ilvl w:val="0"/>
+          <w:numId w:val="2"/>
+        </w:numPr>
+        <w:rPr>
+          <w:sz w:val="24"/>
+        </w:rPr>
+      </w:pPr>
+      <w:r>
+        <w:rPr>
+          <w:sz w:val="24"/>
+        </w:rPr>
+        <w:t>A</w:t>
+      </w:r>
+      <w:r>
+        <w:rPr>
+          <w:sz w:val="24"/>
+        </w:rPr>
+        <w:t>pellido materno</w:t>
+      </w:r>
+    </w:p>
+    <w:p>
+      <w:pPr>
+        <w:pStyle w:val="ListParagraph"/>
+        <w:numPr>
+          <w:ilvl w:val="0"/>
+          <w:numId w:val="2"/>
+        </w:numPr>
+        <w:rPr>
+          <w:sz w:val="24"/>
+        </w:rPr>
+      </w:pPr>
+      <w:r>
+        <w:rPr>
+          <w:sz w:val="24"/>
+        </w:rPr>
+        <w:t xml:space="preserve">Numero de </w:t>
+      </w:r>
+      <w:r>
+        <w:rPr>
+          <w:sz w:val="24"/>
+        </w:rPr>
+        <w:t>D</w:t>
+      </w:r>
+      <w:r>
+        <w:rPr>
+          <w:sz w:val="24"/>
+        </w:rPr>
+        <w:t>ocumento de identidad</w:t>
+      </w:r>
+    </w:p>
+    <w:p>
+      <w:pPr>
+        <w:pStyle w:val="ListParagraph"/>
+        <w:numPr>
+          <w:ilvl w:val="0"/>
+          <w:numId w:val="2"/>
+        </w:numPr>
+        <w:rPr>
+          <w:sz w:val="24"/>
+        </w:rPr>
+      </w:pPr>
+      <w:r>
+        <w:rPr>
+          <w:sz w:val="24"/>
+        </w:rPr>
+        <w:t>T</w:t>
+      </w:r>
+      <w:r>
+        <w:rPr>
+          <w:sz w:val="24"/>
+        </w:rPr>
+        <w:t xml:space="preserve">ipo de </w:t>
+      </w:r>
+      <w:r>
+        <w:rPr>
+          <w:sz w:val="24"/>
+        </w:rPr>
+        <w:t>Documento de identidad</w:t>
+      </w:r>
+      <w:r>
+        <w:rPr>
+          <w:sz w:val="24"/>
+        </w:rPr>
+        <w:t xml:space="preserve"> (DNI, RUC, Carné de extranjería)</w:t>
+      </w:r>
+    </w:p>
+    <w:p>
+      <w:pPr>
+        <w:rPr>
+          <w:sz w:val="24"/>
+        </w:rPr>
+      </w:pPr>
+    </w:p>
+    <w:p>
+      <w:pPr>
+        <w:ind w:left="708"/>
+        <w:rPr>
+          <w:sz w:val="24"/>
+        </w:rPr>
+      </w:pPr>
+      <w:r>
+        <w:rPr>
+          <w:sz w:val="24"/>
+        </w:rPr>
+        <w:t>Los siguientes datos serán de manera opcional:</w:t>
+      </w:r>
+    </w:p>
+    <w:p>
+      <w:pPr>
+        <w:ind w:left="708"/>
+        <w:rPr>
+          <w:sz w:val="24"/>
+        </w:rPr>
+      </w:pPr>
+    </w:p>
+    <w:p>
+      <w:pPr>
+        <w:pStyle w:val="ListParagraph"/>
+        <w:numPr>
+          <w:ilvl w:val="0"/>
+          <w:numId w:val="3"/>
+        </w:numPr>
+        <w:rPr>
+          <w:sz w:val="24"/>
+        </w:rPr>
+      </w:pPr>
+      <w:r>
+        <w:rPr>
+          <w:sz w:val="24"/>
+        </w:rPr>
+        <w:t>Instrumento favorito</w:t>
+      </w:r>
+    </w:p>
+    <w:p>
+      <w:pPr>
+        <w:pStyle w:val="ListParagraph"/>
+        <w:numPr>
+          <w:ilvl w:val="0"/>
+          <w:numId w:val="3"/>
+        </w:numPr>
+        <w:rPr>
+          <w:sz w:val="24"/>
+        </w:rPr>
+      </w:pPr>
+      <w:r>
+        <w:rPr>
+          <w:sz w:val="24"/>
+        </w:rPr>
+        <w:t>Artista favorito</w:t>
+      </w:r>
+    </w:p>
+    <w:p>
+      <w:pPr>
+        <w:pStyle w:val="ListParagraph"/>
+        <w:numPr>
+          <w:ilvl w:val="0"/>
+          <w:numId w:val="3"/>
+        </w:numPr>
+        <w:rPr>
+          <w:sz w:val="24"/>
+        </w:rPr>
+      </w:pPr>
+      <w:r>
+        <w:rPr>
+          <w:sz w:val="24"/>
+        </w:rPr>
+        <w:t>Género musical favorito</w:t>
+      </w:r>
+    </w:p>
+    <w:p>
+      <w:pPr>
+        <w:pStyle w:val="ListParagraph"/>
+        <w:numPr>
+          <w:ilvl w:val="0"/>
+          <w:numId w:val="3"/>
+        </w:numPr>
+        <w:rPr>
+          <w:sz w:val="24"/>
+        </w:rPr>
+      </w:pPr>
+      <w:r>
+        <w:rPr>
+          <w:sz w:val="24"/>
+        </w:rPr>
+        <w:t>Distrito</w:t>
+      </w:r>
+    </w:p>
+    <w:p>
+      <w:pPr>
+        <w:pStyle w:val="ListParagraph"/>
+        <w:numPr>
+          <w:ilvl w:val="0"/>
+          <w:numId w:val="3"/>
+        </w:numPr>
+        <w:rPr>
+          <w:sz w:val="24"/>
+        </w:rPr>
+      </w:pPr>
+      <w:r>
+        <w:rPr>
+          <w:sz w:val="24"/>
+        </w:rPr>
+        <w:t>Provincia</w:t>
+      </w:r>
+    </w:p>
+    <w:p>
+      <w:pPr>
+        <w:pStyle w:val="ListParagraph"/>
+        <w:numPr>
+          <w:ilvl w:val="0"/>
+          <w:numId w:val="3"/>
+        </w:numPr>
+        <w:rPr>
+          <w:sz w:val="24"/>
+        </w:rPr>
+      </w:pPr>
+      <w:r>
+        <w:rPr>
+          <w:sz w:val="24"/>
+        </w:rPr>
+        <w:t>Departamento</w:t>
+      </w:r>
+    </w:p>
+    <w:p>
+      <w:pPr>
+        <w:pStyle w:val="ListParagraph"/>
+        <w:numPr>
+          <w:ilvl w:val="0"/>
+          <w:numId w:val="3"/>
+        </w:numPr>
+        <w:rPr>
+          <w:sz w:val="24"/>
+        </w:rPr>
+      </w:pPr>
+      <w:r>
+        <w:rPr>
+          <w:sz w:val="24"/>
+        </w:rPr>
+        <w:t>Domicilio</w:t>
+      </w:r>
+    </w:p>
+    <w:p>
+      <w:pPr>
+        <w:rPr>
+          <w:sz w:val="24"/>
+        </w:rPr>
+      </w:pPr>
+    </w:p>
+    <w:p>
+      <w:pPr>
+        <w:ind w:left="708"/>
+        <w:rPr>
+          <w:sz w:val="24"/>
+        </w:rPr>
+      </w:pPr>
+      <w:r>
+        <w:rPr>
+          <w:sz w:val="24"/>
+        </w:rPr>
+        <w:t xml:space="preserve">Al finalizar el registro se debe </w:t>
+      </w:r>
+      <w:r>
+        <w:rPr>
+          <w:sz w:val="24"/>
+        </w:rPr>
+        <w:t xml:space="preserve">llevar al Usuario al Listado de usuario y </w:t>
+      </w:r>
+      <w:r>
+        <w:rPr>
+          <w:sz w:val="24"/>
+        </w:rPr>
+        <w:t>mostrar un mensaje confirmando que el Usuario fue registrado exitosamente</w:t>
+      </w:r>
+    </w:p>
+    <w:p>
+      <w:pPr>
+        <w:ind w:left="708"/>
+        <w:rPr>
+          <w:sz w:val="24"/>
+        </w:rPr>
+      </w:pPr>
+    </w:p>
+    <w:p>
+      <w:pPr>
+        <w:ind w:left="708"/>
+        <w:rPr>
+          <w:sz w:val="24"/>
+          <w:u w:val="single"/>
+        </w:rPr>
+      </w:pPr>
+      <w:r>
+        <w:rPr>
+          <w:sz w:val="24"/>
+          <w:u w:val="single"/>
+        </w:rPr>
+        <w:t>Prototipo:</w:t>
+      </w:r>
+    </w:p>
+    <w:p>
+      <w:pPr>
+        <w:ind w:left="708"/>
+        <w:rPr>
+          <w:sz w:val="24"/>
+        </w:rPr>
+      </w:pPr>
+    </w:p>
+    <w:p>
+      <w:pPr>
+        <w:jc w:val="center"/>
+        <w:rPr>
+          <w:sz w:val="24"/>
+        </w:rPr>
+      </w:pPr>
+      <w:r>
+        <w:rPr>
+          <w:noProof/>
+          <w:sz w:val="24"/>
+        </w:rPr>
+        <w:lastRenderedPageBreak/>
+        <w:drawing>
+          <wp:inline distT="0" distB="0" distL="0" distR="0">
+            <wp:extent cx="5943600" cy="4996467"/>
+            <wp:effectExtent l="0" t="0" r="0" b="0"/>
+            <wp:docPr id="1" name="Picture 1" descr="D:\SFT\Desarrollo\SLM\New folder\Agregar Usuario.png"/>
+            <wp:cNvGraphicFramePr>
+              <a:graphicFrameLocks xmlns:a="http://schemas.openxmlformats.org/drawingml/2006/main" noChangeAspect="1"/>
+            </wp:cNvGraphicFramePr>
+            <a:graphic xmlns:a="http://schemas.openxmlformats.org/drawingml/2006/main">
+              <a:graphicData uri="http://schemas.openxmlformats.org/drawingml/2006/picture">
+                <pic:pic xmlns:pic="http://schemas.openxmlformats.org/drawingml/2006/picture">
+                  <pic:nvPicPr>
+                    <pic:cNvPr id="0" name="Picture 1" descr="D:\SFT\Desarrollo\SLM\New folder\Agregar Usuario.png"/>
+                    <pic:cNvPicPr>
+                      <a:picLocks noChangeAspect="1" noChangeArrowheads="1"/>
+                    </pic:cNvPicPr>
+                  </pic:nvPicPr>
+                  <pic:blipFill>
+                    <a:blip r:embed="rId9">
+                      <a:extLst>
+                        <a:ext uri="{28A0092B-C50C-407E-A947-70E740481C1C}">
+                          <a14:useLocalDpi xmlns:a14="http://schemas.microsoft.com/office/drawing/2010/main" val="0"/>
+                        </a:ext>
+                      </a:extLst>
+                    </a:blip>
+                    <a:srcRect/>
+                    <a:stretch>
+                      <a:fillRect/>
+                    </a:stretch>
+                  </pic:blipFill>
+                  <pic:spPr bwMode="auto">
+                    <a:xfrm>
+                      <a:off x="0" y="0"/>
+                      <a:ext cx="5943600" cy="4996467"/>
+                    </a:xfrm>
+                    <a:prstGeom prst="rect">
+                      <a:avLst/>
+                    </a:prstGeom>
+                    <a:noFill/>
+                    <a:ln>
+                      <a:noFill/>
+                    </a:ln>
+                  </pic:spPr>
+                </pic:pic>
+              </a:graphicData>
+            </a:graphic>
+          </wp:inline>
+        </w:drawing>
+      </w:r>
+    </w:p>
+    <w:p>
+      <w:pPr>
+        <w:rPr>
+          <w:sz w:val="24"/>
+        </w:rPr>
+      </w:pPr>
+    </w:p>
+    <w:p>
+      <w:pPr>
+        <w:ind w:left="708"/>
+        <w:rPr>
+          <w:b/>
+          <w:sz w:val="24"/>
+          <w:u w:val="single"/>
+        </w:rPr>
+      </w:pPr>
+      <w:r>
+        <w:rPr>
+          <w:b/>
+          <w:sz w:val="24"/>
+          <w:u w:val="single"/>
+        </w:rPr>
+        <w:t>Editar Usuario</w:t>
+      </w:r>
+    </w:p>
+    <w:p>
+      <w:pPr>
+        <w:ind w:left="708"/>
+        <w:rPr>
+          <w:b/>
+          <w:sz w:val="24"/>
+        </w:rPr>
+      </w:pPr>
+    </w:p>
+    <w:p>
+      <w:pPr>
+        <w:ind w:left="708"/>
+        <w:rPr>
+          <w:sz w:val="24"/>
+        </w:rPr>
+      </w:pPr>
+      <w:r>
+        <w:rPr>
+          <w:sz w:val="24"/>
+        </w:rPr>
+        <w:t xml:space="preserve">Para editar un usuario solo se visualizará los datos que son requeridos en el Agregar Usuario, es decir estarán en modo lectura. Solo son editables los datos opcionales del Agregar Usuario. </w:t>
+      </w:r>
+    </w:p>
+    <w:p>
+      <w:pPr>
+        <w:ind w:left="708"/>
+        <w:rPr>
+          <w:sz w:val="24"/>
+        </w:rPr>
+      </w:pPr>
+    </w:p>
+    <w:p>
+      <w:pPr>
+        <w:ind w:left="708"/>
+        <w:rPr>
+          <w:sz w:val="24"/>
+          <w:u w:val="single"/>
+        </w:rPr>
+      </w:pPr>
+      <w:r>
+        <w:rPr>
+          <w:sz w:val="24"/>
+          <w:u w:val="single"/>
+        </w:rPr>
+        <w:t>Prototipo:</w:t>
+      </w:r>
+    </w:p>
+    <w:p>
+      <w:pPr>
+        <w:ind w:left="708"/>
+        <w:rPr>
+          <w:sz w:val="24"/>
+        </w:rPr>
+      </w:pPr>
+    </w:p>
+    <w:p>
+      <w:pPr>
+        <w:rPr>
+          <w:sz w:val="24"/>
+        </w:rPr>
+      </w:pPr>
+      <w:r>
+        <w:rPr>
+          <w:noProof/>
+          <w:sz w:val="24"/>
+        </w:rPr>
+        <w:lastRenderedPageBreak/>
+        <w:drawing>
+          <wp:inline distT="0" distB="0" distL="0" distR="0">
+            <wp:extent cx="5943600" cy="4999016"/>
+            <wp:effectExtent l="0" t="0" r="0" b="0"/>
+            <wp:docPr id="5" name="Picture 5" descr="D:\SFT\Desarrollo\SLM\New folder\Editar Usuario.png"/>
+            <wp:cNvGraphicFramePr>
+              <a:graphicFrameLocks xmlns:a="http://schemas.openxmlformats.org/drawingml/2006/main" noChangeAspect="1"/>
+            </wp:cNvGraphicFramePr>
+            <a:graphic xmlns:a="http://schemas.openxmlformats.org/drawingml/2006/main">
+              <a:graphicData uri="http://schemas.openxmlformats.org/drawingml/2006/picture">
+                <pic:pic xmlns:pic="http://schemas.openxmlformats.org/drawingml/2006/picture">
+                  <pic:nvPicPr>
+                    <pic:cNvPr id="0" name="Picture 5" descr="D:\SFT\Desarrollo\SLM\New folder\Editar Usuario.png"/>
+                    <pic:cNvPicPr>
+                      <a:picLocks noChangeAspect="1" noChangeArrowheads="1"/>
+                    </pic:cNvPicPr>
+                  </pic:nvPicPr>
+                  <pic:blipFill>
+                    <a:blip r:embed="rId10">
+                      <a:extLst>
+                        <a:ext uri="{28A0092B-C50C-407E-A947-70E740481C1C}">
+                          <a14:useLocalDpi xmlns:a14="http://schemas.microsoft.com/office/drawing/2010/main" val="0"/>
+                        </a:ext>
+                      </a:extLst>
+                    </a:blip>
+                    <a:srcRect/>
+                    <a:stretch>
+                      <a:fillRect/>
+                    </a:stretch>
+                  </pic:blipFill>
+                  <pic:spPr bwMode="auto">
+                    <a:xfrm>
+                      <a:off x="0" y="0"/>
+                      <a:ext cx="5943600" cy="4999016"/>
+                    </a:xfrm>
+                    <a:prstGeom prst="rect">
+                      <a:avLst/>
+                    </a:prstGeom>
+                    <a:noFill/>
+                    <a:ln>
+                      <a:noFill/>
+                    </a:ln>
+                  </pic:spPr>
+                </pic:pic>
+              </a:graphicData>
+            </a:graphic>
+          </wp:inline>
+        </w:drawing>
+      </w:r>
+    </w:p>
+    <w:p>
+      <w:pPr>
+        <w:ind w:left="708"/>
+        <w:rPr>
+          <w:sz w:val="24"/>
+        </w:rPr>
+      </w:pPr>
+    </w:p>
+    <w:p>
+      <w:pPr>
+        <w:rPr>
+          <w:sz w:val="24"/>
+        </w:rPr>
+      </w:pPr>
+    </w:p>
+    <w:p>
+      <w:pPr>
+        <w:rPr>
+          <w:b/>
+          <w:sz w:val="24"/>
+        </w:rPr>
+      </w:pPr>
+      <w:r>
+        <w:rPr>
+          <w:sz w:val="24"/>
+        </w:rPr>
+        <w:tab/>
+      </w:r>
+      <w:r>
+        <w:rPr>
+          <w:b/>
+          <w:sz w:val="24"/>
+        </w:rPr>
+        <w:t>Dar de baja a un cliente</w:t>
+      </w:r>
+    </w:p>
+    <w:p>
+      <w:pPr>
+        <w:rPr>
+          <w:b/>
+          <w:sz w:val="24"/>
+        </w:rPr>
+      </w:pPr>
+    </w:p>
+    <w:p>
+      <w:pPr>
+        <w:ind w:left="708"/>
+        <w:rPr>
+          <w:sz w:val="24"/>
+        </w:rPr>
+      </w:pPr>
+      <w:r>
+        <w:rPr>
+          <w:sz w:val="24"/>
+        </w:rPr>
+        <w:t xml:space="preserve">Al seleccionar la opción “Dar de baja” hacia un Usuario se </w:t>
+      </w:r>
+      <w:r>
+        <w:rPr>
+          <w:sz w:val="24"/>
+        </w:rPr>
+        <w:t>solicitará</w:t>
+      </w:r>
+      <w:r>
+        <w:rPr>
+          <w:sz w:val="24"/>
+        </w:rPr>
+        <w:t xml:space="preserve"> la confirmación indicando el nombre completo del Usuario.</w:t>
+      </w:r>
+    </w:p>
+    <w:p>
+      <w:pPr>
+        <w:rPr>
+          <w:b/>
+          <w:sz w:val="24"/>
+        </w:rPr>
+      </w:pPr>
+    </w:p>
+    <w:p>
+      <w:pPr>
+        <w:rPr>
+          <w:sz w:val="24"/>
+          <w:u w:val="single"/>
+        </w:rPr>
+      </w:pPr>
+      <w:r>
+        <w:rPr>
+          <w:b/>
+          <w:sz w:val="24"/>
+        </w:rPr>
+        <w:tab/>
+      </w:r>
+      <w:r>
+        <w:rPr>
+          <w:sz w:val="24"/>
+          <w:u w:val="single"/>
+        </w:rPr>
+        <w:t>Prototipo</w:t>
+      </w:r>
+    </w:p>
+    <w:p>
+      <w:pPr>
+        <w:rPr>
+          <w:sz w:val="24"/>
+          <w:u w:val="single"/>
+        </w:rPr>
+      </w:pPr>
+    </w:p>
+    <w:p>
+      <w:pPr>
+        <w:rPr>
+          <w:sz w:val="24"/>
+          <w:u w:val="single"/>
+        </w:rPr>
+      </w:pPr>
+      <w:r>
+        <w:rPr>
+          <w:noProof/>
+          <w:sz w:val="24"/>
+          <w:u w:val="single"/>
+        </w:rPr>
+        <w:lastRenderedPageBreak/>
+        <w:drawing>
+          <wp:inline distT="0" distB="0" distL="0" distR="0">
+            <wp:extent cx="5943600" cy="4319996"/>
+            <wp:effectExtent l="0" t="0" r="0" b="4445"/>
+            <wp:docPr id="7" name="Picture 7" descr="D:\SFT\Desarrollo\SLM\New folder\Dar de baja a usuario.png"/>
+            <wp:cNvGraphicFramePr>
+              <a:graphicFrameLocks xmlns:a="http://schemas.openxmlformats.org/drawingml/2006/main" noChangeAspect="1"/>
+            </wp:cNvGraphicFramePr>
+            <a:graphic xmlns:a="http://schemas.openxmlformats.org/drawingml/2006/main">
+              <a:graphicData uri="http://schemas.openxmlformats.org/drawingml/2006/picture">
+                <pic:pic xmlns:pic="http://schemas.openxmlformats.org/drawingml/2006/picture">
+                  <pic:nvPicPr>
+                    <pic:cNvPr id="0" name="Picture 7" descr="D:\SFT\Desarrollo\SLM\New folder\Dar de baja a usuario.png"/>
+                    <pic:cNvPicPr>
+                      <a:picLocks noChangeAspect="1" noChangeArrowheads="1"/>
+                    </pic:cNvPicPr>
+                  </pic:nvPicPr>
+                  <pic:blipFill>
+                    <a:blip r:embed="rId11">
+                      <a:extLst>
+                        <a:ext uri="{28A0092B-C50C-407E-A947-70E740481C1C}">
+                          <a14:useLocalDpi xmlns:a14="http://schemas.microsoft.com/office/drawing/2010/main" val="0"/>
+                        </a:ext>
+                      </a:extLst>
+                    </a:blip>
+                    <a:srcRect/>
+                    <a:stretch>
+                      <a:fillRect/>
+                    </a:stretch>
+                  </pic:blipFill>
+                  <pic:spPr bwMode="auto">
+                    <a:xfrm>
+                      <a:off x="0" y="0"/>
+                      <a:ext cx="5943600" cy="4319996"/>
+                    </a:xfrm>
+                    <a:prstGeom prst="rect">
+                      <a:avLst/>
+                    </a:prstGeom>
+                    <a:noFill/>
+                    <a:ln>
+                      <a:noFill/>
+                    </a:ln>
+                  </pic:spPr>
+                </pic:pic>
+              </a:graphicData>
+            </a:graphic>
+          </wp:inline>
+        </w:drawing>
+      </w:r>
+    </w:p>
+    <w:p>
+      <w:pPr>
+        <w:rPr>
+          <w:sz w:val="24"/>
+          <w:u w:val="single"/>
         </w:rPr>
       </w:pPr>
     </w:p>
@@ -3662,102 +4744,1067 @@
         <w:pStyle w:val="Heading3"/>
       </w:pPr>
       <w:r>
+        <w:t>RF-02 – Gestionar instrumentos</w:t>
+      </w:r>
+    </w:p>
+    <w:p/>
+    <w:p>
+      <w:pPr>
+        <w:ind w:left="708"/>
+        <w:rPr>
+          <w:sz w:val="24"/>
+        </w:rPr>
+      </w:pPr>
+      <w:r>
+        <w:rPr>
+          <w:sz w:val="24"/>
+        </w:rPr>
+        <w:t>Requisitos no funcionales relaciona</w:t>
+      </w:r>
+      <w:r>
+        <w:rPr>
+          <w:sz w:val="24"/>
+        </w:rPr>
+        <w:t>d</w:t>
+      </w:r>
+      <w:r>
+        <w:rPr>
+          <w:sz w:val="24"/>
+        </w:rPr>
+        <w:t>os: RNF-01, RNF-0</w:t>
+      </w:r>
+      <w:r>
+        <w:rPr>
+          <w:sz w:val="24"/>
+        </w:rPr>
+        <w:t>2</w:t>
+      </w:r>
+      <w:r>
+        <w:rPr>
+          <w:sz w:val="24"/>
+        </w:rPr>
+        <w:t>, RNF-0</w:t>
+      </w:r>
+      <w:r>
+        <w:rPr>
+          <w:sz w:val="24"/>
+        </w:rPr>
+        <w:t>3</w:t>
+      </w:r>
+      <w:r>
+        <w:rPr>
+          <w:sz w:val="24"/>
+        </w:rPr>
+        <w:t>, RNF-0</w:t>
+      </w:r>
+      <w:r>
+        <w:rPr>
+          <w:sz w:val="24"/>
+        </w:rPr>
+        <w:t>4</w:t>
+      </w:r>
+      <w:r>
+        <w:rPr>
+          <w:sz w:val="24"/>
+        </w:rPr>
+        <w:t>, RNF-0</w:t>
+      </w:r>
+      <w:r>
+        <w:rPr>
+          <w:sz w:val="24"/>
+        </w:rPr>
+        <w:t>5</w:t>
+      </w:r>
+      <w:r>
+        <w:rPr>
+          <w:sz w:val="24"/>
+        </w:rPr>
+        <w:t>, RNF-0</w:t>
+      </w:r>
+      <w:r>
+        <w:rPr>
+          <w:sz w:val="24"/>
+        </w:rPr>
+        <w:t>7</w:t>
+      </w:r>
+    </w:p>
+    <w:p/>
+    <w:p>
+      <w:pPr>
+        <w:ind w:left="708"/>
+        <w:rPr>
+          <w:b/>
+          <w:sz w:val="24"/>
+        </w:rPr>
+      </w:pPr>
+      <w:r>
+        <w:rPr>
+          <w:b/>
+          <w:sz w:val="24"/>
+        </w:rPr>
+        <w:t>Descripción:</w:t>
+      </w:r>
+    </w:p>
+    <w:p>
+      <w:pPr>
+        <w:rPr>
+          <w:sz w:val="24"/>
+        </w:rPr>
+      </w:pPr>
+    </w:p>
+    <w:p>
+      <w:pPr>
+        <w:ind w:left="708"/>
+        <w:rPr>
+          <w:sz w:val="24"/>
+        </w:rPr>
+      </w:pPr>
+      <w:r>
+        <w:rPr>
+          <w:sz w:val="24"/>
+        </w:rPr>
+        <w:t>Permitirá al</w:t>
+      </w:r>
+      <w:r>
+        <w:rPr>
+          <w:sz w:val="24"/>
+        </w:rPr>
+        <w:t xml:space="preserve"> Usuario Administrador listar, ag</w:t>
+      </w:r>
+      <w:r>
+        <w:rPr>
+          <w:sz w:val="24"/>
+        </w:rPr>
+        <w:t>regar, editar y dar de baja a los instrumentos</w:t>
+      </w:r>
+      <w:r>
+        <w:rPr>
+          <w:sz w:val="24"/>
+        </w:rPr>
+        <w:t>.</w:t>
+      </w:r>
+    </w:p>
+    <w:p>
+      <w:pPr>
+        <w:ind w:left="709"/>
+      </w:pPr>
+    </w:p>
+    <w:p>
+      <w:pPr>
+        <w:ind w:left="708"/>
+        <w:rPr>
+          <w:b/>
+          <w:sz w:val="24"/>
+          <w:u w:val="single"/>
+        </w:rPr>
+      </w:pPr>
+      <w:r>
+        <w:rPr>
+          <w:b/>
+          <w:sz w:val="24"/>
+          <w:u w:val="single"/>
+        </w:rPr>
+        <w:t xml:space="preserve">Listar </w:t>
+      </w:r>
+      <w:r>
+        <w:rPr>
+          <w:b/>
+          <w:sz w:val="24"/>
+          <w:u w:val="single"/>
+        </w:rPr>
+        <w:t>Instrumentos</w:t>
+      </w:r>
+    </w:p>
+    <w:p>
+      <w:pPr>
+        <w:ind w:left="708"/>
+        <w:rPr>
+          <w:b/>
+          <w:sz w:val="24"/>
+        </w:rPr>
+      </w:pPr>
+    </w:p>
+    <w:p>
+      <w:pPr>
+        <w:ind w:left="708"/>
+        <w:rPr>
+          <w:sz w:val="24"/>
+        </w:rPr>
+      </w:pPr>
+      <w:r>
+        <w:rPr>
+          <w:sz w:val="24"/>
+        </w:rPr>
+        <w:t xml:space="preserve">Se mostrará una tabla mostrando los </w:t>
+      </w:r>
+      <w:r>
+        <w:rPr>
+          <w:sz w:val="24"/>
+        </w:rPr>
+        <w:t>instrumentos</w:t>
+      </w:r>
+      <w:r>
+        <w:rPr>
+          <w:sz w:val="24"/>
+        </w:rPr>
+        <w:t xml:space="preserve"> agregado</w:t>
+      </w:r>
+      <w:r>
+        <w:rPr>
+          <w:sz w:val="24"/>
+        </w:rPr>
+        <w:t>s</w:t>
+      </w:r>
+      <w:r>
+        <w:rPr>
+          <w:sz w:val="24"/>
+        </w:rPr>
+        <w:t xml:space="preserve"> en el Sistema. En la tabla se mostrará lo siguiente campos:</w:t>
+      </w:r>
+    </w:p>
+    <w:p>
+      <w:pPr>
+        <w:ind w:left="708"/>
+        <w:rPr>
+          <w:sz w:val="24"/>
+        </w:rPr>
+      </w:pPr>
+    </w:p>
+    <w:p>
+      <w:pPr>
+        <w:pStyle w:val="ListParagraph"/>
+        <w:numPr>
+          <w:ilvl w:val="0"/>
+          <w:numId w:val="4"/>
+        </w:numPr>
+        <w:rPr>
+          <w:sz w:val="24"/>
+        </w:rPr>
+      </w:pPr>
+      <w:r>
+        <w:rPr>
+          <w:sz w:val="24"/>
+        </w:rPr>
         <w:lastRenderedPageBreak/>
-        <w:t>RF-02 – Gestionar instrumentos</w:t>
-      </w:r>
-    </w:p>
-    <w:p>
-      <w:pPr>
-        <w:pStyle w:val="Heading3"/>
-      </w:pPr>
-      <w:r>
-        <w:t>RF-0</w:t>
-      </w:r>
-      <w:r>
-        <w:t>3</w:t>
-      </w:r>
-      <w:r>
-        <w:t xml:space="preserve"> – </w:t>
-      </w:r>
-      <w:r>
-        <w:t>Autenticación de Usuarios</w:t>
-      </w:r>
-    </w:p>
-    <w:p>
-      <w:pPr>
-        <w:pStyle w:val="Heading3"/>
-      </w:pPr>
-      <w:r>
-        <w:t>RF-0</w:t>
-      </w:r>
-      <w:r>
-        <w:t>4</w:t>
-      </w:r>
-      <w:r>
-        <w:t xml:space="preserve"> – </w:t>
-      </w:r>
-      <w:r>
-        <w:t>Gestionar locales</w:t>
-      </w:r>
-    </w:p>
-    <w:p>
-      <w:pPr>
-        <w:pStyle w:val="Heading3"/>
-      </w:pPr>
-      <w:r>
-        <w:t>RF-0</w:t>
-      </w:r>
-      <w:r>
-        <w:t>5</w:t>
-      </w:r>
-      <w:r>
-        <w:t xml:space="preserve"> – </w:t>
-      </w:r>
-      <w:r>
-        <w:t>Reserva local musical</w:t>
-      </w:r>
-    </w:p>
-    <w:p>
-      <w:pPr>
-        <w:pStyle w:val="Heading3"/>
-      </w:pPr>
-      <w:r>
-        <w:t>RF-0</w:t>
-      </w:r>
-      <w:r>
-        <w:t>6</w:t>
-      </w:r>
-      <w:r>
-        <w:t xml:space="preserve"> – </w:t>
-      </w:r>
-      <w:r>
-        <w:t>Modificar reserva de local musical</w:t>
-      </w:r>
-    </w:p>
-    <w:p>
-      <w:pPr>
-        <w:pStyle w:val="Heading3"/>
-      </w:pPr>
-      <w:r>
-        <w:t>RF-0</w:t>
-      </w:r>
-      <w:r>
-        <w:t>7</w:t>
-      </w:r>
-      <w:r>
-        <w:t xml:space="preserve"> – </w:t>
-      </w:r>
-      <w:r>
-        <w:t>Anular reserva de local musical</w:t>
-      </w:r>
+        <w:t>Tipo de Instrumento</w:t>
+      </w:r>
+    </w:p>
+    <w:p>
+      <w:pPr>
+        <w:pStyle w:val="ListParagraph"/>
+        <w:numPr>
+          <w:ilvl w:val="0"/>
+          <w:numId w:val="4"/>
+        </w:numPr>
+        <w:rPr>
+          <w:sz w:val="24"/>
+        </w:rPr>
+      </w:pPr>
+      <w:r>
+        <w:rPr>
+          <w:sz w:val="24"/>
+        </w:rPr>
+        <w:t>Instrumento</w:t>
+      </w:r>
+    </w:p>
+    <w:p>
+      <w:pPr>
+        <w:pStyle w:val="ListParagraph"/>
+        <w:numPr>
+          <w:ilvl w:val="0"/>
+          <w:numId w:val="4"/>
+        </w:numPr>
+        <w:rPr>
+          <w:sz w:val="24"/>
+        </w:rPr>
+      </w:pPr>
+      <w:r>
+        <w:rPr>
+          <w:sz w:val="24"/>
+        </w:rPr>
+        <w:t>Marca</w:t>
+      </w:r>
+    </w:p>
+    <w:p>
+      <w:pPr>
+        <w:pStyle w:val="ListParagraph"/>
+        <w:numPr>
+          <w:ilvl w:val="0"/>
+          <w:numId w:val="4"/>
+        </w:numPr>
+        <w:rPr>
+          <w:sz w:val="24"/>
+        </w:rPr>
+      </w:pPr>
+      <w:r>
+        <w:rPr>
+          <w:sz w:val="24"/>
+        </w:rPr>
+        <w:t>Modelo</w:t>
+      </w:r>
+    </w:p>
+    <w:p>
+      <w:pPr>
+        <w:pStyle w:val="ListParagraph"/>
+        <w:numPr>
+          <w:ilvl w:val="0"/>
+          <w:numId w:val="4"/>
+        </w:numPr>
+        <w:rPr>
+          <w:sz w:val="24"/>
+        </w:rPr>
+      </w:pPr>
+      <w:r>
+        <w:rPr>
+          <w:sz w:val="24"/>
+        </w:rPr>
+        <w:t>Fecha en la que fue registrado</w:t>
+      </w:r>
+    </w:p>
+    <w:p>
+      <w:pPr>
+        <w:rPr>
+          <w:sz w:val="24"/>
+        </w:rPr>
+      </w:pPr>
+    </w:p>
+    <w:p>
+      <w:pPr>
+        <w:ind w:left="708"/>
+        <w:rPr>
+          <w:sz w:val="24"/>
+        </w:rPr>
+      </w:pPr>
+      <w:r>
+        <w:rPr>
+          <w:sz w:val="24"/>
+        </w:rPr>
+        <w:t>La tabla también mostrará opciones a realizar con el usuario de cada fila, como Editar y Dar de baja.</w:t>
+      </w:r>
+    </w:p>
+    <w:p>
+      <w:pPr>
+        <w:ind w:left="708"/>
+        <w:rPr>
+          <w:sz w:val="24"/>
+        </w:rPr>
+      </w:pPr>
+    </w:p>
+    <w:p>
+      <w:pPr>
+        <w:ind w:left="709"/>
+        <w:rPr>
+          <w:sz w:val="24"/>
+        </w:rPr>
+      </w:pPr>
+      <w:r>
+        <w:rPr>
+          <w:sz w:val="24"/>
+        </w:rPr>
+        <w:t xml:space="preserve">La tabla listará a los </w:t>
+      </w:r>
+      <w:r>
+        <w:rPr>
+          <w:sz w:val="24"/>
+        </w:rPr>
+        <w:t>instrumentos</w:t>
+      </w:r>
+      <w:r>
+        <w:rPr>
+          <w:sz w:val="24"/>
+        </w:rPr>
+        <w:t xml:space="preserve"> mostrando primero a los que fueron registrando recientemente realizando una paginación de 10.</w:t>
+      </w:r>
+    </w:p>
+    <w:p>
+      <w:pPr>
+        <w:ind w:left="709"/>
+        <w:rPr>
+          <w:sz w:val="24"/>
+        </w:rPr>
+      </w:pPr>
+    </w:p>
+    <w:p>
+      <w:pPr>
+        <w:ind w:left="709"/>
+        <w:rPr>
+          <w:u w:val="single"/>
+        </w:rPr>
+      </w:pPr>
+      <w:r>
+        <w:rPr>
+          <w:u w:val="single"/>
+        </w:rPr>
+        <w:t>Prototipo</w:t>
+      </w:r>
+    </w:p>
+    <w:p>
+      <w:pPr>
+        <w:ind w:left="709"/>
+        <w:rPr>
+          <w:u w:val="single"/>
+        </w:rPr>
+      </w:pPr>
+    </w:p>
+    <w:p>
+      <w:pPr>
+        <w:ind w:left="709"/>
+        <w:rPr>
+          <w:u w:val="single"/>
+        </w:rPr>
+      </w:pPr>
+    </w:p>
+    <w:p>
+      <w:pPr>
+        <w:rPr>
+          <w:u w:val="single"/>
+        </w:rPr>
+      </w:pPr>
+      <w:r>
+        <w:rPr>
+          <w:noProof/>
+          <w:u w:val="single"/>
+        </w:rPr>
+        <w:drawing>
+          <wp:inline distT="0" distB="0" distL="0" distR="0">
+            <wp:extent cx="5943600" cy="4319996"/>
+            <wp:effectExtent l="0" t="0" r="0" b="4445"/>
+            <wp:docPr id="8" name="Picture 8" descr="D:\SFT\Desarrollo\SLM\New folder\Listar instrumentos.png"/>
+            <wp:cNvGraphicFramePr>
+              <a:graphicFrameLocks xmlns:a="http://schemas.openxmlformats.org/drawingml/2006/main" noChangeAspect="1"/>
+            </wp:cNvGraphicFramePr>
+            <a:graphic xmlns:a="http://schemas.openxmlformats.org/drawingml/2006/main">
+              <a:graphicData uri="http://schemas.openxmlformats.org/drawingml/2006/picture">
+                <pic:pic xmlns:pic="http://schemas.openxmlformats.org/drawingml/2006/picture">
+                  <pic:nvPicPr>
+                    <pic:cNvPr id="0" name="Picture 8" descr="D:\SFT\Desarrollo\SLM\New folder\Listar instrumentos.png"/>
+                    <pic:cNvPicPr>
+                      <a:picLocks noChangeAspect="1" noChangeArrowheads="1"/>
+                    </pic:cNvPicPr>
+                  </pic:nvPicPr>
+                  <pic:blipFill>
+                    <a:blip r:embed="rId12">
+                      <a:extLst>
+                        <a:ext uri="{28A0092B-C50C-407E-A947-70E740481C1C}">
+                          <a14:useLocalDpi xmlns:a14="http://schemas.microsoft.com/office/drawing/2010/main" val="0"/>
+                        </a:ext>
+                      </a:extLst>
+                    </a:blip>
+                    <a:srcRect/>
+                    <a:stretch>
+                      <a:fillRect/>
+                    </a:stretch>
+                  </pic:blipFill>
+                  <pic:spPr bwMode="auto">
+                    <a:xfrm>
+                      <a:off x="0" y="0"/>
+                      <a:ext cx="5943600" cy="4319996"/>
+                    </a:xfrm>
+                    <a:prstGeom prst="rect">
+                      <a:avLst/>
+                    </a:prstGeom>
+                    <a:noFill/>
+                    <a:ln>
+                      <a:noFill/>
+                    </a:ln>
+                  </pic:spPr>
+                </pic:pic>
+              </a:graphicData>
+            </a:graphic>
+          </wp:inline>
+        </w:drawing>
+      </w:r>
+    </w:p>
+    <w:p/>
+    <w:p>
+      <w:pPr>
+        <w:ind w:left="709"/>
+        <w:rPr>
+          <w:b/>
+          <w:u w:val="single"/>
+        </w:rPr>
+      </w:pPr>
+      <w:r>
+        <w:rPr>
+          <w:b/>
+          <w:u w:val="single"/>
+        </w:rPr>
+        <w:lastRenderedPageBreak/>
+        <w:t>Agregar Instrumento</w:t>
+      </w:r>
+    </w:p>
+    <w:p>
+      <w:pPr>
+        <w:ind w:left="709"/>
+        <w:rPr>
+          <w:b/>
+          <w:u w:val="single"/>
+        </w:rPr>
+      </w:pPr>
+    </w:p>
+    <w:p>
+      <w:pPr>
+        <w:ind w:left="708"/>
+        <w:rPr>
+          <w:sz w:val="24"/>
+        </w:rPr>
+      </w:pPr>
+      <w:r>
+        <w:rPr>
+          <w:sz w:val="24"/>
+        </w:rPr>
+        <w:t>Para agregar un cliente se registrará los siguientes datos de manera obligatoria:</w:t>
+      </w:r>
+    </w:p>
+    <w:p>
+      <w:pPr>
+        <w:ind w:left="708"/>
+        <w:rPr>
+          <w:sz w:val="24"/>
+        </w:rPr>
+      </w:pPr>
+    </w:p>
+    <w:p>
+      <w:pPr>
+        <w:pStyle w:val="ListParagraph"/>
+        <w:numPr>
+          <w:ilvl w:val="0"/>
+          <w:numId w:val="2"/>
+        </w:numPr>
+        <w:rPr>
+          <w:sz w:val="24"/>
+        </w:rPr>
+      </w:pPr>
+      <w:r>
+        <w:rPr>
+          <w:sz w:val="24"/>
+        </w:rPr>
+        <w:t>Tipo de Instrumento</w:t>
+      </w:r>
+    </w:p>
+    <w:p>
+      <w:pPr>
+        <w:pStyle w:val="ListParagraph"/>
+        <w:numPr>
+          <w:ilvl w:val="0"/>
+          <w:numId w:val="2"/>
+        </w:numPr>
+        <w:rPr>
+          <w:sz w:val="24"/>
+        </w:rPr>
+      </w:pPr>
+      <w:r>
+        <w:rPr>
+          <w:sz w:val="24"/>
+        </w:rPr>
+        <w:t>Instrumento</w:t>
+      </w:r>
+    </w:p>
+    <w:p>
+      <w:pPr>
+        <w:pStyle w:val="ListParagraph"/>
+        <w:numPr>
+          <w:ilvl w:val="0"/>
+          <w:numId w:val="2"/>
+        </w:numPr>
+        <w:rPr>
+          <w:sz w:val="24"/>
+        </w:rPr>
+      </w:pPr>
+      <w:r>
+        <w:rPr>
+          <w:sz w:val="24"/>
+        </w:rPr>
+        <w:t>Marca</w:t>
+      </w:r>
+    </w:p>
+    <w:p>
+      <w:pPr>
+        <w:pStyle w:val="ListParagraph"/>
+        <w:numPr>
+          <w:ilvl w:val="0"/>
+          <w:numId w:val="2"/>
+        </w:numPr>
+        <w:rPr>
+          <w:sz w:val="24"/>
+        </w:rPr>
+      </w:pPr>
+      <w:r>
+        <w:rPr>
+          <w:sz w:val="24"/>
+        </w:rPr>
+        <w:t>Modelo</w:t>
+      </w:r>
+    </w:p>
+    <w:p>
+      <w:pPr>
+        <w:pStyle w:val="ListParagraph"/>
+        <w:numPr>
+          <w:ilvl w:val="0"/>
+          <w:numId w:val="2"/>
+        </w:numPr>
+        <w:rPr>
+          <w:sz w:val="24"/>
+        </w:rPr>
+      </w:pPr>
+      <w:r>
+        <w:rPr>
+          <w:sz w:val="24"/>
+        </w:rPr>
+        <w:t>Foto</w:t>
+      </w:r>
+    </w:p>
+    <w:p>
+      <w:pPr>
+        <w:rPr>
+          <w:sz w:val="24"/>
+        </w:rPr>
+      </w:pPr>
+    </w:p>
+    <w:p>
+      <w:pPr>
+        <w:ind w:left="709"/>
+        <w:rPr>
+          <w:sz w:val="24"/>
+        </w:rPr>
+      </w:pPr>
+      <w:r>
+        <w:rPr>
+          <w:sz w:val="24"/>
+        </w:rPr>
+        <w:t xml:space="preserve">Al finalizar el registro se debe llevar al Usuario al Listado de </w:t>
+      </w:r>
+      <w:r>
+        <w:rPr>
+          <w:sz w:val="24"/>
+        </w:rPr>
+        <w:t>instrumentos</w:t>
+      </w:r>
+      <w:r>
+        <w:rPr>
+          <w:sz w:val="24"/>
+        </w:rPr>
+        <w:t xml:space="preserve"> y mostrar un mensaje confirmando que el </w:t>
+      </w:r>
+      <w:r>
+        <w:rPr>
+          <w:sz w:val="24"/>
+        </w:rPr>
+        <w:t xml:space="preserve">Instrumento </w:t>
+      </w:r>
+      <w:r>
+        <w:rPr>
+          <w:sz w:val="24"/>
+        </w:rPr>
+        <w:t>fue registrado exitosamente</w:t>
+      </w:r>
+      <w:r>
+        <w:rPr>
+          <w:sz w:val="24"/>
+        </w:rPr>
+        <w:t>.</w:t>
+      </w:r>
+    </w:p>
+    <w:p>
+      <w:pPr>
+        <w:ind w:left="709"/>
+        <w:rPr>
+          <w:sz w:val="24"/>
+        </w:rPr>
+      </w:pPr>
+    </w:p>
+    <w:p>
+      <w:pPr>
+        <w:ind w:left="709"/>
+        <w:rPr>
+          <w:sz w:val="24"/>
+          <w:u w:val="single"/>
+        </w:rPr>
+      </w:pPr>
+      <w:r>
+        <w:rPr>
+          <w:sz w:val="24"/>
+          <w:u w:val="single"/>
+        </w:rPr>
+        <w:t>Prototipo</w:t>
+      </w:r>
+    </w:p>
+    <w:p>
+      <w:pPr>
+        <w:ind w:left="709"/>
+        <w:rPr>
+          <w:sz w:val="24"/>
+          <w:u w:val="single"/>
+        </w:rPr>
+      </w:pPr>
+    </w:p>
+    <w:p>
+      <w:pPr>
+        <w:rPr>
+          <w:sz w:val="24"/>
+        </w:rPr>
+      </w:pPr>
+      <w:r>
+        <w:rPr>
+          <w:noProof/>
+          <w:sz w:val="24"/>
+        </w:rPr>
+        <w:drawing>
+          <wp:inline distT="0" distB="0" distL="0" distR="0">
+            <wp:extent cx="5943600" cy="3616948"/>
+            <wp:effectExtent l="0" t="0" r="0" b="3175"/>
+            <wp:docPr id="10" name="Picture 10" descr="D:\SFT\Desarrollo\SLM\New folder\Agregar Instrumento.png"/>
+            <wp:cNvGraphicFramePr>
+              <a:graphicFrameLocks xmlns:a="http://schemas.openxmlformats.org/drawingml/2006/main" noChangeAspect="1"/>
+            </wp:cNvGraphicFramePr>
+            <a:graphic xmlns:a="http://schemas.openxmlformats.org/drawingml/2006/main">
+              <a:graphicData uri="http://schemas.openxmlformats.org/drawingml/2006/picture">
+                <pic:pic xmlns:pic="http://schemas.openxmlformats.org/drawingml/2006/picture">
+                  <pic:nvPicPr>
+                    <pic:cNvPr id="0" name="Picture 10" descr="D:\SFT\Desarrollo\SLM\New folder\Agregar Instrumento.png"/>
+                    <pic:cNvPicPr>
+                      <a:picLocks noChangeAspect="1" noChangeArrowheads="1"/>
+                    </pic:cNvPicPr>
+                  </pic:nvPicPr>
+                  <pic:blipFill>
+                    <a:blip r:embed="rId13">
+                      <a:extLst>
+                        <a:ext uri="{28A0092B-C50C-407E-A947-70E740481C1C}">
+                          <a14:useLocalDpi xmlns:a14="http://schemas.microsoft.com/office/drawing/2010/main" val="0"/>
+                        </a:ext>
+                      </a:extLst>
+                    </a:blip>
+                    <a:srcRect/>
+                    <a:stretch>
+                      <a:fillRect/>
+                    </a:stretch>
+                  </pic:blipFill>
+                  <pic:spPr bwMode="auto">
+                    <a:xfrm>
+                      <a:off x="0" y="0"/>
+                      <a:ext cx="5943600" cy="3616948"/>
+                    </a:xfrm>
+                    <a:prstGeom prst="rect">
+                      <a:avLst/>
+                    </a:prstGeom>
+                    <a:noFill/>
+                    <a:ln>
+                      <a:noFill/>
+                    </a:ln>
+                  </pic:spPr>
+                </pic:pic>
+              </a:graphicData>
+            </a:graphic>
+          </wp:inline>
+        </w:drawing>
+      </w:r>
+    </w:p>
+    <w:p>
+      <w:pPr>
+        <w:ind w:left="709"/>
+        <w:rPr>
+          <w:sz w:val="24"/>
+        </w:rPr>
+      </w:pPr>
+    </w:p>
+    <w:p>
+      <w:pPr>
+        <w:ind w:left="709"/>
+        <w:rPr>
+          <w:b/>
+          <w:sz w:val="24"/>
+          <w:u w:val="single"/>
+        </w:rPr>
+      </w:pPr>
+      <w:r>
+        <w:rPr>
+          <w:b/>
+          <w:sz w:val="24"/>
+          <w:u w:val="single"/>
+        </w:rPr>
+        <w:t>Editar Instrumento</w:t>
+      </w:r>
+    </w:p>
+    <w:p>
+      <w:pPr>
+        <w:ind w:left="709"/>
+        <w:rPr>
+          <w:b/>
+          <w:u w:val="single"/>
+        </w:rPr>
+      </w:pPr>
+    </w:p>
+    <w:p>
+      <w:pPr>
+        <w:ind w:left="708"/>
+        <w:rPr>
+          <w:sz w:val="24"/>
+        </w:rPr>
+      </w:pPr>
+      <w:r>
+        <w:rPr>
+          <w:sz w:val="24"/>
+        </w:rPr>
+        <w:t xml:space="preserve">Para editar un </w:t>
+      </w:r>
+      <w:r>
+        <w:rPr>
+          <w:sz w:val="24"/>
+        </w:rPr>
+        <w:t xml:space="preserve">instrumento, </w:t>
+      </w:r>
+      <w:r>
+        <w:rPr>
+          <w:sz w:val="24"/>
+        </w:rPr>
+        <w:t xml:space="preserve">son editables </w:t>
+      </w:r>
+      <w:r>
+        <w:rPr>
+          <w:sz w:val="24"/>
+        </w:rPr>
+        <w:t xml:space="preserve">y requeridos todos </w:t>
+      </w:r>
+      <w:r>
+        <w:rPr>
+          <w:sz w:val="24"/>
+        </w:rPr>
+        <w:t xml:space="preserve">los </w:t>
+      </w:r>
+      <w:r>
+        <w:rPr>
+          <w:sz w:val="24"/>
+        </w:rPr>
+        <w:t xml:space="preserve">campos al igual </w:t>
+      </w:r>
+      <w:r>
+        <w:rPr>
+          <w:sz w:val="24"/>
+        </w:rPr>
+        <w:t xml:space="preserve">Agregar </w:t>
+      </w:r>
+      <w:r>
+        <w:rPr>
+          <w:sz w:val="24"/>
+        </w:rPr>
+        <w:t>Instrumento</w:t>
+      </w:r>
+      <w:r>
+        <w:rPr>
+          <w:sz w:val="24"/>
+        </w:rPr>
+        <w:t xml:space="preserve">. </w:t>
+      </w:r>
+      <w:r>
+        <w:rPr>
+          <w:sz w:val="24"/>
+        </w:rPr>
+        <w:t>Y se mostrará la foto anteriormente registrada.</w:t>
+      </w:r>
+    </w:p>
+    <w:p>
+      <w:pPr>
+        <w:ind w:left="709"/>
+      </w:pPr>
+    </w:p>
+    <w:p>
+      <w:pPr>
+        <w:ind w:left="709"/>
+        <w:rPr>
+          <w:sz w:val="24"/>
+          <w:u w:val="single"/>
+        </w:rPr>
+      </w:pPr>
+      <w:r>
+        <w:rPr>
+          <w:sz w:val="24"/>
+          <w:u w:val="single"/>
+        </w:rPr>
+        <w:t>Prototipo</w:t>
+      </w:r>
+    </w:p>
+    <w:p>
+      <w:pPr>
+        <w:ind w:left="709"/>
+      </w:pPr>
+    </w:p>
+    <w:p>
+      <w:r>
+        <w:rPr>
+          <w:noProof/>
+        </w:rPr>
+        <w:drawing>
+          <wp:inline distT="0" distB="0" distL="0" distR="0">
+            <wp:extent cx="5943600" cy="4406225"/>
+            <wp:effectExtent l="0" t="0" r="0" b="0"/>
+            <wp:docPr id="11" name="Picture 11" descr="D:\SFT\Desarrollo\SLM\New folder\Editar Instrumento.png"/>
+            <wp:cNvGraphicFramePr>
+              <a:graphicFrameLocks xmlns:a="http://schemas.openxmlformats.org/drawingml/2006/main" noChangeAspect="1"/>
+            </wp:cNvGraphicFramePr>
+            <a:graphic xmlns:a="http://schemas.openxmlformats.org/drawingml/2006/main">
+              <a:graphicData uri="http://schemas.openxmlformats.org/drawingml/2006/picture">
+                <pic:pic xmlns:pic="http://schemas.openxmlformats.org/drawingml/2006/picture">
+                  <pic:nvPicPr>
+                    <pic:cNvPr id="0" name="Picture 11" descr="D:\SFT\Desarrollo\SLM\New folder\Editar Instrumento.png"/>
+                    <pic:cNvPicPr>
+                      <a:picLocks noChangeAspect="1" noChangeArrowheads="1"/>
+                    </pic:cNvPicPr>
+                  </pic:nvPicPr>
+                  <pic:blipFill>
+                    <a:blip r:embed="rId14">
+                      <a:extLst>
+                        <a:ext uri="{28A0092B-C50C-407E-A947-70E740481C1C}">
+                          <a14:useLocalDpi xmlns:a14="http://schemas.microsoft.com/office/drawing/2010/main" val="0"/>
+                        </a:ext>
+                      </a:extLst>
+                    </a:blip>
+                    <a:srcRect/>
+                    <a:stretch>
+                      <a:fillRect/>
+                    </a:stretch>
+                  </pic:blipFill>
+                  <pic:spPr bwMode="auto">
+                    <a:xfrm>
+                      <a:off x="0" y="0"/>
+                      <a:ext cx="5943600" cy="4406225"/>
+                    </a:xfrm>
+                    <a:prstGeom prst="rect">
+                      <a:avLst/>
+                    </a:prstGeom>
+                    <a:noFill/>
+                    <a:ln>
+                      <a:noFill/>
+                    </a:ln>
+                  </pic:spPr>
+                </pic:pic>
+              </a:graphicData>
+            </a:graphic>
+          </wp:inline>
+        </w:drawing>
+      </w:r>
+    </w:p>
+    <w:p>
+      <w:pPr>
+        <w:ind w:left="709"/>
+      </w:pPr>
+    </w:p>
+    <w:p>
+      <w:pPr>
+        <w:ind w:left="708"/>
+        <w:rPr>
+          <w:b/>
+          <w:sz w:val="24"/>
+          <w:u w:val="single"/>
+        </w:rPr>
+      </w:pPr>
+      <w:r>
+        <w:rPr>
+          <w:b/>
+          <w:sz w:val="24"/>
+          <w:u w:val="single"/>
+        </w:rPr>
+        <w:t>Dar de baja al Instrumento</w:t>
+      </w:r>
+    </w:p>
+    <w:p>
+      <w:pPr>
+        <w:ind w:left="708"/>
+        <w:rPr>
+          <w:sz w:val="24"/>
+        </w:rPr>
+      </w:pPr>
+    </w:p>
+    <w:p>
+      <w:pPr>
+        <w:ind w:left="708"/>
+        <w:rPr>
+          <w:sz w:val="24"/>
+        </w:rPr>
+      </w:pPr>
+      <w:r>
+        <w:rPr>
+          <w:sz w:val="24"/>
+        </w:rPr>
+        <w:t xml:space="preserve">Al seleccionar la opción “Dar de baja” hacia un Usuario se solicitará la confirmación indicando el </w:t>
+      </w:r>
+      <w:r>
+        <w:rPr>
+          <w:sz w:val="24"/>
+        </w:rPr>
+        <w:t>instrumento, su marca, modelo y la foto</w:t>
+      </w:r>
+      <w:r>
+        <w:rPr>
+          <w:sz w:val="24"/>
+        </w:rPr>
+        <w:t xml:space="preserve"> del </w:t>
+      </w:r>
+      <w:r>
+        <w:rPr>
+          <w:sz w:val="24"/>
+        </w:rPr>
+        <w:t>Instrumento</w:t>
+      </w:r>
+      <w:r>
+        <w:rPr>
+          <w:sz w:val="24"/>
+        </w:rPr>
+        <w:t>.</w:t>
+      </w:r>
+    </w:p>
+    <w:p>
+      <w:pPr>
+        <w:ind w:left="709"/>
+      </w:pPr>
       <w:bookmarkStart w:id="5" w:name="_GoBack"/>
       <w:bookmarkEnd w:id="5"/>
+    </w:p>
+    <w:p>
+      <w:pPr>
+        <w:pStyle w:val="Heading3"/>
+      </w:pPr>
+      <w:r>
+        <w:lastRenderedPageBreak/>
+        <w:t>RF-03 – Autenticación de Usuarios</w:t>
+      </w:r>
+    </w:p>
+    <w:p>
+      <w:pPr>
+        <w:pStyle w:val="Heading3"/>
+      </w:pPr>
+      <w:r>
+        <w:t>RF-04 – Gestionar locales</w:t>
+      </w:r>
+    </w:p>
+    <w:p>
+      <w:pPr>
+        <w:pStyle w:val="Heading3"/>
+      </w:pPr>
+      <w:r>
+        <w:t>RF-05 – Reserva local musical</w:t>
+      </w:r>
+    </w:p>
+    <w:p>
+      <w:pPr>
+        <w:pStyle w:val="Heading3"/>
+      </w:pPr>
+      <w:r>
+        <w:t>RF-06 – Modificar reserva de local musical</w:t>
+      </w:r>
+    </w:p>
+    <w:p>
+      <w:pPr>
+        <w:pStyle w:val="Heading3"/>
+      </w:pPr>
+      <w:r>
+        <w:t>RF-07 – Anular reserva de local musical</w:t>
+      </w:r>
     </w:p>
     <w:p/>
     <w:p/>
     <w:sectPr>
-      <w:headerReference w:type="default" r:id="rId8"/>
-      <w:footerReference w:type="default" r:id="rId9"/>
+      <w:headerReference w:type="default" r:id="rId15"/>
+      <w:footerReference w:type="default" r:id="rId16"/>
       <w:pgSz w:w="12240" w:h="15840"/>
       <w:pgMar w:top="284" w:right="1440" w:bottom="851" w:left="1440" w:header="0" w:footer="0" w:gutter="0"/>
       <w:pgNumType w:start="1"/>
@@ -3799,12 +5846,29 @@
         <w:rFonts w:asciiTheme="majorHAnsi" w:eastAsiaTheme="majorEastAsia" w:hAnsiTheme="majorHAnsi" w:cstheme="majorBidi"/>
       </w:rPr>
     </w:pPr>
-    <w:r>
-      <w:rPr>
-        <w:rFonts w:asciiTheme="majorHAnsi" w:eastAsiaTheme="majorEastAsia" w:hAnsiTheme="majorHAnsi" w:cstheme="majorBidi"/>
-      </w:rPr>
-      <w:t>Documento de Negocio</w:t>
-    </w:r>
+    <w:sdt>
+      <w:sdtPr>
+        <w:rPr>
+          <w:rFonts w:asciiTheme="majorHAnsi" w:eastAsiaTheme="majorEastAsia" w:hAnsiTheme="majorHAnsi" w:cstheme="majorBidi"/>
+        </w:rPr>
+        <w:alias w:val="Title"/>
+        <w:tag w:val=""/>
+        <w:id w:val="1427536391"/>
+        <w:placeholder>
+          <w:docPart w:val="388CDFB96D254C2888B6EBECB7229207"/>
+        </w:placeholder>
+        <w:dataBinding w:prefixMappings="xmlns:ns0='http://purl.org/dc/elements/1.1/' xmlns:ns1='http://schemas.openxmlformats.org/package/2006/metadata/core-properties' " w:xpath="/ns1:coreProperties[1]/ns0:title[1]" w:storeItemID="{6C3C8BC8-F283-45AE-878A-BAB7291924A1}"/>
+        <w:text/>
+      </w:sdtPr>
+      <w:sdtContent>
+        <w:r>
+          <w:rPr>
+            <w:rFonts w:asciiTheme="majorHAnsi" w:eastAsiaTheme="majorEastAsia" w:hAnsiTheme="majorHAnsi" w:cstheme="majorBidi"/>
+          </w:rPr>
+          <w:t>Lista de Requisitos</w:t>
+        </w:r>
+      </w:sdtContent>
+    </w:sdt>
     <w:r>
       <w:rPr>
         <w:rFonts w:asciiTheme="majorHAnsi" w:eastAsiaTheme="majorEastAsia" w:hAnsiTheme="majorHAnsi" w:cstheme="majorBidi"/>
@@ -3839,7 +5903,7 @@
         <w:noProof/>
         <w:lang w:val="es-ES"/>
       </w:rPr>
-      <w:t>3</w:t>
+      <w:t>15</w:t>
     </w:r>
     <w:r>
       <w:rPr>
@@ -3928,24 +5992,11 @@
           <w:r>
             <w:t xml:space="preserve">Proyecto: </w:t>
           </w:r>
-          <w:r>
-            <w:fldChar w:fldCharType="begin"/>
-          </w:r>
-          <w:r>
-            <w:instrText xml:space="preserve"> DOCPROPERTY  Project  \* MERGEFORMAT </w:instrText>
-          </w:r>
-          <w:r>
-            <w:fldChar w:fldCharType="separate"/>
-          </w:r>
-          <w:r>
-            <w:t>Sistema</w:t>
-          </w:r>
-          <w:r>
-            <w:t xml:space="preserve"> de Locales Musicales</w:t>
-          </w:r>
-          <w:r>
-            <w:fldChar w:fldCharType="end"/>
-          </w:r>
+          <w:fldSimple w:instr=" DOCPROPERTY  Project  \* MERGEFORMAT ">
+            <w:r>
+              <w:t>Sistema de Locales Musicales</w:t>
+            </w:r>
+          </w:fldSimple>
         </w:p>
       </w:tc>
       <w:tc>
@@ -3966,28 +6017,25 @@
             <w:ind w:right="68"/>
           </w:pPr>
           <w:r>
-            <w:t xml:space="preserve">  Versión:           </w:t>
-          </w:r>
-          <w:r>
-            <w:t xml:space="preserve"> </w:t>
-          </w:r>
-          <w:r>
-            <w:fldChar w:fldCharType="begin"/>
-          </w:r>
-          <w:r>
-            <w:instrText xml:space="preserve"> DOCPROPERTY  Version  \* MERGEFORMAT </w:instrText>
-          </w:r>
-          <w:r>
-            <w:fldChar w:fldCharType="separate"/>
+            <w:t xml:space="preserve">  Versión:            </w:t>
           </w:r>
           <w:fldSimple w:instr=" DOCPROPERTY  Version  \* MERGEFORMAT ">
             <w:r>
+              <w:fldChar w:fldCharType="begin"/>
+            </w:r>
+            <w:r>
+              <w:instrText xml:space="preserve"> DOCPROPERTY  Version  \* MERGEFORMAT </w:instrText>
+            </w:r>
+            <w:r>
+              <w:fldChar w:fldCharType="separate"/>
+            </w:r>
+            <w:r>
               <w:t>1.0</w:t>
             </w:r>
+            <w:r>
+              <w:fldChar w:fldCharType="end"/>
+            </w:r>
           </w:fldSimple>
-          <w:r>
-            <w:fldChar w:fldCharType="end"/>
-          </w:r>
           <w:r>
             <w:t xml:space="preserve"> </w:t>
           </w:r>
@@ -4041,25 +6089,7 @@
         </w:tcPr>
         <w:p>
           <w:r>
-            <w:t xml:space="preserve">  Fecha</w:t>
-          </w:r>
-          <w:r>
-            <w:t xml:space="preserve">:           </w:t>
-          </w:r>
-          <w:r>
-            <w:t>11</w:t>
-          </w:r>
-          <w:r>
-            <w:t>/0</w:t>
-          </w:r>
-          <w:r>
-            <w:t>9</w:t>
-          </w:r>
-          <w:r>
-            <w:t>/201</w:t>
-          </w:r>
-          <w:r>
-            <w:t>7</w:t>
+            <w:t xml:space="preserve">  Fecha:           11/09/2017</w:t>
           </w:r>
         </w:p>
       </w:tc>
@@ -4080,6 +6110,119 @@
 <file path=word/numbering.xml><?xml version="1.0" encoding="utf-8"?>
 <w:numbering xmlns:wpc="http://schemas.microsoft.com/office/word/2010/wordprocessingCanvas" xmlns:cx="http://schemas.microsoft.com/office/drawing/2014/chartex" xmlns:cx1="http://schemas.microsoft.com/office/drawing/2015/9/8/chartex" xmlns:cx2="http://schemas.microsoft.com/office/drawing/2015/10/21/chartex" xmlns:cx3="http://schemas.microsoft.com/office/drawing/2016/5/9/chartex" xmlns:cx4="http://schemas.microsoft.com/office/drawing/2016/5/10/chartex" xmlns:cx5="http://schemas.microsoft.com/office/drawing/2016/5/11/chartex" xmlns:cx6="http://schemas.microsoft.com/office/drawing/2016/5/12/chartex" xmlns:cx7="http://schemas.microsoft.com/office/drawing/2016/5/13/chartex" xmlns:cx8="http://schemas.microsoft.com/office/drawing/2016/5/14/chartex" xmlns:mc="http://schemas.openxmlformats.org/markup-compatibility/2006" xmlns:aink="http://schemas.microsoft.com/office/drawing/2016/ink" xmlns:am3d="http://schemas.microsoft.com/office/drawing/2017/model3d" xmlns:o="urn:schemas-microsoft-com:office:office" xmlns:r="http://schemas.openxmlformats.org/officeDocument/2006/relationships" xmlns:m="http://schemas.openxmlformats.org/officeDocument/2006/math" xmlns:v="urn:schemas-microsoft-com:vml" xmlns:wp14="http://schemas.microsoft.com/office/word/2010/wordprocessingDrawing" xmlns:wp="http://schemas.openxmlformats.org/drawingml/2006/wordprocessingDrawing" xmlns:w10="urn:schemas-microsoft-com:office:word" xmlns:w="http://schemas.openxmlformats.org/wordprocessingml/2006/main" xmlns:w14="http://schemas.microsoft.com/office/word/2010/wordml" xmlns:w15="http://schemas.microsoft.com/office/word/2012/wordml" xmlns:w16cid="http://schemas.microsoft.com/office/word/2016/wordml/cid" xmlns:w16se="http://schemas.microsoft.com/office/word/2015/wordml/symex" xmlns:wpg="http://schemas.microsoft.com/office/word/2010/wordprocessingGroup" xmlns:wpi="http://schemas.microsoft.com/office/word/2010/wordprocessingInk" xmlns:wne="http://schemas.microsoft.com/office/word/2006/wordml" xmlns:wps="http://schemas.microsoft.com/office/word/2010/wordprocessingShape" mc:Ignorable="w14 w15 w16se w16cid wp14">
   <w:abstractNum w:abstractNumId="0" w15:restartNumberingAfterBreak="0">
+    <w:nsid w:val="18582383"/>
+    <w:multiLevelType w:val="hybridMultilevel"/>
+    <w:tmpl w:val="012C3A88"/>
+    <w:lvl w:ilvl="0" w:tplc="280A0001">
+      <w:start w:val="1"/>
+      <w:numFmt w:val="bullet"/>
+      <w:lvlText w:val=""/>
+      <w:lvlJc w:val="left"/>
+      <w:pPr>
+        <w:ind w:left="1428" w:hanging="360"/>
+      </w:pPr>
+      <w:rPr>
+        <w:rFonts w:ascii="Symbol" w:hAnsi="Symbol" w:hint="default"/>
+      </w:rPr>
+    </w:lvl>
+    <w:lvl w:ilvl="1" w:tplc="280A0003" w:tentative="1">
+      <w:start w:val="1"/>
+      <w:numFmt w:val="bullet"/>
+      <w:lvlText w:val="o"/>
+      <w:lvlJc w:val="left"/>
+      <w:pPr>
+        <w:ind w:left="2148" w:hanging="360"/>
+      </w:pPr>
+      <w:rPr>
+        <w:rFonts w:ascii="Courier New" w:hAnsi="Courier New" w:cs="Courier New" w:hint="default"/>
+      </w:rPr>
+    </w:lvl>
+    <w:lvl w:ilvl="2" w:tplc="280A0005" w:tentative="1">
+      <w:start w:val="1"/>
+      <w:numFmt w:val="bullet"/>
+      <w:lvlText w:val=""/>
+      <w:lvlJc w:val="left"/>
+      <w:pPr>
+        <w:ind w:left="2868" w:hanging="360"/>
+      </w:pPr>
+      <w:rPr>
+        <w:rFonts w:ascii="Wingdings" w:hAnsi="Wingdings" w:hint="default"/>
+      </w:rPr>
+    </w:lvl>
+    <w:lvl w:ilvl="3" w:tplc="280A0001" w:tentative="1">
+      <w:start w:val="1"/>
+      <w:numFmt w:val="bullet"/>
+      <w:lvlText w:val=""/>
+      <w:lvlJc w:val="left"/>
+      <w:pPr>
+        <w:ind w:left="3588" w:hanging="360"/>
+      </w:pPr>
+      <w:rPr>
+        <w:rFonts w:ascii="Symbol" w:hAnsi="Symbol" w:hint="default"/>
+      </w:rPr>
+    </w:lvl>
+    <w:lvl w:ilvl="4" w:tplc="280A0003" w:tentative="1">
+      <w:start w:val="1"/>
+      <w:numFmt w:val="bullet"/>
+      <w:lvlText w:val="o"/>
+      <w:lvlJc w:val="left"/>
+      <w:pPr>
+        <w:ind w:left="4308" w:hanging="360"/>
+      </w:pPr>
+      <w:rPr>
+        <w:rFonts w:ascii="Courier New" w:hAnsi="Courier New" w:cs="Courier New" w:hint="default"/>
+      </w:rPr>
+    </w:lvl>
+    <w:lvl w:ilvl="5" w:tplc="280A0005" w:tentative="1">
+      <w:start w:val="1"/>
+      <w:numFmt w:val="bullet"/>
+      <w:lvlText w:val=""/>
+      <w:lvlJc w:val="left"/>
+      <w:pPr>
+        <w:ind w:left="5028" w:hanging="360"/>
+      </w:pPr>
+      <w:rPr>
+        <w:rFonts w:ascii="Wingdings" w:hAnsi="Wingdings" w:hint="default"/>
+      </w:rPr>
+    </w:lvl>
+    <w:lvl w:ilvl="6" w:tplc="280A0001" w:tentative="1">
+      <w:start w:val="1"/>
+      <w:numFmt w:val="bullet"/>
+      <w:lvlText w:val=""/>
+      <w:lvlJc w:val="left"/>
+      <w:pPr>
+        <w:ind w:left="5748" w:hanging="360"/>
+      </w:pPr>
+      <w:rPr>
+        <w:rFonts w:ascii="Symbol" w:hAnsi="Symbol" w:hint="default"/>
+      </w:rPr>
+    </w:lvl>
+    <w:lvl w:ilvl="7" w:tplc="280A0003" w:tentative="1">
+      <w:start w:val="1"/>
+      <w:numFmt w:val="bullet"/>
+      <w:lvlText w:val="o"/>
+      <w:lvlJc w:val="left"/>
+      <w:pPr>
+        <w:ind w:left="6468" w:hanging="360"/>
+      </w:pPr>
+      <w:rPr>
+        <w:rFonts w:ascii="Courier New" w:hAnsi="Courier New" w:cs="Courier New" w:hint="default"/>
+      </w:rPr>
+    </w:lvl>
+    <w:lvl w:ilvl="8" w:tplc="280A0005" w:tentative="1">
+      <w:start w:val="1"/>
+      <w:numFmt w:val="bullet"/>
+      <w:lvlText w:val=""/>
+      <w:lvlJc w:val="left"/>
+      <w:pPr>
+        <w:ind w:left="7188" w:hanging="360"/>
+      </w:pPr>
+      <w:rPr>
+        <w:rFonts w:ascii="Wingdings" w:hAnsi="Wingdings" w:hint="default"/>
+      </w:rPr>
+    </w:lvl>
+  </w:abstractNum>
+  <w:abstractNum w:abstractNumId="1" w15:restartNumberingAfterBreak="0">
     <w:nsid w:val="18FF15C6"/>
     <w:multiLevelType w:val="multilevel"/>
     <w:tmpl w:val="280A001F"/>
@@ -4165,7 +6308,242 @@
       </w:pPr>
     </w:lvl>
   </w:abstractNum>
+  <w:abstractNum w:abstractNumId="2" w15:restartNumberingAfterBreak="0">
+    <w:nsid w:val="297E6F1F"/>
+    <w:multiLevelType w:val="hybridMultilevel"/>
+    <w:tmpl w:val="88325FC4"/>
+    <w:lvl w:ilvl="0" w:tplc="280A0001">
+      <w:start w:val="1"/>
+      <w:numFmt w:val="bullet"/>
+      <w:lvlText w:val=""/>
+      <w:lvlJc w:val="left"/>
+      <w:pPr>
+        <w:ind w:left="1428" w:hanging="360"/>
+      </w:pPr>
+      <w:rPr>
+        <w:rFonts w:ascii="Symbol" w:hAnsi="Symbol" w:hint="default"/>
+      </w:rPr>
+    </w:lvl>
+    <w:lvl w:ilvl="1" w:tplc="280A0003" w:tentative="1">
+      <w:start w:val="1"/>
+      <w:numFmt w:val="bullet"/>
+      <w:lvlText w:val="o"/>
+      <w:lvlJc w:val="left"/>
+      <w:pPr>
+        <w:ind w:left="2148" w:hanging="360"/>
+      </w:pPr>
+      <w:rPr>
+        <w:rFonts w:ascii="Courier New" w:hAnsi="Courier New" w:cs="Courier New" w:hint="default"/>
+      </w:rPr>
+    </w:lvl>
+    <w:lvl w:ilvl="2" w:tplc="280A0005" w:tentative="1">
+      <w:start w:val="1"/>
+      <w:numFmt w:val="bullet"/>
+      <w:lvlText w:val=""/>
+      <w:lvlJc w:val="left"/>
+      <w:pPr>
+        <w:ind w:left="2868" w:hanging="360"/>
+      </w:pPr>
+      <w:rPr>
+        <w:rFonts w:ascii="Wingdings" w:hAnsi="Wingdings" w:hint="default"/>
+      </w:rPr>
+    </w:lvl>
+    <w:lvl w:ilvl="3" w:tplc="280A0001" w:tentative="1">
+      <w:start w:val="1"/>
+      <w:numFmt w:val="bullet"/>
+      <w:lvlText w:val=""/>
+      <w:lvlJc w:val="left"/>
+      <w:pPr>
+        <w:ind w:left="3588" w:hanging="360"/>
+      </w:pPr>
+      <w:rPr>
+        <w:rFonts w:ascii="Symbol" w:hAnsi="Symbol" w:hint="default"/>
+      </w:rPr>
+    </w:lvl>
+    <w:lvl w:ilvl="4" w:tplc="280A0003" w:tentative="1">
+      <w:start w:val="1"/>
+      <w:numFmt w:val="bullet"/>
+      <w:lvlText w:val="o"/>
+      <w:lvlJc w:val="left"/>
+      <w:pPr>
+        <w:ind w:left="4308" w:hanging="360"/>
+      </w:pPr>
+      <w:rPr>
+        <w:rFonts w:ascii="Courier New" w:hAnsi="Courier New" w:cs="Courier New" w:hint="default"/>
+      </w:rPr>
+    </w:lvl>
+    <w:lvl w:ilvl="5" w:tplc="280A0005" w:tentative="1">
+      <w:start w:val="1"/>
+      <w:numFmt w:val="bullet"/>
+      <w:lvlText w:val=""/>
+      <w:lvlJc w:val="left"/>
+      <w:pPr>
+        <w:ind w:left="5028" w:hanging="360"/>
+      </w:pPr>
+      <w:rPr>
+        <w:rFonts w:ascii="Wingdings" w:hAnsi="Wingdings" w:hint="default"/>
+      </w:rPr>
+    </w:lvl>
+    <w:lvl w:ilvl="6" w:tplc="280A0001" w:tentative="1">
+      <w:start w:val="1"/>
+      <w:numFmt w:val="bullet"/>
+      <w:lvlText w:val=""/>
+      <w:lvlJc w:val="left"/>
+      <w:pPr>
+        <w:ind w:left="5748" w:hanging="360"/>
+      </w:pPr>
+      <w:rPr>
+        <w:rFonts w:ascii="Symbol" w:hAnsi="Symbol" w:hint="default"/>
+      </w:rPr>
+    </w:lvl>
+    <w:lvl w:ilvl="7" w:tplc="280A0003" w:tentative="1">
+      <w:start w:val="1"/>
+      <w:numFmt w:val="bullet"/>
+      <w:lvlText w:val="o"/>
+      <w:lvlJc w:val="left"/>
+      <w:pPr>
+        <w:ind w:left="6468" w:hanging="360"/>
+      </w:pPr>
+      <w:rPr>
+        <w:rFonts w:ascii="Courier New" w:hAnsi="Courier New" w:cs="Courier New" w:hint="default"/>
+      </w:rPr>
+    </w:lvl>
+    <w:lvl w:ilvl="8" w:tplc="280A0005" w:tentative="1">
+      <w:start w:val="1"/>
+      <w:numFmt w:val="bullet"/>
+      <w:lvlText w:val=""/>
+      <w:lvlJc w:val="left"/>
+      <w:pPr>
+        <w:ind w:left="7188" w:hanging="360"/>
+      </w:pPr>
+      <w:rPr>
+        <w:rFonts w:ascii="Wingdings" w:hAnsi="Wingdings" w:hint="default"/>
+      </w:rPr>
+    </w:lvl>
+  </w:abstractNum>
+  <w:abstractNum w:abstractNumId="3" w15:restartNumberingAfterBreak="0">
+    <w:nsid w:val="75AA3B36"/>
+    <w:multiLevelType w:val="hybridMultilevel"/>
+    <w:tmpl w:val="75F499C4"/>
+    <w:lvl w:ilvl="0" w:tplc="280A0001">
+      <w:start w:val="1"/>
+      <w:numFmt w:val="bullet"/>
+      <w:lvlText w:val=""/>
+      <w:lvlJc w:val="left"/>
+      <w:pPr>
+        <w:ind w:left="1428" w:hanging="360"/>
+      </w:pPr>
+      <w:rPr>
+        <w:rFonts w:ascii="Symbol" w:hAnsi="Symbol" w:hint="default"/>
+      </w:rPr>
+    </w:lvl>
+    <w:lvl w:ilvl="1" w:tplc="280A0003" w:tentative="1">
+      <w:start w:val="1"/>
+      <w:numFmt w:val="bullet"/>
+      <w:lvlText w:val="o"/>
+      <w:lvlJc w:val="left"/>
+      <w:pPr>
+        <w:ind w:left="2148" w:hanging="360"/>
+      </w:pPr>
+      <w:rPr>
+        <w:rFonts w:ascii="Courier New" w:hAnsi="Courier New" w:cs="Courier New" w:hint="default"/>
+      </w:rPr>
+    </w:lvl>
+    <w:lvl w:ilvl="2" w:tplc="280A0005" w:tentative="1">
+      <w:start w:val="1"/>
+      <w:numFmt w:val="bullet"/>
+      <w:lvlText w:val=""/>
+      <w:lvlJc w:val="left"/>
+      <w:pPr>
+        <w:ind w:left="2868" w:hanging="360"/>
+      </w:pPr>
+      <w:rPr>
+        <w:rFonts w:ascii="Wingdings" w:hAnsi="Wingdings" w:hint="default"/>
+      </w:rPr>
+    </w:lvl>
+    <w:lvl w:ilvl="3" w:tplc="280A0001" w:tentative="1">
+      <w:start w:val="1"/>
+      <w:numFmt w:val="bullet"/>
+      <w:lvlText w:val=""/>
+      <w:lvlJc w:val="left"/>
+      <w:pPr>
+        <w:ind w:left="3588" w:hanging="360"/>
+      </w:pPr>
+      <w:rPr>
+        <w:rFonts w:ascii="Symbol" w:hAnsi="Symbol" w:hint="default"/>
+      </w:rPr>
+    </w:lvl>
+    <w:lvl w:ilvl="4" w:tplc="280A0003" w:tentative="1">
+      <w:start w:val="1"/>
+      <w:numFmt w:val="bullet"/>
+      <w:lvlText w:val="o"/>
+      <w:lvlJc w:val="left"/>
+      <w:pPr>
+        <w:ind w:left="4308" w:hanging="360"/>
+      </w:pPr>
+      <w:rPr>
+        <w:rFonts w:ascii="Courier New" w:hAnsi="Courier New" w:cs="Courier New" w:hint="default"/>
+      </w:rPr>
+    </w:lvl>
+    <w:lvl w:ilvl="5" w:tplc="280A0005" w:tentative="1">
+      <w:start w:val="1"/>
+      <w:numFmt w:val="bullet"/>
+      <w:lvlText w:val=""/>
+      <w:lvlJc w:val="left"/>
+      <w:pPr>
+        <w:ind w:left="5028" w:hanging="360"/>
+      </w:pPr>
+      <w:rPr>
+        <w:rFonts w:ascii="Wingdings" w:hAnsi="Wingdings" w:hint="default"/>
+      </w:rPr>
+    </w:lvl>
+    <w:lvl w:ilvl="6" w:tplc="280A0001" w:tentative="1">
+      <w:start w:val="1"/>
+      <w:numFmt w:val="bullet"/>
+      <w:lvlText w:val=""/>
+      <w:lvlJc w:val="left"/>
+      <w:pPr>
+        <w:ind w:left="5748" w:hanging="360"/>
+      </w:pPr>
+      <w:rPr>
+        <w:rFonts w:ascii="Symbol" w:hAnsi="Symbol" w:hint="default"/>
+      </w:rPr>
+    </w:lvl>
+    <w:lvl w:ilvl="7" w:tplc="280A0003" w:tentative="1">
+      <w:start w:val="1"/>
+      <w:numFmt w:val="bullet"/>
+      <w:lvlText w:val="o"/>
+      <w:lvlJc w:val="left"/>
+      <w:pPr>
+        <w:ind w:left="6468" w:hanging="360"/>
+      </w:pPr>
+      <w:rPr>
+        <w:rFonts w:ascii="Courier New" w:hAnsi="Courier New" w:cs="Courier New" w:hint="default"/>
+      </w:rPr>
+    </w:lvl>
+    <w:lvl w:ilvl="8" w:tplc="280A0005" w:tentative="1">
+      <w:start w:val="1"/>
+      <w:numFmt w:val="bullet"/>
+      <w:lvlText w:val=""/>
+      <w:lvlJc w:val="left"/>
+      <w:pPr>
+        <w:ind w:left="7188" w:hanging="360"/>
+      </w:pPr>
+      <w:rPr>
+        <w:rFonts w:ascii="Wingdings" w:hAnsi="Wingdings" w:hint="default"/>
+      </w:rPr>
+    </w:lvl>
+  </w:abstractNum>
   <w:num w:numId="1">
+    <w:abstractNumId w:val="1"/>
+  </w:num>
+  <w:num w:numId="2">
+    <w:abstractNumId w:val="2"/>
+  </w:num>
+  <w:num w:numId="3">
+    <w:abstractNumId w:val="3"/>
+  </w:num>
+  <w:num w:numId="4">
     <w:abstractNumId w:val="0"/>
   </w:num>
 </w:numbering>
@@ -4893,6 +7271,17 @@
       <w:lang w:eastAsia="es-PE"/>
     </w:rPr>
   </w:style>
+  <w:style w:type="paragraph" w:styleId="ListParagraph">
+    <w:name w:val="List Paragraph"/>
+    <w:basedOn w:val="Normal"/>
+    <w:uiPriority w:val="34"/>
+    <w:qFormat/>
+    <w:rsid w:val="00324E3C"/>
+    <w:pPr>
+      <w:ind w:left="720"/>
+      <w:contextualSpacing/>
+    </w:pPr>
+  </w:style>
 </w:styles>
 </file>
 
@@ -4957,12 +7346,66 @@
         </w:p>
       </w:docPartBody>
     </w:docPart>
+    <w:docPart>
+      <w:docPartPr>
+        <w:name w:val="388CDFB96D254C2888B6EBECB7229207"/>
+        <w:category>
+          <w:name w:val="General"/>
+          <w:gallery w:val="placeholder"/>
+        </w:category>
+        <w:types>
+          <w:type w:val="bbPlcHdr"/>
+        </w:types>
+        <w:behaviors>
+          <w:behavior w:val="content"/>
+        </w:behaviors>
+        <w:guid w:val="{C88DC919-F4D5-4941-B2B3-0821464FE9B0}"/>
+      </w:docPartPr>
+      <w:docPartBody>
+        <w:p>
+          <w:r>
+            <w:rPr>
+              <w:rStyle w:val="PlaceholderText"/>
+            </w:rPr>
+            <w:t>[Title]</w:t>
+          </w:r>
+        </w:p>
+      </w:docPartBody>
+    </w:docPart>
   </w:docParts>
 </w:glossaryDocument>
 </file>
 
 <file path=word/glossary/fontTable.xml><?xml version="1.0" encoding="utf-8"?>
 <w:fonts xmlns:mc="http://schemas.openxmlformats.org/markup-compatibility/2006" xmlns:r="http://schemas.openxmlformats.org/officeDocument/2006/relationships" xmlns:w="http://schemas.openxmlformats.org/wordprocessingml/2006/main" xmlns:w14="http://schemas.microsoft.com/office/word/2010/wordml" xmlns:w15="http://schemas.microsoft.com/office/word/2012/wordml" xmlns:w16cid="http://schemas.microsoft.com/office/word/2016/wordml/cid" xmlns:w16se="http://schemas.microsoft.com/office/word/2015/wordml/symex" mc:Ignorable="w14 w15 w16se w16cid">
+  <w:font w:name="Symbol">
+    <w:panose1 w:val="05050102010706020507"/>
+    <w:charset w:val="02"/>
+    <w:family w:val="roman"/>
+    <w:pitch w:val="variable"/>
+    <w:sig w:usb0="00000000" w:usb1="10000000" w:usb2="00000000" w:usb3="00000000" w:csb0="80000000" w:csb1="00000000"/>
+  </w:font>
+  <w:font w:name="Times New Roman">
+    <w:panose1 w:val="02020603050405020304"/>
+    <w:charset w:val="00"/>
+    <w:family w:val="roman"/>
+    <w:pitch w:val="variable"/>
+    <w:sig w:usb0="E0002AFF" w:usb1="C0007841" w:usb2="00000009" w:usb3="00000000" w:csb0="000001FF" w:csb1="00000000"/>
+  </w:font>
+  <w:font w:name="Courier New">
+    <w:panose1 w:val="02070309020205020404"/>
+    <w:charset w:val="00"/>
+    <w:family w:val="modern"/>
+    <w:pitch w:val="fixed"/>
+    <w:sig w:usb0="E0002AFF" w:usb1="C0007843" w:usb2="00000009" w:usb3="00000000" w:csb0="000001FF" w:csb1="00000000"/>
+  </w:font>
+  <w:font w:name="Wingdings">
+    <w:panose1 w:val="05000000000000000000"/>
+    <w:charset w:val="02"/>
+    <w:family w:val="auto"/>
+    <w:pitch w:val="variable"/>
+    <w:sig w:usb0="00000000" w:usb1="10000000" w:usb2="00000000" w:usb3="00000000" w:csb0="80000000" w:csb1="00000000"/>
+  </w:font>
   <w:font w:name="Calibri">
     <w:panose1 w:val="020F0502020204030204"/>
     <w:charset w:val="00"/>
@@ -4977,19 +7420,12 @@
     <w:pitch w:val="variable"/>
     <w:sig w:usb0="E0002AFF" w:usb1="C0007843" w:usb2="00000009" w:usb3="00000000" w:csb0="000001FF" w:csb1="00000000"/>
   </w:font>
-  <w:font w:name="Times New Roman">
-    <w:panose1 w:val="02020603050405020304"/>
-    <w:charset w:val="00"/>
-    <w:family w:val="roman"/>
-    <w:pitch w:val="variable"/>
-    <w:sig w:usb0="E0002AFF" w:usb1="C0007843" w:usb2="00000009" w:usb3="00000000" w:csb0="000001FF" w:csb1="00000000"/>
-  </w:font>
   <w:font w:name="Calibri Light">
     <w:panose1 w:val="020F0302020204030204"/>
     <w:charset w:val="00"/>
     <w:family w:val="swiss"/>
     <w:pitch w:val="variable"/>
-    <w:sig w:usb0="A00002EF" w:usb1="4000207B" w:usb2="00000000" w:usb3="00000000" w:csb0="0000009F" w:csb1="00000000"/>
+    <w:sig w:usb0="A00002EF" w:usb1="4000207B" w:usb2="00000000" w:usb3="00000000" w:csb0="0000019F" w:csb1="00000000"/>
   </w:font>
 </w:fonts>
 </file>
@@ -5010,7 +7446,9 @@
   </w:compat>
   <w:rsids>
     <w:rsidRoot w:val="00B007B9"/>
+    <w:rsid w:val="002B21E5"/>
     <w:rsid w:val="00B007B9"/>
+    <w:rsid w:val="00CD7913"/>
     <w:rsid w:val="00E765F7"/>
   </w:rsids>
   <m:mathPr>
@@ -5464,7 +7902,7 @@
     <w:basedOn w:val="DefaultParagraphFont"/>
     <w:uiPriority w:val="99"/>
     <w:semiHidden/>
-    <w:rsid w:val="00B007B9"/>
+    <w:rsid w:val="00CD7913"/>
     <w:rPr>
       <w:color w:val="808080"/>
     </w:rPr>
@@ -5753,7 +8191,7 @@
 </file>
 
 <file path=customXml/itemProps1.xml><?xml version="1.0" encoding="utf-8"?>
-<ds:datastoreItem xmlns:ds="http://schemas.openxmlformats.org/officeDocument/2006/customXml" ds:itemID="{E7A749AF-E72B-4165-9FC7-17A3D1BDF9D4}">
+<ds:datastoreItem xmlns:ds="http://schemas.openxmlformats.org/officeDocument/2006/customXml" ds:itemID="{8EB0F5EA-A21F-42DC-8359-FE67DED02660}">
   <ds:schemaRefs>
     <ds:schemaRef ds:uri="http://schemas.openxmlformats.org/officeDocument/2006/bibliography"/>
   </ds:schemaRefs>

</xml_diff>

<commit_message>
Requisitos funcionales de Gestion de Locales y Autenticacion Prototipos de Gestion de Locales y Autenticacion
</commit_message>
<xml_diff>
--- a/Desarrollo/SLM/Documentos/SLM_LR.docx
+++ b/Desarrollo/SLM/Documentos/SLM_LR.docx
@@ -5725,7 +5725,19 @@
         <w:rPr>
           <w:sz w:val="24"/>
         </w:rPr>
-        <w:t xml:space="preserve">Al seleccionar la opción “Dar de baja” hacia un Usuario se solicitará la confirmación indicando el </w:t>
+        <w:t xml:space="preserve">Al seleccionar la opción “Dar de baja” hacia un </w:t>
+      </w:r>
+      <w:r>
+        <w:rPr>
+          <w:sz w:val="24"/>
+        </w:rPr>
+        <w:t>Instrumento</w:t>
+      </w:r>
+      <w:r>
+        <w:rPr>
+          <w:sz w:val="24"/>
+        </w:rPr>
+        <w:t xml:space="preserve"> se solicitará la confirmación indicando el </w:t>
       </w:r>
       <w:r>
         <w:rPr>
@@ -5754,35 +5766,1471 @@
     </w:p>
     <w:p>
       <w:pPr>
+        <w:ind w:left="708"/>
+        <w:rPr>
+          <w:sz w:val="24"/>
+        </w:rPr>
+      </w:pPr>
+    </w:p>
+    <w:p>
+      <w:pPr>
+        <w:rPr>
+          <w:sz w:val="24"/>
+        </w:rPr>
+      </w:pPr>
+      <w:r>
+        <w:rPr>
+          <w:noProof/>
+          <w:sz w:val="24"/>
+        </w:rPr>
+        <w:lastRenderedPageBreak/>
+        <w:drawing>
+          <wp:inline distT="0" distB="0" distL="0" distR="0">
+            <wp:extent cx="5943600" cy="4317003"/>
+            <wp:effectExtent l="0" t="0" r="0" b="7620"/>
+            <wp:docPr id="12" name="Picture 12" descr="D:\SFT\Desarrollo\SLM\Prototipos\SLM_MU_DAR_BAJ_INS.png"/>
+            <wp:cNvGraphicFramePr>
+              <a:graphicFrameLocks xmlns:a="http://schemas.openxmlformats.org/drawingml/2006/main" noChangeAspect="1"/>
+            </wp:cNvGraphicFramePr>
+            <a:graphic xmlns:a="http://schemas.openxmlformats.org/drawingml/2006/main">
+              <a:graphicData uri="http://schemas.openxmlformats.org/drawingml/2006/picture">
+                <pic:pic xmlns:pic="http://schemas.openxmlformats.org/drawingml/2006/picture">
+                  <pic:nvPicPr>
+                    <pic:cNvPr id="0" name="Picture 12" descr="D:\SFT\Desarrollo\SLM\Prototipos\SLM_MU_DAR_BAJ_INS.png"/>
+                    <pic:cNvPicPr>
+                      <a:picLocks noChangeAspect="1" noChangeArrowheads="1"/>
+                    </pic:cNvPicPr>
+                  </pic:nvPicPr>
+                  <pic:blipFill>
+                    <a:blip r:embed="rId15">
+                      <a:extLst>
+                        <a:ext uri="{28A0092B-C50C-407E-A947-70E740481C1C}">
+                          <a14:useLocalDpi xmlns:a14="http://schemas.microsoft.com/office/drawing/2010/main" val="0"/>
+                        </a:ext>
+                      </a:extLst>
+                    </a:blip>
+                    <a:srcRect/>
+                    <a:stretch>
+                      <a:fillRect/>
+                    </a:stretch>
+                  </pic:blipFill>
+                  <pic:spPr bwMode="auto">
+                    <a:xfrm>
+                      <a:off x="0" y="0"/>
+                      <a:ext cx="5943600" cy="4317003"/>
+                    </a:xfrm>
+                    <a:prstGeom prst="rect">
+                      <a:avLst/>
+                    </a:prstGeom>
+                    <a:noFill/>
+                    <a:ln>
+                      <a:noFill/>
+                    </a:ln>
+                  </pic:spPr>
+                </pic:pic>
+              </a:graphicData>
+            </a:graphic>
+          </wp:inline>
+        </w:drawing>
+      </w:r>
+    </w:p>
+    <w:p>
+      <w:pPr>
+        <w:ind w:left="708"/>
+        <w:rPr>
+          <w:sz w:val="24"/>
+        </w:rPr>
+      </w:pPr>
+    </w:p>
+    <w:p>
+      <w:pPr>
         <w:ind w:left="709"/>
       </w:pPr>
+    </w:p>
+    <w:p>
+      <w:pPr>
+        <w:pStyle w:val="Heading3"/>
+      </w:pPr>
+      <w:r>
+        <w:t>RF-03 – Autenticación de Usuarios</w:t>
+      </w:r>
+    </w:p>
+    <w:p/>
+    <w:p>
+      <w:pPr>
+        <w:ind w:left="708"/>
+        <w:rPr>
+          <w:sz w:val="24"/>
+        </w:rPr>
+      </w:pPr>
+      <w:r>
+        <w:rPr>
+          <w:sz w:val="24"/>
+        </w:rPr>
+        <w:t>Requisitos no funcionales relaciona</w:t>
+      </w:r>
+      <w:r>
+        <w:rPr>
+          <w:sz w:val="24"/>
+        </w:rPr>
+        <w:t>d</w:t>
+      </w:r>
+      <w:r>
+        <w:rPr>
+          <w:sz w:val="24"/>
+        </w:rPr>
+        <w:t>os: RNF-01, RNF-0</w:t>
+      </w:r>
+      <w:r>
+        <w:rPr>
+          <w:sz w:val="24"/>
+        </w:rPr>
+        <w:t>2</w:t>
+      </w:r>
+      <w:r>
+        <w:rPr>
+          <w:sz w:val="24"/>
+        </w:rPr>
+        <w:t>, RNF-0</w:t>
+      </w:r>
+      <w:r>
+        <w:rPr>
+          <w:sz w:val="24"/>
+        </w:rPr>
+        <w:t>3</w:t>
+      </w:r>
+      <w:r>
+        <w:rPr>
+          <w:sz w:val="24"/>
+        </w:rPr>
+        <w:t>, RNF-0</w:t>
+      </w:r>
+      <w:r>
+        <w:rPr>
+          <w:sz w:val="24"/>
+        </w:rPr>
+        <w:t>4</w:t>
+      </w:r>
+      <w:r>
+        <w:rPr>
+          <w:sz w:val="24"/>
+        </w:rPr>
+        <w:t>, RNF-0</w:t>
+      </w:r>
+      <w:r>
+        <w:rPr>
+          <w:sz w:val="24"/>
+        </w:rPr>
+        <w:t>5</w:t>
+      </w:r>
+      <w:r>
+        <w:rPr>
+          <w:sz w:val="24"/>
+        </w:rPr>
+        <w:t>, RNF-0</w:t>
+      </w:r>
+      <w:r>
+        <w:rPr>
+          <w:sz w:val="24"/>
+        </w:rPr>
+        <w:t>7</w:t>
+      </w:r>
+    </w:p>
+    <w:p/>
+    <w:p>
+      <w:pPr>
+        <w:ind w:left="708"/>
+        <w:rPr>
+          <w:b/>
+          <w:sz w:val="24"/>
+        </w:rPr>
+      </w:pPr>
+      <w:r>
+        <w:rPr>
+          <w:b/>
+          <w:sz w:val="24"/>
+        </w:rPr>
+        <w:t>Descripción:</w:t>
+      </w:r>
+    </w:p>
+    <w:p/>
+    <w:p>
+      <w:pPr>
+        <w:ind w:left="709"/>
+        <w:rPr>
+          <w:sz w:val="24"/>
+        </w:rPr>
+      </w:pPr>
+      <w:r>
+        <w:rPr>
+          <w:sz w:val="24"/>
+        </w:rPr>
+        <w:t>Permitirá al usuario autenticarse en los módulos de administrador usando un nombre de usuario y una contraseña.</w:t>
+      </w:r>
+    </w:p>
+    <w:p>
+      <w:pPr>
+        <w:ind w:left="709"/>
+      </w:pPr>
+    </w:p>
+    <w:p>
+      <w:pPr>
+        <w:ind w:left="709"/>
+        <w:rPr>
+          <w:sz w:val="24"/>
+        </w:rPr>
+      </w:pPr>
+      <w:r>
+        <w:rPr>
+          <w:sz w:val="24"/>
+          <w:u w:val="single"/>
+        </w:rPr>
+        <w:t>Prototipo</w:t>
+      </w:r>
+    </w:p>
+    <w:p>
+      <w:pPr>
+        <w:ind w:left="709"/>
+        <w:rPr>
+          <w:sz w:val="24"/>
+        </w:rPr>
+      </w:pPr>
+    </w:p>
+    <w:p>
+      <w:pPr>
+        <w:ind w:left="709"/>
+        <w:rPr>
+          <w:sz w:val="24"/>
+        </w:rPr>
+      </w:pPr>
+    </w:p>
+    <w:p>
+      <w:pPr>
+        <w:rPr>
+          <w:sz w:val="24"/>
+        </w:rPr>
+      </w:pPr>
+      <w:r>
+        <w:rPr>
+          <w:noProof/>
+          <w:sz w:val="24"/>
+        </w:rPr>
+        <w:lastRenderedPageBreak/>
+        <w:drawing>
+          <wp:inline distT="0" distB="0" distL="0" distR="0">
+            <wp:extent cx="5943600" cy="4005470"/>
+            <wp:effectExtent l="0" t="0" r="0" b="0"/>
+            <wp:docPr id="13" name="Picture 13" descr="D:\SFT\Desarrollo\SLM\Prototipos\SLM_MU_LOGIN.png"/>
+            <wp:cNvGraphicFramePr>
+              <a:graphicFrameLocks xmlns:a="http://schemas.openxmlformats.org/drawingml/2006/main" noChangeAspect="1"/>
+            </wp:cNvGraphicFramePr>
+            <a:graphic xmlns:a="http://schemas.openxmlformats.org/drawingml/2006/main">
+              <a:graphicData uri="http://schemas.openxmlformats.org/drawingml/2006/picture">
+                <pic:pic xmlns:pic="http://schemas.openxmlformats.org/drawingml/2006/picture">
+                  <pic:nvPicPr>
+                    <pic:cNvPr id="0" name="Picture 13" descr="D:\SFT\Desarrollo\SLM\Prototipos\SLM_MU_LOGIN.png"/>
+                    <pic:cNvPicPr>
+                      <a:picLocks noChangeAspect="1" noChangeArrowheads="1"/>
+                    </pic:cNvPicPr>
+                  </pic:nvPicPr>
+                  <pic:blipFill>
+                    <a:blip r:embed="rId16">
+                      <a:extLst>
+                        <a:ext uri="{28A0092B-C50C-407E-A947-70E740481C1C}">
+                          <a14:useLocalDpi xmlns:a14="http://schemas.microsoft.com/office/drawing/2010/main" val="0"/>
+                        </a:ext>
+                      </a:extLst>
+                    </a:blip>
+                    <a:srcRect/>
+                    <a:stretch>
+                      <a:fillRect/>
+                    </a:stretch>
+                  </pic:blipFill>
+                  <pic:spPr bwMode="auto">
+                    <a:xfrm>
+                      <a:off x="0" y="0"/>
+                      <a:ext cx="5943600" cy="4005470"/>
+                    </a:xfrm>
+                    <a:prstGeom prst="rect">
+                      <a:avLst/>
+                    </a:prstGeom>
+                    <a:noFill/>
+                    <a:ln>
+                      <a:noFill/>
+                    </a:ln>
+                  </pic:spPr>
+                </pic:pic>
+              </a:graphicData>
+            </a:graphic>
+          </wp:inline>
+        </w:drawing>
+      </w:r>
+    </w:p>
+    <w:p>
+      <w:pPr>
+        <w:ind w:left="709"/>
+        <w:rPr>
+          <w:sz w:val="24"/>
+        </w:rPr>
+      </w:pPr>
+    </w:p>
+    <w:p>
+      <w:pPr>
+        <w:pStyle w:val="Heading3"/>
+      </w:pPr>
+      <w:r>
+        <w:t>R</w:t>
+      </w:r>
+      <w:r>
+        <w:t>F-04 – Gestionar locales</w:t>
+      </w:r>
+    </w:p>
+    <w:p/>
+    <w:p>
+      <w:pPr>
+        <w:ind w:left="708"/>
+        <w:rPr>
+          <w:sz w:val="24"/>
+        </w:rPr>
+      </w:pPr>
+      <w:r>
+        <w:rPr>
+          <w:sz w:val="24"/>
+        </w:rPr>
+        <w:t>Requisitos no funcionales relaciona</w:t>
+      </w:r>
+      <w:r>
+        <w:rPr>
+          <w:sz w:val="24"/>
+        </w:rPr>
+        <w:t>d</w:t>
+      </w:r>
+      <w:r>
+        <w:rPr>
+          <w:sz w:val="24"/>
+        </w:rPr>
+        <w:t>os: RNF-01, RNF-0</w:t>
+      </w:r>
+      <w:r>
+        <w:rPr>
+          <w:sz w:val="24"/>
+        </w:rPr>
+        <w:t>2</w:t>
+      </w:r>
+      <w:r>
+        <w:rPr>
+          <w:sz w:val="24"/>
+        </w:rPr>
+        <w:t>, RNF-0</w:t>
+      </w:r>
+      <w:r>
+        <w:rPr>
+          <w:sz w:val="24"/>
+        </w:rPr>
+        <w:t>3</w:t>
+      </w:r>
+      <w:r>
+        <w:rPr>
+          <w:sz w:val="24"/>
+        </w:rPr>
+        <w:t>, RNF-0</w:t>
+      </w:r>
+      <w:r>
+        <w:rPr>
+          <w:sz w:val="24"/>
+        </w:rPr>
+        <w:t>4</w:t>
+      </w:r>
+      <w:r>
+        <w:rPr>
+          <w:sz w:val="24"/>
+        </w:rPr>
+        <w:t>, RNF-0</w:t>
+      </w:r>
+      <w:r>
+        <w:rPr>
+          <w:sz w:val="24"/>
+        </w:rPr>
+        <w:t>5, RNF-07</w:t>
+      </w:r>
+    </w:p>
+    <w:p/>
+    <w:p>
+      <w:pPr>
+        <w:ind w:left="708"/>
+        <w:rPr>
+          <w:b/>
+          <w:sz w:val="24"/>
+        </w:rPr>
+      </w:pPr>
+      <w:r>
+        <w:rPr>
+          <w:b/>
+          <w:sz w:val="24"/>
+        </w:rPr>
+        <w:t>Descripción:</w:t>
+      </w:r>
+    </w:p>
+    <w:p>
+      <w:pPr>
+        <w:rPr>
+          <w:sz w:val="24"/>
+        </w:rPr>
+      </w:pPr>
+    </w:p>
+    <w:p>
+      <w:pPr>
+        <w:ind w:left="708"/>
+        <w:rPr>
+          <w:sz w:val="24"/>
+        </w:rPr>
+      </w:pPr>
+      <w:r>
+        <w:rPr>
+          <w:sz w:val="24"/>
+        </w:rPr>
+        <w:t>Permitirá al</w:t>
+      </w:r>
+      <w:r>
+        <w:rPr>
+          <w:sz w:val="24"/>
+        </w:rPr>
+        <w:t xml:space="preserve"> Usuario Administrador listar</w:t>
+      </w:r>
+      <w:r>
+        <w:rPr>
+          <w:sz w:val="24"/>
+        </w:rPr>
+        <w:t xml:space="preserve"> locales</w:t>
+      </w:r>
+      <w:r>
+        <w:rPr>
+          <w:sz w:val="24"/>
+        </w:rPr>
+        <w:t xml:space="preserve">, agregar, editar y dar de baja a un </w:t>
+      </w:r>
+      <w:r>
+        <w:rPr>
+          <w:sz w:val="24"/>
+        </w:rPr>
+        <w:t>local</w:t>
+      </w:r>
+      <w:r>
+        <w:rPr>
+          <w:sz w:val="24"/>
+        </w:rPr>
+        <w:t>.</w:t>
+      </w:r>
+    </w:p>
+    <w:p>
+      <w:pPr>
+        <w:ind w:left="708"/>
+        <w:rPr>
+          <w:sz w:val="24"/>
+        </w:rPr>
+      </w:pPr>
+    </w:p>
+    <w:p>
+      <w:pPr>
+        <w:ind w:left="708"/>
+        <w:rPr>
+          <w:b/>
+          <w:sz w:val="24"/>
+          <w:u w:val="single"/>
+        </w:rPr>
+      </w:pPr>
+      <w:r>
+        <w:rPr>
+          <w:b/>
+          <w:sz w:val="24"/>
+          <w:u w:val="single"/>
+        </w:rPr>
+        <w:t xml:space="preserve">Listar </w:t>
+      </w:r>
+      <w:r>
+        <w:rPr>
+          <w:b/>
+          <w:sz w:val="24"/>
+          <w:u w:val="single"/>
+        </w:rPr>
+        <w:t>Locales</w:t>
+      </w:r>
+    </w:p>
+    <w:p>
+      <w:pPr>
+        <w:ind w:left="708"/>
+        <w:rPr>
+          <w:b/>
+          <w:sz w:val="24"/>
+        </w:rPr>
+      </w:pPr>
+    </w:p>
+    <w:p>
+      <w:pPr>
+        <w:ind w:left="708"/>
+        <w:rPr>
+          <w:sz w:val="24"/>
+        </w:rPr>
+      </w:pPr>
+      <w:r>
+        <w:rPr>
+          <w:sz w:val="24"/>
+        </w:rPr>
+        <w:t xml:space="preserve">Se mostrará una tabla mostrando los </w:t>
+      </w:r>
+      <w:r>
+        <w:rPr>
+          <w:sz w:val="24"/>
+        </w:rPr>
+        <w:t>locales</w:t>
+      </w:r>
+      <w:r>
+        <w:rPr>
+          <w:sz w:val="24"/>
+        </w:rPr>
+        <w:t xml:space="preserve"> agregados en el Sistema. En la tabla se mostrará lo siguiente campos:</w:t>
+      </w:r>
+    </w:p>
+    <w:p>
+      <w:pPr>
+        <w:rPr>
+          <w:sz w:val="24"/>
+        </w:rPr>
+      </w:pPr>
+    </w:p>
+    <w:p>
+      <w:pPr>
+        <w:pStyle w:val="ListParagraph"/>
+        <w:numPr>
+          <w:ilvl w:val="0"/>
+          <w:numId w:val="5"/>
+        </w:numPr>
+        <w:rPr>
+          <w:sz w:val="24"/>
+        </w:rPr>
+      </w:pPr>
+      <w:r>
+        <w:rPr>
+          <w:sz w:val="24"/>
+        </w:rPr>
+        <w:t>Nombre del local</w:t>
+      </w:r>
+    </w:p>
+    <w:p>
+      <w:pPr>
+        <w:pStyle w:val="ListParagraph"/>
+        <w:numPr>
+          <w:ilvl w:val="0"/>
+          <w:numId w:val="5"/>
+        </w:numPr>
+        <w:rPr>
+          <w:sz w:val="24"/>
+        </w:rPr>
+      </w:pPr>
+      <w:r>
+        <w:rPr>
+          <w:sz w:val="24"/>
+        </w:rPr>
+        <w:t>Dirección</w:t>
+      </w:r>
+    </w:p>
+    <w:p>
+      <w:pPr>
+        <w:pStyle w:val="ListParagraph"/>
+        <w:numPr>
+          <w:ilvl w:val="0"/>
+          <w:numId w:val="5"/>
+        </w:numPr>
+        <w:rPr>
+          <w:sz w:val="24"/>
+        </w:rPr>
+      </w:pPr>
+      <w:r>
+        <w:rPr>
+          <w:sz w:val="24"/>
+        </w:rPr>
+        <w:lastRenderedPageBreak/>
+        <w:t>Distrito</w:t>
+      </w:r>
+    </w:p>
+    <w:p>
+      <w:pPr>
+        <w:pStyle w:val="ListParagraph"/>
+        <w:numPr>
+          <w:ilvl w:val="0"/>
+          <w:numId w:val="5"/>
+        </w:numPr>
+        <w:rPr>
+          <w:sz w:val="24"/>
+        </w:rPr>
+      </w:pPr>
+      <w:r>
+        <w:rPr>
+          <w:sz w:val="24"/>
+        </w:rPr>
+        <w:t>Aforo</w:t>
+      </w:r>
+    </w:p>
+    <w:p>
+      <w:pPr>
+        <w:rPr>
+          <w:sz w:val="24"/>
+        </w:rPr>
+      </w:pPr>
+    </w:p>
+    <w:p>
+      <w:pPr>
+        <w:ind w:left="708"/>
+        <w:rPr>
+          <w:sz w:val="24"/>
+        </w:rPr>
+      </w:pPr>
+      <w:r>
+        <w:rPr>
+          <w:sz w:val="24"/>
+        </w:rPr>
+        <w:t xml:space="preserve">La tabla también mostrará opciones a realizar con el </w:t>
+      </w:r>
+      <w:r>
+        <w:rPr>
+          <w:sz w:val="24"/>
+        </w:rPr>
+        <w:t>local</w:t>
+      </w:r>
+      <w:r>
+        <w:rPr>
+          <w:sz w:val="24"/>
+        </w:rPr>
+        <w:t xml:space="preserve"> de cada fila, como Editar y Dar de baja.</w:t>
+      </w:r>
+    </w:p>
+    <w:p>
+      <w:pPr>
+        <w:ind w:left="708"/>
+        <w:rPr>
+          <w:sz w:val="24"/>
+        </w:rPr>
+      </w:pPr>
+    </w:p>
+    <w:p>
+      <w:pPr>
+        <w:ind w:left="708"/>
+        <w:rPr>
+          <w:sz w:val="24"/>
+        </w:rPr>
+      </w:pPr>
+      <w:r>
+        <w:rPr>
+          <w:sz w:val="24"/>
+        </w:rPr>
+        <w:t xml:space="preserve">La tabla listará a los </w:t>
+      </w:r>
+      <w:r>
+        <w:rPr>
+          <w:sz w:val="24"/>
+        </w:rPr>
+        <w:t>locales</w:t>
+      </w:r>
+      <w:r>
+        <w:rPr>
+          <w:sz w:val="24"/>
+        </w:rPr>
+        <w:t xml:space="preserve"> mostrando primero a los que fueron registrando recientemente realizando una paginación de 10.</w:t>
+      </w:r>
+    </w:p>
+    <w:p>
+      <w:pPr>
+        <w:ind w:left="708"/>
+        <w:rPr>
+          <w:sz w:val="24"/>
+        </w:rPr>
+      </w:pPr>
+    </w:p>
+    <w:p>
+      <w:pPr>
+        <w:ind w:left="708"/>
+        <w:rPr>
+          <w:sz w:val="24"/>
+          <w:u w:val="single"/>
+        </w:rPr>
+      </w:pPr>
+      <w:r>
+        <w:rPr>
+          <w:sz w:val="24"/>
+          <w:u w:val="single"/>
+        </w:rPr>
+        <w:t>Prototipo</w:t>
+      </w:r>
+    </w:p>
+    <w:p>
+      <w:pPr>
+        <w:ind w:left="708"/>
+        <w:rPr>
+          <w:sz w:val="24"/>
+          <w:u w:val="single"/>
+        </w:rPr>
+      </w:pPr>
+    </w:p>
+    <w:p>
+      <w:pPr>
+        <w:rPr>
+          <w:sz w:val="24"/>
+        </w:rPr>
+      </w:pPr>
+      <w:r>
+        <w:rPr>
+          <w:noProof/>
+          <w:sz w:val="24"/>
+        </w:rPr>
+        <w:drawing>
+          <wp:inline distT="0" distB="0" distL="0" distR="0">
+            <wp:extent cx="5943600" cy="4317003"/>
+            <wp:effectExtent l="0" t="0" r="0" b="7620"/>
+            <wp:docPr id="14" name="Picture 14" descr="D:\SFT\Desarrollo\SLM\Prototipos\SLM_MU_LIS_LOC.png"/>
+            <wp:cNvGraphicFramePr>
+              <a:graphicFrameLocks xmlns:a="http://schemas.openxmlformats.org/drawingml/2006/main" noChangeAspect="1"/>
+            </wp:cNvGraphicFramePr>
+            <a:graphic xmlns:a="http://schemas.openxmlformats.org/drawingml/2006/main">
+              <a:graphicData uri="http://schemas.openxmlformats.org/drawingml/2006/picture">
+                <pic:pic xmlns:pic="http://schemas.openxmlformats.org/drawingml/2006/picture">
+                  <pic:nvPicPr>
+                    <pic:cNvPr id="0" name="Picture 14" descr="D:\SFT\Desarrollo\SLM\Prototipos\SLM_MU_LIS_LOC.png"/>
+                    <pic:cNvPicPr>
+                      <a:picLocks noChangeAspect="1" noChangeArrowheads="1"/>
+                    </pic:cNvPicPr>
+                  </pic:nvPicPr>
+                  <pic:blipFill>
+                    <a:blip r:embed="rId17">
+                      <a:extLst>
+                        <a:ext uri="{28A0092B-C50C-407E-A947-70E740481C1C}">
+                          <a14:useLocalDpi xmlns:a14="http://schemas.microsoft.com/office/drawing/2010/main" val="0"/>
+                        </a:ext>
+                      </a:extLst>
+                    </a:blip>
+                    <a:srcRect/>
+                    <a:stretch>
+                      <a:fillRect/>
+                    </a:stretch>
+                  </pic:blipFill>
+                  <pic:spPr bwMode="auto">
+                    <a:xfrm>
+                      <a:off x="0" y="0"/>
+                      <a:ext cx="5943600" cy="4317003"/>
+                    </a:xfrm>
+                    <a:prstGeom prst="rect">
+                      <a:avLst/>
+                    </a:prstGeom>
+                    <a:noFill/>
+                    <a:ln>
+                      <a:noFill/>
+                    </a:ln>
+                  </pic:spPr>
+                </pic:pic>
+              </a:graphicData>
+            </a:graphic>
+          </wp:inline>
+        </w:drawing>
+      </w:r>
+    </w:p>
+    <w:p>
+      <w:pPr>
+        <w:ind w:left="708"/>
+        <w:rPr>
+          <w:sz w:val="24"/>
+        </w:rPr>
+      </w:pPr>
+    </w:p>
+    <w:p>
+      <w:pPr>
+        <w:ind w:left="708"/>
+        <w:rPr>
+          <w:b/>
+          <w:sz w:val="24"/>
+          <w:u w:val="single"/>
+        </w:rPr>
+      </w:pPr>
+      <w:r>
+        <w:rPr>
+          <w:b/>
+          <w:sz w:val="24"/>
+          <w:u w:val="single"/>
+        </w:rPr>
+        <w:t xml:space="preserve">Agregar </w:t>
+      </w:r>
+      <w:r>
+        <w:rPr>
+          <w:b/>
+          <w:sz w:val="24"/>
+          <w:u w:val="single"/>
+        </w:rPr>
+        <w:t>Local</w:t>
+      </w:r>
+    </w:p>
+    <w:p>
+      <w:pPr>
+        <w:ind w:left="708"/>
+        <w:rPr>
+          <w:b/>
+          <w:sz w:val="24"/>
+        </w:rPr>
+      </w:pPr>
+    </w:p>
+    <w:p>
+      <w:pPr>
+        <w:ind w:left="708"/>
+        <w:rPr>
+          <w:sz w:val="24"/>
+        </w:rPr>
+      </w:pPr>
+      <w:r>
+        <w:rPr>
+          <w:sz w:val="24"/>
+        </w:rPr>
+        <w:t xml:space="preserve">Para agregar un </w:t>
+      </w:r>
+      <w:r>
+        <w:rPr>
+          <w:sz w:val="24"/>
+        </w:rPr>
+        <w:t xml:space="preserve">local </w:t>
+      </w:r>
+      <w:r>
+        <w:rPr>
+          <w:sz w:val="24"/>
+        </w:rPr>
+        <w:t>se registrará los siguientes datos de manera obligatoria:</w:t>
+      </w:r>
+    </w:p>
+    <w:p>
+      <w:pPr>
+        <w:ind w:left="708"/>
+        <w:rPr>
+          <w:sz w:val="24"/>
+        </w:rPr>
+      </w:pPr>
+    </w:p>
+    <w:p>
+      <w:pPr>
+        <w:pStyle w:val="ListParagraph"/>
+        <w:numPr>
+          <w:ilvl w:val="0"/>
+          <w:numId w:val="2"/>
+        </w:numPr>
+        <w:rPr>
+          <w:sz w:val="24"/>
+        </w:rPr>
+      </w:pPr>
+      <w:r>
+        <w:rPr>
+          <w:sz w:val="24"/>
+        </w:rPr>
+        <w:lastRenderedPageBreak/>
+        <w:t>Nombre</w:t>
+      </w:r>
+    </w:p>
+    <w:p>
+      <w:pPr>
+        <w:pStyle w:val="ListParagraph"/>
+        <w:numPr>
+          <w:ilvl w:val="0"/>
+          <w:numId w:val="2"/>
+        </w:numPr>
+        <w:rPr>
+          <w:sz w:val="24"/>
+        </w:rPr>
+      </w:pPr>
+      <w:r>
+        <w:rPr>
+          <w:sz w:val="24"/>
+        </w:rPr>
+        <w:t>Distrito</w:t>
+      </w:r>
+    </w:p>
+    <w:p>
+      <w:pPr>
+        <w:pStyle w:val="ListParagraph"/>
+        <w:numPr>
+          <w:ilvl w:val="0"/>
+          <w:numId w:val="2"/>
+        </w:numPr>
+        <w:rPr>
+          <w:sz w:val="24"/>
+        </w:rPr>
+      </w:pPr>
+      <w:r>
+        <w:rPr>
+          <w:sz w:val="24"/>
+        </w:rPr>
+        <w:t>Dirección</w:t>
+      </w:r>
+    </w:p>
+    <w:p>
+      <w:pPr>
+        <w:pStyle w:val="ListParagraph"/>
+        <w:numPr>
+          <w:ilvl w:val="0"/>
+          <w:numId w:val="2"/>
+        </w:numPr>
+        <w:rPr>
+          <w:sz w:val="24"/>
+        </w:rPr>
+      </w:pPr>
+      <w:r>
+        <w:rPr>
+          <w:sz w:val="24"/>
+        </w:rPr>
+        <w:t>Aforo</w:t>
+      </w:r>
+    </w:p>
+    <w:p>
+      <w:pPr>
+        <w:pStyle w:val="ListParagraph"/>
+        <w:numPr>
+          <w:ilvl w:val="0"/>
+          <w:numId w:val="2"/>
+        </w:numPr>
+        <w:rPr>
+          <w:sz w:val="24"/>
+        </w:rPr>
+      </w:pPr>
+      <w:r>
+        <w:rPr>
+          <w:sz w:val="24"/>
+        </w:rPr>
+        <w:t>Foto</w:t>
+      </w:r>
+    </w:p>
+    <w:p>
+      <w:pPr>
+        <w:rPr>
+          <w:sz w:val="24"/>
+        </w:rPr>
+      </w:pPr>
+    </w:p>
+    <w:p>
+      <w:pPr>
+        <w:ind w:left="708"/>
+        <w:rPr>
+          <w:sz w:val="24"/>
+        </w:rPr>
+      </w:pPr>
+      <w:r>
+        <w:rPr>
+          <w:sz w:val="24"/>
+        </w:rPr>
+        <w:t xml:space="preserve">Al finalizar el registro se debe llevar al Usuario al Listado de </w:t>
+      </w:r>
+      <w:r>
+        <w:rPr>
+          <w:sz w:val="24"/>
+        </w:rPr>
+        <w:t xml:space="preserve">locales </w:t>
+      </w:r>
+      <w:r>
+        <w:rPr>
+          <w:sz w:val="24"/>
+        </w:rPr>
+        <w:t xml:space="preserve">y mostrar un mensaje confirmando que el </w:t>
+      </w:r>
+      <w:r>
+        <w:rPr>
+          <w:sz w:val="24"/>
+        </w:rPr>
+        <w:t>local</w:t>
+      </w:r>
+      <w:r>
+        <w:rPr>
+          <w:sz w:val="24"/>
+        </w:rPr>
+        <w:t xml:space="preserve"> fue registrado exitosamente</w:t>
+      </w:r>
+    </w:p>
+    <w:p>
+      <w:pPr>
+        <w:ind w:left="708"/>
+        <w:rPr>
+          <w:sz w:val="24"/>
+        </w:rPr>
+      </w:pPr>
+    </w:p>
+    <w:p>
+      <w:pPr>
+        <w:ind w:left="708"/>
+        <w:rPr>
+          <w:sz w:val="24"/>
+          <w:u w:val="single"/>
+        </w:rPr>
+      </w:pPr>
+      <w:r>
+        <w:rPr>
+          <w:sz w:val="24"/>
+          <w:u w:val="single"/>
+        </w:rPr>
+        <w:t>Prototipo:</w:t>
+      </w:r>
+    </w:p>
+    <w:p>
+      <w:pPr>
+        <w:ind w:left="708"/>
+        <w:rPr>
+          <w:sz w:val="24"/>
+          <w:u w:val="single"/>
+        </w:rPr>
+      </w:pPr>
+    </w:p>
+    <w:p>
+      <w:pPr>
+        <w:rPr>
+          <w:sz w:val="24"/>
+          <w:u w:val="single"/>
+        </w:rPr>
+      </w:pPr>
+      <w:r>
+        <w:rPr>
+          <w:noProof/>
+          <w:sz w:val="24"/>
+          <w:u w:val="single"/>
+        </w:rPr>
+        <w:drawing>
+          <wp:inline distT="0" distB="0" distL="0" distR="0">
+            <wp:extent cx="5943600" cy="3616948"/>
+            <wp:effectExtent l="0" t="0" r="0" b="3175"/>
+            <wp:docPr id="15" name="Picture 15" descr="D:\SFT\Desarrollo\SLM\Prototipos\SLM_MU_AGR_LOC.png"/>
+            <wp:cNvGraphicFramePr>
+              <a:graphicFrameLocks xmlns:a="http://schemas.openxmlformats.org/drawingml/2006/main" noChangeAspect="1"/>
+            </wp:cNvGraphicFramePr>
+            <a:graphic xmlns:a="http://schemas.openxmlformats.org/drawingml/2006/main">
+              <a:graphicData uri="http://schemas.openxmlformats.org/drawingml/2006/picture">
+                <pic:pic xmlns:pic="http://schemas.openxmlformats.org/drawingml/2006/picture">
+                  <pic:nvPicPr>
+                    <pic:cNvPr id="0" name="Picture 15" descr="D:\SFT\Desarrollo\SLM\Prototipos\SLM_MU_AGR_LOC.png"/>
+                    <pic:cNvPicPr>
+                      <a:picLocks noChangeAspect="1" noChangeArrowheads="1"/>
+                    </pic:cNvPicPr>
+                  </pic:nvPicPr>
+                  <pic:blipFill>
+                    <a:blip r:embed="rId18">
+                      <a:extLst>
+                        <a:ext uri="{28A0092B-C50C-407E-A947-70E740481C1C}">
+                          <a14:useLocalDpi xmlns:a14="http://schemas.microsoft.com/office/drawing/2010/main" val="0"/>
+                        </a:ext>
+                      </a:extLst>
+                    </a:blip>
+                    <a:srcRect/>
+                    <a:stretch>
+                      <a:fillRect/>
+                    </a:stretch>
+                  </pic:blipFill>
+                  <pic:spPr bwMode="auto">
+                    <a:xfrm>
+                      <a:off x="0" y="0"/>
+                      <a:ext cx="5943600" cy="3616948"/>
+                    </a:xfrm>
+                    <a:prstGeom prst="rect">
+                      <a:avLst/>
+                    </a:prstGeom>
+                    <a:noFill/>
+                    <a:ln>
+                      <a:noFill/>
+                    </a:ln>
+                  </pic:spPr>
+                </pic:pic>
+              </a:graphicData>
+            </a:graphic>
+          </wp:inline>
+        </w:drawing>
+      </w:r>
+    </w:p>
+    <w:p>
+      <w:pPr>
+        <w:ind w:left="708"/>
+        <w:rPr>
+          <w:sz w:val="24"/>
+          <w:u w:val="single"/>
+        </w:rPr>
+      </w:pPr>
+    </w:p>
+    <w:p>
+      <w:pPr>
+        <w:ind w:left="708"/>
+        <w:rPr>
+          <w:sz w:val="24"/>
+          <w:u w:val="single"/>
+        </w:rPr>
+      </w:pPr>
+    </w:p>
+    <w:p>
+      <w:pPr>
+        <w:ind w:left="709"/>
+        <w:rPr>
+          <w:b/>
+          <w:sz w:val="24"/>
+          <w:u w:val="single"/>
+        </w:rPr>
+      </w:pPr>
+      <w:r>
+        <w:rPr>
+          <w:b/>
+          <w:sz w:val="24"/>
+          <w:u w:val="single"/>
+        </w:rPr>
+        <w:t xml:space="preserve">Editar </w:t>
+      </w:r>
+      <w:r>
+        <w:rPr>
+          <w:b/>
+          <w:sz w:val="24"/>
+          <w:u w:val="single"/>
+        </w:rPr>
+        <w:t>Local</w:t>
+      </w:r>
+    </w:p>
+    <w:p>
+      <w:pPr>
+        <w:ind w:left="709"/>
+        <w:rPr>
+          <w:b/>
+          <w:u w:val="single"/>
+        </w:rPr>
+      </w:pPr>
+    </w:p>
+    <w:p>
+      <w:pPr>
+        <w:ind w:left="708"/>
+        <w:rPr>
+          <w:sz w:val="24"/>
+        </w:rPr>
+      </w:pPr>
+      <w:r>
+        <w:rPr>
+          <w:sz w:val="24"/>
+        </w:rPr>
+        <w:t xml:space="preserve">Para editar un </w:t>
+      </w:r>
+      <w:r>
+        <w:rPr>
+          <w:sz w:val="24"/>
+        </w:rPr>
+        <w:t>local</w:t>
+      </w:r>
+      <w:r>
+        <w:rPr>
+          <w:sz w:val="24"/>
+        </w:rPr>
+        <w:t xml:space="preserve">, son editables y requeridos todos los campos al igual Agregar </w:t>
+      </w:r>
+      <w:r>
+        <w:rPr>
+          <w:sz w:val="24"/>
+        </w:rPr>
+        <w:t>Local</w:t>
+      </w:r>
+      <w:r>
+        <w:rPr>
+          <w:sz w:val="24"/>
+        </w:rPr>
+        <w:t>. Y se mostrará la foto anteriormente registrada.</w:t>
+      </w:r>
+    </w:p>
+    <w:p>
+      <w:pPr>
+        <w:ind w:left="709"/>
+      </w:pPr>
+    </w:p>
+    <w:p>
+      <w:pPr>
+        <w:ind w:left="709"/>
+        <w:rPr>
+          <w:sz w:val="24"/>
+          <w:u w:val="single"/>
+        </w:rPr>
+      </w:pPr>
+      <w:r>
+        <w:rPr>
+          <w:sz w:val="24"/>
+          <w:u w:val="single"/>
+        </w:rPr>
+        <w:t>Prototipo</w:t>
+      </w:r>
+    </w:p>
+    <w:p>
+      <w:pPr>
+        <w:ind w:left="709"/>
+        <w:rPr>
+          <w:sz w:val="24"/>
+          <w:u w:val="single"/>
+        </w:rPr>
+      </w:pPr>
+    </w:p>
+    <w:p>
+      <w:pPr>
+        <w:rPr>
+          <w:sz w:val="24"/>
+        </w:rPr>
+      </w:pPr>
+      <w:r>
+        <w:rPr>
+          <w:noProof/>
+          <w:sz w:val="24"/>
+        </w:rPr>
+        <w:lastRenderedPageBreak/>
+        <w:drawing>
+          <wp:inline distT="0" distB="0" distL="0" distR="0">
+            <wp:extent cx="5943600" cy="4495448"/>
+            <wp:effectExtent l="0" t="0" r="0" b="635"/>
+            <wp:docPr id="16" name="Picture 16" descr="D:\SFT\Desarrollo\SLM\Prototipos\SLM_MU_EDI_LOC.png"/>
+            <wp:cNvGraphicFramePr>
+              <a:graphicFrameLocks xmlns:a="http://schemas.openxmlformats.org/drawingml/2006/main" noChangeAspect="1"/>
+            </wp:cNvGraphicFramePr>
+            <a:graphic xmlns:a="http://schemas.openxmlformats.org/drawingml/2006/main">
+              <a:graphicData uri="http://schemas.openxmlformats.org/drawingml/2006/picture">
+                <pic:pic xmlns:pic="http://schemas.openxmlformats.org/drawingml/2006/picture">
+                  <pic:nvPicPr>
+                    <pic:cNvPr id="0" name="Picture 16" descr="D:\SFT\Desarrollo\SLM\Prototipos\SLM_MU_EDI_LOC.png"/>
+                    <pic:cNvPicPr>
+                      <a:picLocks noChangeAspect="1" noChangeArrowheads="1"/>
+                    </pic:cNvPicPr>
+                  </pic:nvPicPr>
+                  <pic:blipFill>
+                    <a:blip r:embed="rId19">
+                      <a:extLst>
+                        <a:ext uri="{28A0092B-C50C-407E-A947-70E740481C1C}">
+                          <a14:useLocalDpi xmlns:a14="http://schemas.microsoft.com/office/drawing/2010/main" val="0"/>
+                        </a:ext>
+                      </a:extLst>
+                    </a:blip>
+                    <a:srcRect/>
+                    <a:stretch>
+                      <a:fillRect/>
+                    </a:stretch>
+                  </pic:blipFill>
+                  <pic:spPr bwMode="auto">
+                    <a:xfrm>
+                      <a:off x="0" y="0"/>
+                      <a:ext cx="5943600" cy="4495448"/>
+                    </a:xfrm>
+                    <a:prstGeom prst="rect">
+                      <a:avLst/>
+                    </a:prstGeom>
+                    <a:noFill/>
+                    <a:ln>
+                      <a:noFill/>
+                    </a:ln>
+                  </pic:spPr>
+                </pic:pic>
+              </a:graphicData>
+            </a:graphic>
+          </wp:inline>
+        </w:drawing>
+      </w:r>
+    </w:p>
+    <w:p>
+      <w:pPr>
+        <w:ind w:left="709"/>
+        <w:rPr>
+          <w:sz w:val="24"/>
+        </w:rPr>
+      </w:pPr>
+    </w:p>
+    <w:p>
+      <w:pPr>
+        <w:ind w:left="708"/>
+        <w:rPr>
+          <w:b/>
+          <w:sz w:val="24"/>
+          <w:u w:val="single"/>
+        </w:rPr>
+      </w:pPr>
+      <w:r>
+        <w:rPr>
+          <w:b/>
+          <w:sz w:val="24"/>
+          <w:u w:val="single"/>
+        </w:rPr>
+        <w:t xml:space="preserve">Dar de baja al </w:t>
+      </w:r>
+      <w:r>
+        <w:rPr>
+          <w:b/>
+          <w:sz w:val="24"/>
+          <w:u w:val="single"/>
+        </w:rPr>
+        <w:t>Local</w:t>
+      </w:r>
+    </w:p>
+    <w:p>
+      <w:pPr>
+        <w:ind w:left="708"/>
+        <w:rPr>
+          <w:sz w:val="24"/>
+        </w:rPr>
+      </w:pPr>
+    </w:p>
+    <w:p>
+      <w:pPr>
+        <w:ind w:left="708"/>
+        <w:rPr>
+          <w:sz w:val="24"/>
+        </w:rPr>
+      </w:pPr>
+      <w:r>
+        <w:rPr>
+          <w:sz w:val="24"/>
+        </w:rPr>
+        <w:t xml:space="preserve">Al seleccionar la opción “Dar de baja” hacia un </w:t>
+      </w:r>
+      <w:r>
+        <w:rPr>
+          <w:sz w:val="24"/>
+        </w:rPr>
+        <w:t>Local</w:t>
+      </w:r>
+      <w:r>
+        <w:rPr>
+          <w:sz w:val="24"/>
+        </w:rPr>
+        <w:t xml:space="preserve"> se solicitará la confirmación indicando el </w:t>
+      </w:r>
+      <w:r>
+        <w:rPr>
+          <w:sz w:val="24"/>
+        </w:rPr>
+        <w:t xml:space="preserve">nombre del local, su dirección </w:t>
+      </w:r>
+      <w:r>
+        <w:rPr>
+          <w:sz w:val="24"/>
+        </w:rPr>
+        <w:t xml:space="preserve">y la foto del </w:t>
+      </w:r>
+      <w:r>
+        <w:rPr>
+          <w:sz w:val="24"/>
+        </w:rPr>
+        <w:t>local</w:t>
+      </w:r>
+      <w:r>
+        <w:rPr>
+          <w:sz w:val="24"/>
+        </w:rPr>
+        <w:t>.</w:t>
+      </w:r>
+    </w:p>
+    <w:p>
+      <w:pPr>
+        <w:ind w:left="709"/>
+        <w:rPr>
+          <w:sz w:val="24"/>
+        </w:rPr>
+      </w:pPr>
+    </w:p>
+    <w:p>
+      <w:pPr>
+        <w:ind w:left="709"/>
+        <w:rPr>
+          <w:sz w:val="24"/>
+          <w:u w:val="single"/>
+        </w:rPr>
+      </w:pPr>
+      <w:r>
+        <w:rPr>
+          <w:sz w:val="24"/>
+          <w:u w:val="single"/>
+        </w:rPr>
+        <w:t>Prototipo:</w:t>
+      </w:r>
+    </w:p>
+    <w:p>
+      <w:pPr>
+        <w:ind w:left="709"/>
+        <w:rPr>
+          <w:sz w:val="24"/>
+          <w:u w:val="single"/>
+        </w:rPr>
+      </w:pPr>
+    </w:p>
+    <w:p>
+      <w:pPr>
+        <w:rPr>
+          <w:sz w:val="24"/>
+          <w:u w:val="single"/>
+        </w:rPr>
+      </w:pPr>
+      <w:r>
+        <w:rPr>
+          <w:noProof/>
+          <w:sz w:val="24"/>
+          <w:u w:val="single"/>
+        </w:rPr>
+        <w:lastRenderedPageBreak/>
+        <w:drawing>
+          <wp:inline distT="0" distB="0" distL="0" distR="0">
+            <wp:extent cx="5943600" cy="4317003"/>
+            <wp:effectExtent l="0" t="0" r="0" b="7620"/>
+            <wp:docPr id="17" name="Picture 17" descr="D:\SFT\Desarrollo\SLM\Prototipos\SLM_MU_DAR_BAJ_LOC.png"/>
+            <wp:cNvGraphicFramePr>
+              <a:graphicFrameLocks xmlns:a="http://schemas.openxmlformats.org/drawingml/2006/main" noChangeAspect="1"/>
+            </wp:cNvGraphicFramePr>
+            <a:graphic xmlns:a="http://schemas.openxmlformats.org/drawingml/2006/main">
+              <a:graphicData uri="http://schemas.openxmlformats.org/drawingml/2006/picture">
+                <pic:pic xmlns:pic="http://schemas.openxmlformats.org/drawingml/2006/picture">
+                  <pic:nvPicPr>
+                    <pic:cNvPr id="0" name="Picture 17" descr="D:\SFT\Desarrollo\SLM\Prototipos\SLM_MU_DAR_BAJ_LOC.png"/>
+                    <pic:cNvPicPr>
+                      <a:picLocks noChangeAspect="1" noChangeArrowheads="1"/>
+                    </pic:cNvPicPr>
+                  </pic:nvPicPr>
+                  <pic:blipFill>
+                    <a:blip r:embed="rId20">
+                      <a:extLst>
+                        <a:ext uri="{28A0092B-C50C-407E-A947-70E740481C1C}">
+                          <a14:useLocalDpi xmlns:a14="http://schemas.microsoft.com/office/drawing/2010/main" val="0"/>
+                        </a:ext>
+                      </a:extLst>
+                    </a:blip>
+                    <a:srcRect/>
+                    <a:stretch>
+                      <a:fillRect/>
+                    </a:stretch>
+                  </pic:blipFill>
+                  <pic:spPr bwMode="auto">
+                    <a:xfrm>
+                      <a:off x="0" y="0"/>
+                      <a:ext cx="5943600" cy="4317003"/>
+                    </a:xfrm>
+                    <a:prstGeom prst="rect">
+                      <a:avLst/>
+                    </a:prstGeom>
+                    <a:noFill/>
+                    <a:ln>
+                      <a:noFill/>
+                    </a:ln>
+                  </pic:spPr>
+                </pic:pic>
+              </a:graphicData>
+            </a:graphic>
+          </wp:inline>
+        </w:drawing>
+      </w:r>
+    </w:p>
+    <w:p>
+      <w:pPr>
+        <w:ind w:left="709"/>
+        <w:rPr>
+          <w:sz w:val="24"/>
+          <w:u w:val="single"/>
+        </w:rPr>
+      </w:pPr>
+    </w:p>
+    <w:p>
+      <w:pPr>
+        <w:pStyle w:val="Heading3"/>
+      </w:pPr>
+      <w:r>
+        <w:t>RF-05 – Reserva local musical</w:t>
+      </w:r>
       <w:bookmarkStart w:id="5" w:name="_GoBack"/>
       <w:bookmarkEnd w:id="5"/>
-    </w:p>
-    <w:p>
-      <w:pPr>
-        <w:pStyle w:val="Heading3"/>
-      </w:pPr>
-      <w:r>
-        <w:lastRenderedPageBreak/>
-        <w:t>RF-03 – Autenticación de Usuarios</w:t>
-      </w:r>
-    </w:p>
-    <w:p>
-      <w:pPr>
-        <w:pStyle w:val="Heading3"/>
-      </w:pPr>
-      <w:r>
-        <w:t>RF-04 – Gestionar locales</w:t>
-      </w:r>
-    </w:p>
-    <w:p>
-      <w:pPr>
-        <w:pStyle w:val="Heading3"/>
-      </w:pPr>
-      <w:r>
-        <w:t>RF-05 – Reserva local musical</w:t>
-      </w:r>
     </w:p>
     <w:p>
       <w:pPr>
@@ -5803,8 +7251,8 @@
     <w:p/>
     <w:p/>
     <w:sectPr>
-      <w:headerReference w:type="default" r:id="rId15"/>
-      <w:footerReference w:type="default" r:id="rId16"/>
+      <w:headerReference w:type="default" r:id="rId21"/>
+      <w:footerReference w:type="default" r:id="rId22"/>
       <w:pgSz w:w="12240" w:h="15840"/>
       <w:pgMar w:top="284" w:right="1440" w:bottom="851" w:left="1440" w:header="0" w:footer="0" w:gutter="0"/>
       <w:pgNumType w:start="1"/>
@@ -5903,7 +7351,7 @@
         <w:noProof/>
         <w:lang w:val="es-ES"/>
       </w:rPr>
-      <w:t>15</w:t>
+      <w:t>20</w:t>
     </w:r>
     <w:r>
       <w:rPr>
@@ -6309,16 +7757,16 @@
     </w:lvl>
   </w:abstractNum>
   <w:abstractNum w:abstractNumId="2" w15:restartNumberingAfterBreak="0">
-    <w:nsid w:val="297E6F1F"/>
+    <w:nsid w:val="194367CC"/>
     <w:multiLevelType w:val="hybridMultilevel"/>
-    <w:tmpl w:val="88325FC4"/>
+    <w:tmpl w:val="8FE0E9F0"/>
     <w:lvl w:ilvl="0" w:tplc="280A0001">
       <w:start w:val="1"/>
       <w:numFmt w:val="bullet"/>
       <w:lvlText w:val=""/>
       <w:lvlJc w:val="left"/>
       <w:pPr>
-        <w:ind w:left="1428" w:hanging="360"/>
+        <w:ind w:left="1429" w:hanging="360"/>
       </w:pPr>
       <w:rPr>
         <w:rFonts w:ascii="Symbol" w:hAnsi="Symbol" w:hint="default"/>
@@ -6330,7 +7778,7 @@
       <w:lvlText w:val="o"/>
       <w:lvlJc w:val="left"/>
       <w:pPr>
-        <w:ind w:left="2148" w:hanging="360"/>
+        <w:ind w:left="2149" w:hanging="360"/>
       </w:pPr>
       <w:rPr>
         <w:rFonts w:ascii="Courier New" w:hAnsi="Courier New" w:cs="Courier New" w:hint="default"/>
@@ -6342,7 +7790,7 @@
       <w:lvlText w:val=""/>
       <w:lvlJc w:val="left"/>
       <w:pPr>
-        <w:ind w:left="2868" w:hanging="360"/>
+        <w:ind w:left="2869" w:hanging="360"/>
       </w:pPr>
       <w:rPr>
         <w:rFonts w:ascii="Wingdings" w:hAnsi="Wingdings" w:hint="default"/>
@@ -6354,7 +7802,7 @@
       <w:lvlText w:val=""/>
       <w:lvlJc w:val="left"/>
       <w:pPr>
-        <w:ind w:left="3588" w:hanging="360"/>
+        <w:ind w:left="3589" w:hanging="360"/>
       </w:pPr>
       <w:rPr>
         <w:rFonts w:ascii="Symbol" w:hAnsi="Symbol" w:hint="default"/>
@@ -6366,7 +7814,7 @@
       <w:lvlText w:val="o"/>
       <w:lvlJc w:val="left"/>
       <w:pPr>
-        <w:ind w:left="4308" w:hanging="360"/>
+        <w:ind w:left="4309" w:hanging="360"/>
       </w:pPr>
       <w:rPr>
         <w:rFonts w:ascii="Courier New" w:hAnsi="Courier New" w:cs="Courier New" w:hint="default"/>
@@ -6378,7 +7826,7 @@
       <w:lvlText w:val=""/>
       <w:lvlJc w:val="left"/>
       <w:pPr>
-        <w:ind w:left="5028" w:hanging="360"/>
+        <w:ind w:left="5029" w:hanging="360"/>
       </w:pPr>
       <w:rPr>
         <w:rFonts w:ascii="Wingdings" w:hAnsi="Wingdings" w:hint="default"/>
@@ -6390,7 +7838,7 @@
       <w:lvlText w:val=""/>
       <w:lvlJc w:val="left"/>
       <w:pPr>
-        <w:ind w:left="5748" w:hanging="360"/>
+        <w:ind w:left="5749" w:hanging="360"/>
       </w:pPr>
       <w:rPr>
         <w:rFonts w:ascii="Symbol" w:hAnsi="Symbol" w:hint="default"/>
@@ -6402,7 +7850,7 @@
       <w:lvlText w:val="o"/>
       <w:lvlJc w:val="left"/>
       <w:pPr>
-        <w:ind w:left="6468" w:hanging="360"/>
+        <w:ind w:left="6469" w:hanging="360"/>
       </w:pPr>
       <w:rPr>
         <w:rFonts w:ascii="Courier New" w:hAnsi="Courier New" w:cs="Courier New" w:hint="default"/>
@@ -6414,7 +7862,7 @@
       <w:lvlText w:val=""/>
       <w:lvlJc w:val="left"/>
       <w:pPr>
-        <w:ind w:left="7188" w:hanging="360"/>
+        <w:ind w:left="7189" w:hanging="360"/>
       </w:pPr>
       <w:rPr>
         <w:rFonts w:ascii="Wingdings" w:hAnsi="Wingdings" w:hint="default"/>
@@ -6422,9 +7870,9 @@
     </w:lvl>
   </w:abstractNum>
   <w:abstractNum w:abstractNumId="3" w15:restartNumberingAfterBreak="0">
-    <w:nsid w:val="75AA3B36"/>
+    <w:nsid w:val="297E6F1F"/>
     <w:multiLevelType w:val="hybridMultilevel"/>
-    <w:tmpl w:val="75F499C4"/>
+    <w:tmpl w:val="88325FC4"/>
     <w:lvl w:ilvl="0" w:tplc="280A0001">
       <w:start w:val="1"/>
       <w:numFmt w:val="bullet"/>
@@ -6534,17 +7982,133 @@
       </w:rPr>
     </w:lvl>
   </w:abstractNum>
+  <w:abstractNum w:abstractNumId="4" w15:restartNumberingAfterBreak="0">
+    <w:nsid w:val="75AA3B36"/>
+    <w:multiLevelType w:val="hybridMultilevel"/>
+    <w:tmpl w:val="75F499C4"/>
+    <w:lvl w:ilvl="0" w:tplc="280A0001">
+      <w:start w:val="1"/>
+      <w:numFmt w:val="bullet"/>
+      <w:lvlText w:val=""/>
+      <w:lvlJc w:val="left"/>
+      <w:pPr>
+        <w:ind w:left="1428" w:hanging="360"/>
+      </w:pPr>
+      <w:rPr>
+        <w:rFonts w:ascii="Symbol" w:hAnsi="Symbol" w:hint="default"/>
+      </w:rPr>
+    </w:lvl>
+    <w:lvl w:ilvl="1" w:tplc="280A0003" w:tentative="1">
+      <w:start w:val="1"/>
+      <w:numFmt w:val="bullet"/>
+      <w:lvlText w:val="o"/>
+      <w:lvlJc w:val="left"/>
+      <w:pPr>
+        <w:ind w:left="2148" w:hanging="360"/>
+      </w:pPr>
+      <w:rPr>
+        <w:rFonts w:ascii="Courier New" w:hAnsi="Courier New" w:cs="Courier New" w:hint="default"/>
+      </w:rPr>
+    </w:lvl>
+    <w:lvl w:ilvl="2" w:tplc="280A0005" w:tentative="1">
+      <w:start w:val="1"/>
+      <w:numFmt w:val="bullet"/>
+      <w:lvlText w:val=""/>
+      <w:lvlJc w:val="left"/>
+      <w:pPr>
+        <w:ind w:left="2868" w:hanging="360"/>
+      </w:pPr>
+      <w:rPr>
+        <w:rFonts w:ascii="Wingdings" w:hAnsi="Wingdings" w:hint="default"/>
+      </w:rPr>
+    </w:lvl>
+    <w:lvl w:ilvl="3" w:tplc="280A0001" w:tentative="1">
+      <w:start w:val="1"/>
+      <w:numFmt w:val="bullet"/>
+      <w:lvlText w:val=""/>
+      <w:lvlJc w:val="left"/>
+      <w:pPr>
+        <w:ind w:left="3588" w:hanging="360"/>
+      </w:pPr>
+      <w:rPr>
+        <w:rFonts w:ascii="Symbol" w:hAnsi="Symbol" w:hint="default"/>
+      </w:rPr>
+    </w:lvl>
+    <w:lvl w:ilvl="4" w:tplc="280A0003" w:tentative="1">
+      <w:start w:val="1"/>
+      <w:numFmt w:val="bullet"/>
+      <w:lvlText w:val="o"/>
+      <w:lvlJc w:val="left"/>
+      <w:pPr>
+        <w:ind w:left="4308" w:hanging="360"/>
+      </w:pPr>
+      <w:rPr>
+        <w:rFonts w:ascii="Courier New" w:hAnsi="Courier New" w:cs="Courier New" w:hint="default"/>
+      </w:rPr>
+    </w:lvl>
+    <w:lvl w:ilvl="5" w:tplc="280A0005" w:tentative="1">
+      <w:start w:val="1"/>
+      <w:numFmt w:val="bullet"/>
+      <w:lvlText w:val=""/>
+      <w:lvlJc w:val="left"/>
+      <w:pPr>
+        <w:ind w:left="5028" w:hanging="360"/>
+      </w:pPr>
+      <w:rPr>
+        <w:rFonts w:ascii="Wingdings" w:hAnsi="Wingdings" w:hint="default"/>
+      </w:rPr>
+    </w:lvl>
+    <w:lvl w:ilvl="6" w:tplc="280A0001" w:tentative="1">
+      <w:start w:val="1"/>
+      <w:numFmt w:val="bullet"/>
+      <w:lvlText w:val=""/>
+      <w:lvlJc w:val="left"/>
+      <w:pPr>
+        <w:ind w:left="5748" w:hanging="360"/>
+      </w:pPr>
+      <w:rPr>
+        <w:rFonts w:ascii="Symbol" w:hAnsi="Symbol" w:hint="default"/>
+      </w:rPr>
+    </w:lvl>
+    <w:lvl w:ilvl="7" w:tplc="280A0003" w:tentative="1">
+      <w:start w:val="1"/>
+      <w:numFmt w:val="bullet"/>
+      <w:lvlText w:val="o"/>
+      <w:lvlJc w:val="left"/>
+      <w:pPr>
+        <w:ind w:left="6468" w:hanging="360"/>
+      </w:pPr>
+      <w:rPr>
+        <w:rFonts w:ascii="Courier New" w:hAnsi="Courier New" w:cs="Courier New" w:hint="default"/>
+      </w:rPr>
+    </w:lvl>
+    <w:lvl w:ilvl="8" w:tplc="280A0005" w:tentative="1">
+      <w:start w:val="1"/>
+      <w:numFmt w:val="bullet"/>
+      <w:lvlText w:val=""/>
+      <w:lvlJc w:val="left"/>
+      <w:pPr>
+        <w:ind w:left="7188" w:hanging="360"/>
+      </w:pPr>
+      <w:rPr>
+        <w:rFonts w:ascii="Wingdings" w:hAnsi="Wingdings" w:hint="default"/>
+      </w:rPr>
+    </w:lvl>
+  </w:abstractNum>
   <w:num w:numId="1">
     <w:abstractNumId w:val="1"/>
   </w:num>
   <w:num w:numId="2">
-    <w:abstractNumId w:val="2"/>
+    <w:abstractNumId w:val="3"/>
   </w:num>
   <w:num w:numId="3">
-    <w:abstractNumId w:val="3"/>
+    <w:abstractNumId w:val="4"/>
   </w:num>
   <w:num w:numId="4">
     <w:abstractNumId w:val="0"/>
+  </w:num>
+  <w:num w:numId="5">
+    <w:abstractNumId w:val="2"/>
   </w:num>
 </w:numbering>
 </file>
@@ -6945,7 +8509,7 @@
   </w:latentStyles>
   <w:style w:type="paragraph" w:default="1" w:styleId="Normal">
     <w:name w:val="Normal"/>
-    <w:rsid w:val="00492F75"/>
+    <w:rsid w:val="0083425A"/>
     <w:pPr>
       <w:widowControl w:val="0"/>
       <w:spacing w:after="0" w:line="240" w:lineRule="auto"/>
@@ -7446,10 +9010,10 @@
   </w:compat>
   <w:rsids>
     <w:rsidRoot w:val="00B007B9"/>
-    <w:rsid w:val="002B21E5"/>
     <w:rsid w:val="00B007B9"/>
     <w:rsid w:val="00CD7913"/>
     <w:rsid w:val="00E765F7"/>
+    <w:rsid w:val="00EC6238"/>
   </w:rsids>
   <m:mathPr>
     <m:mathFont m:val="Cambria Math"/>
@@ -8191,7 +9755,7 @@
 </file>
 
 <file path=customXml/itemProps1.xml><?xml version="1.0" encoding="utf-8"?>
-<ds:datastoreItem xmlns:ds="http://schemas.openxmlformats.org/officeDocument/2006/customXml" ds:itemID="{8EB0F5EA-A21F-42DC-8359-FE67DED02660}">
+<ds:datastoreItem xmlns:ds="http://schemas.openxmlformats.org/officeDocument/2006/customXml" ds:itemID="{233ABE78-564D-45C1-AB67-F1EAE806A3DD}">
   <ds:schemaRefs>
     <ds:schemaRef ds:uri="http://schemas.openxmlformats.org/officeDocument/2006/bibliography"/>
   </ds:schemaRefs>

</xml_diff>

<commit_message>
Lista de Requisitos en SLM, Version e Indice actualizado
</commit_message>
<xml_diff>
--- a/Desarrollo/SLM/Documentos/SLM_LR.docx
+++ b/Desarrollo/SLM/Documentos/SLM_LR.docx
@@ -34,7 +34,6 @@
           <w:dataBinding w:prefixMappings="xmlns:ns0='http://purl.org/dc/elements/1.1/' xmlns:ns1='http://schemas.openxmlformats.org/package/2006/metadata/core-properties' " w:xpath="/ns1:coreProperties[1]/ns0:title[1]" w:storeItemID="{6C3C8BC8-F283-45AE-878A-BAB7291924A1}"/>
           <w:text/>
         </w:sdtPr>
-        <w:sdtEndPr/>
         <w:sdtContent>
           <w:r>
             <w:rPr>
@@ -171,7 +170,7 @@
           <w:sz w:val="36"/>
           <w:szCs w:val="36"/>
         </w:rPr>
-        <w:t>1.0</w:t>
+        <w:t>1.1</w:t>
       </w:r>
       <w:r>
         <w:rPr>
@@ -247,15 +246,15 @@
         <w:tblLook w:val="0600" w:firstRow="0" w:lastRow="0" w:firstColumn="0" w:lastColumn="0" w:noHBand="1" w:noVBand="1"/>
       </w:tblPr>
       <w:tblGrid>
-        <w:gridCol w:w="2304"/>
-        <w:gridCol w:w="1152"/>
-        <w:gridCol w:w="3744"/>
-        <w:gridCol w:w="2304"/>
+        <w:gridCol w:w="1268"/>
+        <w:gridCol w:w="992"/>
+        <w:gridCol w:w="4536"/>
+        <w:gridCol w:w="2708"/>
       </w:tblGrid>
       <w:tr>
         <w:tc>
           <w:tcPr>
-            <w:tcW w:w="2304" w:type="dxa"/>
+            <w:tcW w:w="1268" w:type="dxa"/>
             <w:tcMar>
               <w:top w:w="100" w:type="dxa"/>
               <w:left w:w="108" w:type="dxa"/>
@@ -278,7 +277,7 @@
         </w:tc>
         <w:tc>
           <w:tcPr>
-            <w:tcW w:w="1152" w:type="dxa"/>
+            <w:tcW w:w="992" w:type="dxa"/>
             <w:tcMar>
               <w:top w:w="100" w:type="dxa"/>
               <w:left w:w="108" w:type="dxa"/>
@@ -301,7 +300,7 @@
         </w:tc>
         <w:tc>
           <w:tcPr>
-            <w:tcW w:w="3744" w:type="dxa"/>
+            <w:tcW w:w="4536" w:type="dxa"/>
             <w:tcMar>
               <w:top w:w="100" w:type="dxa"/>
               <w:left w:w="108" w:type="dxa"/>
@@ -324,7 +323,7 @@
         </w:tc>
         <w:tc>
           <w:tcPr>
-            <w:tcW w:w="2304" w:type="dxa"/>
+            <w:tcW w:w="2708" w:type="dxa"/>
             <w:tcMar>
               <w:top w:w="100" w:type="dxa"/>
               <w:left w:w="108" w:type="dxa"/>
@@ -349,7 +348,7 @@
       <w:tr>
         <w:tc>
           <w:tcPr>
-            <w:tcW w:w="2304" w:type="dxa"/>
+            <w:tcW w:w="1268" w:type="dxa"/>
             <w:tcMar>
               <w:top w:w="100" w:type="dxa"/>
               <w:left w:w="108" w:type="dxa"/>
@@ -371,7 +370,7 @@
         </w:tc>
         <w:tc>
           <w:tcPr>
-            <w:tcW w:w="1152" w:type="dxa"/>
+            <w:tcW w:w="992" w:type="dxa"/>
             <w:tcMar>
               <w:top w:w="100" w:type="dxa"/>
               <w:left w:w="108" w:type="dxa"/>
@@ -390,7 +389,7 @@
         </w:tc>
         <w:tc>
           <w:tcPr>
-            <w:tcW w:w="3744" w:type="dxa"/>
+            <w:tcW w:w="4536" w:type="dxa"/>
             <w:tcMar>
               <w:top w:w="100" w:type="dxa"/>
               <w:left w:w="108" w:type="dxa"/>
@@ -420,7 +419,7 @@
         </w:tc>
         <w:tc>
           <w:tcPr>
-            <w:tcW w:w="2304" w:type="dxa"/>
+            <w:tcW w:w="2708" w:type="dxa"/>
             <w:tcMar>
               <w:top w:w="100" w:type="dxa"/>
               <w:left w:w="108" w:type="dxa"/>
@@ -431,6 +430,7 @@
           <w:p>
             <w:pPr>
               <w:spacing w:after="120"/>
+              <w:jc w:val="both"/>
             </w:pPr>
             <w:proofErr w:type="spellStart"/>
             <w:r>
@@ -446,7 +446,7 @@
       <w:tr>
         <w:tc>
           <w:tcPr>
-            <w:tcW w:w="2304" w:type="dxa"/>
+            <w:tcW w:w="1268" w:type="dxa"/>
             <w:tcMar>
               <w:top w:w="100" w:type="dxa"/>
               <w:left w:w="108" w:type="dxa"/>
@@ -459,11 +459,14 @@
               <w:spacing w:after="120"/>
               <w:jc w:val="both"/>
             </w:pPr>
-          </w:p>
-        </w:tc>
-        <w:tc>
-          <w:tcPr>
-            <w:tcW w:w="1152" w:type="dxa"/>
+            <w:r>
+              <w:t>06/10/2017</w:t>
+            </w:r>
+          </w:p>
+        </w:tc>
+        <w:tc>
+          <w:tcPr>
+            <w:tcW w:w="992" w:type="dxa"/>
             <w:tcMar>
               <w:top w:w="100" w:type="dxa"/>
               <w:left w:w="108" w:type="dxa"/>
@@ -476,11 +479,14 @@
               <w:spacing w:after="120"/>
               <w:jc w:val="both"/>
             </w:pPr>
-          </w:p>
-        </w:tc>
-        <w:tc>
-          <w:tcPr>
-            <w:tcW w:w="3744" w:type="dxa"/>
+            <w:r>
+              <w:t>1.1</w:t>
+            </w:r>
+          </w:p>
+        </w:tc>
+        <w:tc>
+          <w:tcPr>
+            <w:tcW w:w="4536" w:type="dxa"/>
             <w:tcMar>
               <w:top w:w="100" w:type="dxa"/>
               <w:left w:w="108" w:type="dxa"/>
@@ -493,11 +499,22 @@
               <w:spacing w:after="120"/>
               <w:jc w:val="both"/>
             </w:pPr>
-          </w:p>
-        </w:tc>
-        <w:tc>
-          <w:tcPr>
-            <w:tcW w:w="2304" w:type="dxa"/>
+            <w:r>
+              <w:t xml:space="preserve">Requisitos funcionales de Gestionar clientes, instrumentos y locales y </w:t>
+            </w:r>
+            <w:proofErr w:type="spellStart"/>
+            <w:r>
+              <w:t>Autenticacion</w:t>
+            </w:r>
+            <w:proofErr w:type="spellEnd"/>
+            <w:r>
+              <w:t xml:space="preserve"> de Usuarios</w:t>
+            </w:r>
+          </w:p>
+        </w:tc>
+        <w:tc>
+          <w:tcPr>
+            <w:tcW w:w="2708" w:type="dxa"/>
             <w:tcMar>
               <w:top w:w="100" w:type="dxa"/>
               <w:left w:w="108" w:type="dxa"/>
@@ -510,13 +527,21 @@
               <w:spacing w:after="120"/>
               <w:jc w:val="both"/>
             </w:pPr>
+            <w:proofErr w:type="spellStart"/>
+            <w:r>
+              <w:t>Giancarlos</w:t>
+            </w:r>
+            <w:proofErr w:type="spellEnd"/>
+            <w:r>
+              <w:t xml:space="preserve"> Junior Claudio Zavaleta</w:t>
+            </w:r>
           </w:p>
         </w:tc>
       </w:tr>
       <w:tr>
         <w:tc>
           <w:tcPr>
-            <w:tcW w:w="2304" w:type="dxa"/>
+            <w:tcW w:w="1268" w:type="dxa"/>
             <w:tcMar>
               <w:top w:w="100" w:type="dxa"/>
               <w:left w:w="108" w:type="dxa"/>
@@ -533,7 +558,7 @@
         </w:tc>
         <w:tc>
           <w:tcPr>
-            <w:tcW w:w="1152" w:type="dxa"/>
+            <w:tcW w:w="992" w:type="dxa"/>
             <w:tcMar>
               <w:top w:w="100" w:type="dxa"/>
               <w:left w:w="108" w:type="dxa"/>
@@ -550,7 +575,7 @@
         </w:tc>
         <w:tc>
           <w:tcPr>
-            <w:tcW w:w="3744" w:type="dxa"/>
+            <w:tcW w:w="4536" w:type="dxa"/>
             <w:tcMar>
               <w:top w:w="100" w:type="dxa"/>
               <w:left w:w="108" w:type="dxa"/>
@@ -567,7 +592,7 @@
         </w:tc>
         <w:tc>
           <w:tcPr>
-            <w:tcW w:w="2304" w:type="dxa"/>
+            <w:tcW w:w="2708" w:type="dxa"/>
             <w:tcMar>
               <w:top w:w="100" w:type="dxa"/>
               <w:left w:w="108" w:type="dxa"/>
@@ -586,7 +611,7 @@
       <w:tr>
         <w:tc>
           <w:tcPr>
-            <w:tcW w:w="2304" w:type="dxa"/>
+            <w:tcW w:w="1268" w:type="dxa"/>
             <w:tcMar>
               <w:top w:w="100" w:type="dxa"/>
               <w:left w:w="108" w:type="dxa"/>
@@ -603,7 +628,7 @@
         </w:tc>
         <w:tc>
           <w:tcPr>
-            <w:tcW w:w="1152" w:type="dxa"/>
+            <w:tcW w:w="992" w:type="dxa"/>
             <w:tcMar>
               <w:top w:w="100" w:type="dxa"/>
               <w:left w:w="108" w:type="dxa"/>
@@ -620,7 +645,7 @@
         </w:tc>
         <w:tc>
           <w:tcPr>
-            <w:tcW w:w="3744" w:type="dxa"/>
+            <w:tcW w:w="4536" w:type="dxa"/>
             <w:tcMar>
               <w:top w:w="100" w:type="dxa"/>
               <w:left w:w="108" w:type="dxa"/>
@@ -637,7 +662,7 @@
         </w:tc>
         <w:tc>
           <w:tcPr>
-            <w:tcW w:w="2304" w:type="dxa"/>
+            <w:tcW w:w="2708" w:type="dxa"/>
             <w:tcMar>
               <w:top w:w="100" w:type="dxa"/>
               <w:left w:w="108" w:type="dxa"/>
@@ -656,7 +681,7 @@
       <w:tr>
         <w:tc>
           <w:tcPr>
-            <w:tcW w:w="2304" w:type="dxa"/>
+            <w:tcW w:w="1268" w:type="dxa"/>
             <w:tcMar>
               <w:top w:w="100" w:type="dxa"/>
               <w:left w:w="108" w:type="dxa"/>
@@ -673,7 +698,7 @@
         </w:tc>
         <w:tc>
           <w:tcPr>
-            <w:tcW w:w="1152" w:type="dxa"/>
+            <w:tcW w:w="992" w:type="dxa"/>
             <w:tcMar>
               <w:top w:w="100" w:type="dxa"/>
               <w:left w:w="108" w:type="dxa"/>
@@ -690,7 +715,7 @@
         </w:tc>
         <w:tc>
           <w:tcPr>
-            <w:tcW w:w="3744" w:type="dxa"/>
+            <w:tcW w:w="4536" w:type="dxa"/>
             <w:tcMar>
               <w:top w:w="100" w:type="dxa"/>
               <w:left w:w="108" w:type="dxa"/>
@@ -707,7 +732,7 @@
         </w:tc>
         <w:tc>
           <w:tcPr>
-            <w:tcW w:w="2304" w:type="dxa"/>
+            <w:tcW w:w="2708" w:type="dxa"/>
             <w:tcMar>
               <w:top w:w="100" w:type="dxa"/>
               <w:left w:w="108" w:type="dxa"/>
@@ -726,7 +751,7 @@
       <w:tr>
         <w:tc>
           <w:tcPr>
-            <w:tcW w:w="2304" w:type="dxa"/>
+            <w:tcW w:w="1268" w:type="dxa"/>
             <w:tcMar>
               <w:top w:w="100" w:type="dxa"/>
               <w:left w:w="108" w:type="dxa"/>
@@ -743,7 +768,7 @@
         </w:tc>
         <w:tc>
           <w:tcPr>
-            <w:tcW w:w="1152" w:type="dxa"/>
+            <w:tcW w:w="992" w:type="dxa"/>
             <w:tcMar>
               <w:top w:w="100" w:type="dxa"/>
               <w:left w:w="108" w:type="dxa"/>
@@ -760,7 +785,7 @@
         </w:tc>
         <w:tc>
           <w:tcPr>
-            <w:tcW w:w="3744" w:type="dxa"/>
+            <w:tcW w:w="4536" w:type="dxa"/>
             <w:tcMar>
               <w:top w:w="100" w:type="dxa"/>
               <w:left w:w="108" w:type="dxa"/>
@@ -777,7 +802,7 @@
         </w:tc>
         <w:tc>
           <w:tcPr>
-            <w:tcW w:w="2304" w:type="dxa"/>
+            <w:tcW w:w="2708" w:type="dxa"/>
             <w:tcMar>
               <w:top w:w="100" w:type="dxa"/>
               <w:left w:w="108" w:type="dxa"/>
@@ -875,7 +900,11 @@
               <w:tab w:val="right" w:leader="dot" w:pos="9350"/>
             </w:tabs>
             <w:rPr>
+              <w:rFonts w:asciiTheme="minorHAnsi" w:eastAsiaTheme="minorEastAsia" w:hAnsiTheme="minorHAnsi" w:cstheme="minorBidi"/>
               <w:noProof/>
+              <w:color w:val="auto"/>
+              <w:sz w:val="22"/>
+              <w:szCs w:val="22"/>
             </w:rPr>
           </w:pPr>
           <w:r>
@@ -887,14 +916,14 @@
           <w:r>
             <w:fldChar w:fldCharType="separate"/>
           </w:r>
-          <w:hyperlink w:anchor="_Toc493000109" w:history="1">
+          <w:hyperlink w:anchor="_Toc495055818" w:history="1">
             <w:r>
               <w:rPr>
                 <w:rStyle w:val="Hyperlink"/>
                 <w:rFonts w:eastAsia="Arial"/>
                 <w:noProof/>
               </w:rPr>
-              <w:t>Documento de Negocio</w:t>
+              <w:t>Lista de Requisitos</w:t>
             </w:r>
             <w:r>
               <w:rPr>
@@ -915,7 +944,7 @@
                 <w:noProof/>
                 <w:webHidden/>
               </w:rPr>
-              <w:instrText xml:space="preserve"> PAGEREF _Toc493000109 \h </w:instrText>
+              <w:instrText xml:space="preserve"> PAGEREF _Toc495055818 \h </w:instrText>
             </w:r>
             <w:r>
               <w:rPr>
@@ -954,17 +983,109 @@
               <w:tab w:val="right" w:leader="dot" w:pos="9350"/>
             </w:tabs>
             <w:rPr>
+              <w:rFonts w:asciiTheme="minorHAnsi" w:eastAsiaTheme="minorEastAsia" w:hAnsiTheme="minorHAnsi" w:cstheme="minorBidi"/>
+              <w:noProof/>
+              <w:color w:val="auto"/>
+              <w:sz w:val="22"/>
+              <w:szCs w:val="22"/>
+            </w:rPr>
+          </w:pPr>
+          <w:hyperlink w:anchor="_Toc495055819" w:history="1">
+            <w:r>
+              <w:rPr>
+                <w:rStyle w:val="Hyperlink"/>
+                <w:rFonts w:eastAsia="Arial"/>
+                <w:noProof/>
+              </w:rPr>
+              <w:t>1.</w:t>
+            </w:r>
+            <w:r>
+              <w:rPr>
+                <w:rFonts w:asciiTheme="minorHAnsi" w:eastAsiaTheme="minorEastAsia" w:hAnsiTheme="minorHAnsi" w:cstheme="minorBidi"/>
+                <w:noProof/>
+                <w:color w:val="auto"/>
+                <w:sz w:val="22"/>
+                <w:szCs w:val="22"/>
+              </w:rPr>
+              <w:tab/>
+            </w:r>
+            <w:r>
+              <w:rPr>
+                <w:rStyle w:val="Hyperlink"/>
+                <w:rFonts w:eastAsia="Arial"/>
+                <w:noProof/>
+              </w:rPr>
+              <w:t>Introducción</w:t>
+            </w:r>
+            <w:r>
+              <w:rPr>
+                <w:noProof/>
+                <w:webHidden/>
+              </w:rPr>
+              <w:tab/>
+            </w:r>
+            <w:r>
+              <w:rPr>
+                <w:noProof/>
+                <w:webHidden/>
+              </w:rPr>
+              <w:fldChar w:fldCharType="begin"/>
+            </w:r>
+            <w:r>
+              <w:rPr>
+                <w:noProof/>
+                <w:webHidden/>
+              </w:rPr>
+              <w:instrText xml:space="preserve"> PAGEREF _Toc495055819 \h </w:instrText>
+            </w:r>
+            <w:r>
+              <w:rPr>
+                <w:noProof/>
+                <w:webHidden/>
+              </w:rPr>
+            </w:r>
+            <w:r>
+              <w:rPr>
+                <w:noProof/>
+                <w:webHidden/>
+              </w:rPr>
+              <w:fldChar w:fldCharType="separate"/>
+            </w:r>
+            <w:r>
+              <w:rPr>
+                <w:noProof/>
+                <w:webHidden/>
+              </w:rPr>
+              <w:t>4</w:t>
+            </w:r>
+            <w:r>
+              <w:rPr>
+                <w:noProof/>
+                <w:webHidden/>
+              </w:rPr>
+              <w:fldChar w:fldCharType="end"/>
+            </w:r>
+          </w:hyperlink>
+        </w:p>
+        <w:p>
+          <w:pPr>
+            <w:pStyle w:val="TOC3"/>
+            <w:tabs>
+              <w:tab w:val="left" w:pos="1100"/>
+              <w:tab w:val="right" w:leader="dot" w:pos="9350"/>
+            </w:tabs>
+            <w:rPr>
               <w:noProof/>
             </w:rPr>
           </w:pPr>
-          <w:hyperlink w:anchor="_Toc493000110" w:history="1">
+          <w:hyperlink w:anchor="_Toc495055820" w:history="1">
             <w:r>
               <w:rPr>
                 <w:rStyle w:val="Hyperlink"/>
                 <w:rFonts w:eastAsia="Arial"/>
                 <w:noProof/>
               </w:rPr>
-              <w:t>1.</w:t>
+              <w:t>1.1.</w:t>
             </w:r>
             <w:r>
               <w:rPr>
@@ -978,7 +1099,7 @@
                 <w:rFonts w:eastAsia="Arial"/>
                 <w:noProof/>
               </w:rPr>
-              <w:t>Introducción</w:t>
+              <w:t>Propósito</w:t>
             </w:r>
             <w:r>
               <w:rPr>
@@ -999,7 +1120,7 @@
                 <w:noProof/>
                 <w:webHidden/>
               </w:rPr>
-              <w:instrText xml:space="preserve"> PAGEREF _Toc493000110 \h </w:instrText>
+              <w:instrText xml:space="preserve"> PAGEREF _Toc495055820 \h </w:instrText>
             </w:r>
             <w:r>
               <w:rPr>
@@ -1038,31 +1159,175 @@
               <w:tab w:val="right" w:leader="dot" w:pos="9350"/>
             </w:tabs>
             <w:rPr>
+              <w:rFonts w:asciiTheme="minorHAnsi" w:eastAsiaTheme="minorEastAsia" w:hAnsiTheme="minorHAnsi" w:cstheme="minorBidi"/>
+              <w:noProof/>
+              <w:color w:val="auto"/>
+              <w:sz w:val="22"/>
+              <w:szCs w:val="22"/>
+            </w:rPr>
+          </w:pPr>
+          <w:hyperlink w:anchor="_Toc495055821" w:history="1">
+            <w:r>
+              <w:rPr>
+                <w:rStyle w:val="Hyperlink"/>
+                <w:rFonts w:eastAsia="Arial"/>
+                <w:noProof/>
+              </w:rPr>
+              <w:t>2.</w:t>
+            </w:r>
+            <w:r>
+              <w:rPr>
+                <w:rFonts w:asciiTheme="minorHAnsi" w:eastAsiaTheme="minorEastAsia" w:hAnsiTheme="minorHAnsi" w:cstheme="minorBidi"/>
+                <w:noProof/>
+                <w:color w:val="auto"/>
+                <w:sz w:val="22"/>
+                <w:szCs w:val="22"/>
+              </w:rPr>
+              <w:tab/>
+            </w:r>
+            <w:r>
+              <w:rPr>
+                <w:rStyle w:val="Hyperlink"/>
+                <w:rFonts w:eastAsia="Arial"/>
+                <w:noProof/>
+              </w:rPr>
+              <w:t>Requisitos No Funcionales</w:t>
+            </w:r>
+            <w:r>
+              <w:rPr>
+                <w:noProof/>
+                <w:webHidden/>
+              </w:rPr>
+              <w:tab/>
+            </w:r>
+            <w:r>
+              <w:rPr>
+                <w:noProof/>
+                <w:webHidden/>
+              </w:rPr>
+              <w:fldChar w:fldCharType="begin"/>
+            </w:r>
+            <w:r>
+              <w:rPr>
+                <w:noProof/>
+                <w:webHidden/>
+              </w:rPr>
+              <w:instrText xml:space="preserve"> PAGEREF _Toc495055821 \h </w:instrText>
+            </w:r>
+            <w:r>
+              <w:rPr>
+                <w:noProof/>
+                <w:webHidden/>
+              </w:rPr>
+            </w:r>
+            <w:r>
+              <w:rPr>
+                <w:noProof/>
+                <w:webHidden/>
+              </w:rPr>
+              <w:fldChar w:fldCharType="separate"/>
+            </w:r>
+            <w:r>
+              <w:rPr>
+                <w:noProof/>
+                <w:webHidden/>
+              </w:rPr>
+              <w:t>4</w:t>
+            </w:r>
+            <w:r>
+              <w:rPr>
+                <w:noProof/>
+                <w:webHidden/>
+              </w:rPr>
+              <w:fldChar w:fldCharType="end"/>
+            </w:r>
+          </w:hyperlink>
+        </w:p>
+        <w:p>
+          <w:pPr>
+            <w:pStyle w:val="TOC3"/>
+            <w:tabs>
+              <w:tab w:val="right" w:leader="dot" w:pos="9350"/>
+            </w:tabs>
+            <w:rPr>
               <w:noProof/>
             </w:rPr>
           </w:pPr>
-          <w:hyperlink w:anchor="_Toc493000111" w:history="1">
+          <w:hyperlink w:anchor="_Toc495055822" w:history="1">
             <w:r>
               <w:rPr>
                 <w:rStyle w:val="Hyperlink"/>
-                <w:rFonts w:eastAsia="Arial"/>
-                <w:noProof/>
-              </w:rPr>
-              <w:t>2.</w:t>
-            </w:r>
-            <w:r>
-              <w:rPr>
-                <w:noProof/>
+                <w:noProof/>
+              </w:rPr>
+              <w:t>RNF-01 – Tiempo de Respuesta</w:t>
+            </w:r>
+            <w:r>
+              <w:rPr>
+                <w:noProof/>
+                <w:webHidden/>
               </w:rPr>
               <w:tab/>
             </w:r>
             <w:r>
               <w:rPr>
+                <w:noProof/>
+                <w:webHidden/>
+              </w:rPr>
+              <w:fldChar w:fldCharType="begin"/>
+            </w:r>
+            <w:r>
+              <w:rPr>
+                <w:noProof/>
+                <w:webHidden/>
+              </w:rPr>
+              <w:instrText xml:space="preserve"> PAGEREF _Toc495055822 \h </w:instrText>
+            </w:r>
+            <w:r>
+              <w:rPr>
+                <w:noProof/>
+                <w:webHidden/>
+              </w:rPr>
+            </w:r>
+            <w:r>
+              <w:rPr>
+                <w:noProof/>
+                <w:webHidden/>
+              </w:rPr>
+              <w:fldChar w:fldCharType="separate"/>
+            </w:r>
+            <w:r>
+              <w:rPr>
+                <w:noProof/>
+                <w:webHidden/>
+              </w:rPr>
+              <w:t>4</w:t>
+            </w:r>
+            <w:r>
+              <w:rPr>
+                <w:noProof/>
+                <w:webHidden/>
+              </w:rPr>
+              <w:fldChar w:fldCharType="end"/>
+            </w:r>
+          </w:hyperlink>
+        </w:p>
+        <w:p>
+          <w:pPr>
+            <w:pStyle w:val="TOC3"/>
+            <w:tabs>
+              <w:tab w:val="right" w:leader="dot" w:pos="9350"/>
+            </w:tabs>
+            <w:rPr>
+              <w:noProof/>
+            </w:rPr>
+          </w:pPr>
+          <w:hyperlink w:anchor="_Toc495055823" w:history="1">
+            <w:r>
+              <w:rPr>
                 <w:rStyle w:val="Hyperlink"/>
-                <w:rFonts w:eastAsia="Arial"/>
-                <w:noProof/>
-              </w:rPr>
-              <w:t>Propósito</w:t>
+                <w:noProof/>
+              </w:rPr>
+              <w:t>RNF-02 – Tiempo de aprendizaje</w:t>
             </w:r>
             <w:r>
               <w:rPr>
@@ -1083,7 +1348,7 @@
                 <w:noProof/>
                 <w:webHidden/>
               </w:rPr>
-              <w:instrText xml:space="preserve"> PAGEREF _Toc493000111 \h </w:instrText>
+              <w:instrText xml:space="preserve"> PAGEREF _Toc495055823 \h </w:instrText>
             </w:r>
             <w:r>
               <w:rPr>
@@ -1104,6 +1369,346 @@
                 <w:webHidden/>
               </w:rPr>
               <w:t>4</w:t>
+            </w:r>
+            <w:r>
+              <w:rPr>
+                <w:noProof/>
+                <w:webHidden/>
+              </w:rPr>
+              <w:fldChar w:fldCharType="end"/>
+            </w:r>
+          </w:hyperlink>
+        </w:p>
+        <w:p>
+          <w:pPr>
+            <w:pStyle w:val="TOC3"/>
+            <w:tabs>
+              <w:tab w:val="right" w:leader="dot" w:pos="9350"/>
+            </w:tabs>
+            <w:rPr>
+              <w:noProof/>
+            </w:rPr>
+          </w:pPr>
+          <w:hyperlink w:anchor="_Toc495055824" w:history="1">
+            <w:r>
+              <w:rPr>
+                <w:rStyle w:val="Hyperlink"/>
+                <w:noProof/>
+              </w:rPr>
+              <w:t>RNF-03 – Diseño responsive</w:t>
+            </w:r>
+            <w:r>
+              <w:rPr>
+                <w:noProof/>
+                <w:webHidden/>
+              </w:rPr>
+              <w:tab/>
+            </w:r>
+            <w:r>
+              <w:rPr>
+                <w:noProof/>
+                <w:webHidden/>
+              </w:rPr>
+              <w:fldChar w:fldCharType="begin"/>
+            </w:r>
+            <w:r>
+              <w:rPr>
+                <w:noProof/>
+                <w:webHidden/>
+              </w:rPr>
+              <w:instrText xml:space="preserve"> PAGEREF _Toc495055824 \h </w:instrText>
+            </w:r>
+            <w:r>
+              <w:rPr>
+                <w:noProof/>
+                <w:webHidden/>
+              </w:rPr>
+            </w:r>
+            <w:r>
+              <w:rPr>
+                <w:noProof/>
+                <w:webHidden/>
+              </w:rPr>
+              <w:fldChar w:fldCharType="separate"/>
+            </w:r>
+            <w:r>
+              <w:rPr>
+                <w:noProof/>
+                <w:webHidden/>
+              </w:rPr>
+              <w:t>5</w:t>
+            </w:r>
+            <w:r>
+              <w:rPr>
+                <w:noProof/>
+                <w:webHidden/>
+              </w:rPr>
+              <w:fldChar w:fldCharType="end"/>
+            </w:r>
+          </w:hyperlink>
+        </w:p>
+        <w:p>
+          <w:pPr>
+            <w:pStyle w:val="TOC3"/>
+            <w:tabs>
+              <w:tab w:val="right" w:leader="dot" w:pos="9350"/>
+            </w:tabs>
+            <w:rPr>
+              <w:noProof/>
+            </w:rPr>
+          </w:pPr>
+          <w:hyperlink w:anchor="_Toc495055825" w:history="1">
+            <w:r>
+              <w:rPr>
+                <w:rStyle w:val="Hyperlink"/>
+                <w:noProof/>
+              </w:rPr>
+              <w:t>RNF-04 – Alertas de error informativas</w:t>
+            </w:r>
+            <w:r>
+              <w:rPr>
+                <w:noProof/>
+                <w:webHidden/>
+              </w:rPr>
+              <w:tab/>
+            </w:r>
+            <w:r>
+              <w:rPr>
+                <w:noProof/>
+                <w:webHidden/>
+              </w:rPr>
+              <w:fldChar w:fldCharType="begin"/>
+            </w:r>
+            <w:r>
+              <w:rPr>
+                <w:noProof/>
+                <w:webHidden/>
+              </w:rPr>
+              <w:instrText xml:space="preserve"> PAGEREF _Toc495055825 \h </w:instrText>
+            </w:r>
+            <w:r>
+              <w:rPr>
+                <w:noProof/>
+                <w:webHidden/>
+              </w:rPr>
+            </w:r>
+            <w:r>
+              <w:rPr>
+                <w:noProof/>
+                <w:webHidden/>
+              </w:rPr>
+              <w:fldChar w:fldCharType="separate"/>
+            </w:r>
+            <w:r>
+              <w:rPr>
+                <w:noProof/>
+                <w:webHidden/>
+              </w:rPr>
+              <w:t>5</w:t>
+            </w:r>
+            <w:r>
+              <w:rPr>
+                <w:noProof/>
+                <w:webHidden/>
+              </w:rPr>
+              <w:fldChar w:fldCharType="end"/>
+            </w:r>
+          </w:hyperlink>
+        </w:p>
+        <w:p>
+          <w:pPr>
+            <w:pStyle w:val="TOC3"/>
+            <w:tabs>
+              <w:tab w:val="right" w:leader="dot" w:pos="9350"/>
+            </w:tabs>
+            <w:rPr>
+              <w:noProof/>
+            </w:rPr>
+          </w:pPr>
+          <w:hyperlink w:anchor="_Toc495055826" w:history="1">
+            <w:r>
+              <w:rPr>
+                <w:rStyle w:val="Hyperlink"/>
+                <w:noProof/>
+              </w:rPr>
+              <w:t>RNF-05 – Sesiones concurrentes</w:t>
+            </w:r>
+            <w:r>
+              <w:rPr>
+                <w:noProof/>
+                <w:webHidden/>
+              </w:rPr>
+              <w:tab/>
+            </w:r>
+            <w:r>
+              <w:rPr>
+                <w:noProof/>
+                <w:webHidden/>
+              </w:rPr>
+              <w:fldChar w:fldCharType="begin"/>
+            </w:r>
+            <w:r>
+              <w:rPr>
+                <w:noProof/>
+                <w:webHidden/>
+              </w:rPr>
+              <w:instrText xml:space="preserve"> PAGEREF _Toc495055826 \h </w:instrText>
+            </w:r>
+            <w:r>
+              <w:rPr>
+                <w:noProof/>
+                <w:webHidden/>
+              </w:rPr>
+            </w:r>
+            <w:r>
+              <w:rPr>
+                <w:noProof/>
+                <w:webHidden/>
+              </w:rPr>
+              <w:fldChar w:fldCharType="separate"/>
+            </w:r>
+            <w:r>
+              <w:rPr>
+                <w:noProof/>
+                <w:webHidden/>
+              </w:rPr>
+              <w:t>5</w:t>
+            </w:r>
+            <w:r>
+              <w:rPr>
+                <w:noProof/>
+                <w:webHidden/>
+              </w:rPr>
+              <w:fldChar w:fldCharType="end"/>
+            </w:r>
+          </w:hyperlink>
+        </w:p>
+        <w:p>
+          <w:pPr>
+            <w:pStyle w:val="TOC3"/>
+            <w:tabs>
+              <w:tab w:val="right" w:leader="dot" w:pos="9350"/>
+            </w:tabs>
+            <w:rPr>
+              <w:noProof/>
+            </w:rPr>
+          </w:pPr>
+          <w:hyperlink w:anchor="_Toc495055827" w:history="1">
+            <w:r>
+              <w:rPr>
+                <w:rStyle w:val="Hyperlink"/>
+                <w:noProof/>
+              </w:rPr>
+              <w:t>RNF-06 – Protección de datos</w:t>
+            </w:r>
+            <w:r>
+              <w:rPr>
+                <w:noProof/>
+                <w:webHidden/>
+              </w:rPr>
+              <w:tab/>
+            </w:r>
+            <w:r>
+              <w:rPr>
+                <w:noProof/>
+                <w:webHidden/>
+              </w:rPr>
+              <w:fldChar w:fldCharType="begin"/>
+            </w:r>
+            <w:r>
+              <w:rPr>
+                <w:noProof/>
+                <w:webHidden/>
+              </w:rPr>
+              <w:instrText xml:space="preserve"> PAGEREF _Toc495055827 \h </w:instrText>
+            </w:r>
+            <w:r>
+              <w:rPr>
+                <w:noProof/>
+                <w:webHidden/>
+              </w:rPr>
+            </w:r>
+            <w:r>
+              <w:rPr>
+                <w:noProof/>
+                <w:webHidden/>
+              </w:rPr>
+              <w:fldChar w:fldCharType="separate"/>
+            </w:r>
+            <w:r>
+              <w:rPr>
+                <w:noProof/>
+                <w:webHidden/>
+              </w:rPr>
+              <w:t>6</w:t>
+            </w:r>
+            <w:r>
+              <w:rPr>
+                <w:noProof/>
+                <w:webHidden/>
+              </w:rPr>
+              <w:fldChar w:fldCharType="end"/>
+            </w:r>
+          </w:hyperlink>
+        </w:p>
+        <w:p>
+          <w:pPr>
+            <w:pStyle w:val="TOC3"/>
+            <w:tabs>
+              <w:tab w:val="right" w:leader="dot" w:pos="9350"/>
+            </w:tabs>
+            <w:rPr>
+              <w:noProof/>
+            </w:rPr>
+          </w:pPr>
+          <w:hyperlink w:anchor="_Toc495055828" w:history="1">
+            <w:r>
+              <w:rPr>
+                <w:rStyle w:val="Hyperlink"/>
+                <w:noProof/>
+              </w:rPr>
+              <w:t>RNF-07 – Autorización</w:t>
+            </w:r>
+            <w:r>
+              <w:rPr>
+                <w:noProof/>
+                <w:webHidden/>
+              </w:rPr>
+              <w:tab/>
+            </w:r>
+            <w:r>
+              <w:rPr>
+                <w:noProof/>
+                <w:webHidden/>
+              </w:rPr>
+              <w:fldChar w:fldCharType="begin"/>
+            </w:r>
+            <w:r>
+              <w:rPr>
+                <w:noProof/>
+                <w:webHidden/>
+              </w:rPr>
+              <w:instrText xml:space="preserve"> PAGEREF _Toc495055828 \h </w:instrText>
+            </w:r>
+            <w:r>
+              <w:rPr>
+                <w:noProof/>
+                <w:webHidden/>
+              </w:rPr>
+            </w:r>
+            <w:r>
+              <w:rPr>
+                <w:noProof/>
+                <w:webHidden/>
+              </w:rPr>
+              <w:fldChar w:fldCharType="separate"/>
+            </w:r>
+            <w:r>
+              <w:rPr>
+                <w:noProof/>
+                <w:webHidden/>
+              </w:rPr>
+              <w:t>6</w:t>
             </w:r>
             <w:r>
               <w:rPr>
@@ -1122,10 +1727,14 @@
               <w:tab w:val="right" w:leader="dot" w:pos="9350"/>
             </w:tabs>
             <w:rPr>
+              <w:rFonts w:asciiTheme="minorHAnsi" w:eastAsiaTheme="minorEastAsia" w:hAnsiTheme="minorHAnsi" w:cstheme="minorBidi"/>
               <w:noProof/>
+              <w:color w:val="auto"/>
+              <w:sz w:val="22"/>
+              <w:szCs w:val="22"/>
             </w:rPr>
           </w:pPr>
-          <w:hyperlink w:anchor="_Toc493000112" w:history="1">
+          <w:hyperlink w:anchor="_Toc495055829" w:history="1">
             <w:r>
               <w:rPr>
                 <w:rStyle w:val="Hyperlink"/>
@@ -1136,7 +1745,11 @@
             </w:r>
             <w:r>
               <w:rPr>
-                <w:noProof/>
+                <w:rFonts w:asciiTheme="minorHAnsi" w:eastAsiaTheme="minorEastAsia" w:hAnsiTheme="minorHAnsi" w:cstheme="minorBidi"/>
+                <w:noProof/>
+                <w:color w:val="auto"/>
+                <w:sz w:val="22"/>
+                <w:szCs w:val="22"/>
               </w:rPr>
               <w:tab/>
             </w:r>
@@ -1146,7 +1759,7 @@
                 <w:rFonts w:eastAsia="Arial"/>
                 <w:noProof/>
               </w:rPr>
-              <w:t>Definiciones, siglas y abreviaciones</w:t>
+              <w:t>Requisitos Funcionales</w:t>
             </w:r>
             <w:r>
               <w:rPr>
@@ -1167,7 +1780,7 @@
                 <w:noProof/>
                 <w:webHidden/>
               </w:rPr>
-              <w:instrText xml:space="preserve"> PAGEREF _Toc493000112 \h </w:instrText>
+              <w:instrText xml:space="preserve"> PAGEREF _Toc495055829 \h </w:instrText>
             </w:r>
             <w:r>
               <w:rPr>
@@ -1187,7 +1800,7 @@
                 <w:noProof/>
                 <w:webHidden/>
               </w:rPr>
-              <w:t>4</w:t>
+              <w:t>6</w:t>
             </w:r>
             <w:r>
               <w:rPr>
@@ -1200,36 +1813,89 @@
         </w:p>
         <w:p>
           <w:pPr>
-            <w:pStyle w:val="TOC2"/>
+            <w:pStyle w:val="TOC3"/>
             <w:tabs>
-              <w:tab w:val="left" w:pos="660"/>
               <w:tab w:val="right" w:leader="dot" w:pos="9350"/>
             </w:tabs>
             <w:rPr>
               <w:noProof/>
             </w:rPr>
           </w:pPr>
-          <w:hyperlink w:anchor="_Toc493000113" w:history="1">
+          <w:hyperlink w:anchor="_Toc495055830" w:history="1">
             <w:r>
               <w:rPr>
                 <w:rStyle w:val="Hyperlink"/>
                 <w:noProof/>
               </w:rPr>
-              <w:t>4.</w:t>
-            </w:r>
-            <w:r>
-              <w:rPr>
-                <w:noProof/>
+              <w:t>RF-01 – Gestionar clientes</w:t>
+            </w:r>
+            <w:r>
+              <w:rPr>
+                <w:noProof/>
+                <w:webHidden/>
               </w:rPr>
               <w:tab/>
             </w:r>
             <w:r>
               <w:rPr>
+                <w:noProof/>
+                <w:webHidden/>
+              </w:rPr>
+              <w:fldChar w:fldCharType="begin"/>
+            </w:r>
+            <w:r>
+              <w:rPr>
+                <w:noProof/>
+                <w:webHidden/>
+              </w:rPr>
+              <w:instrText xml:space="preserve"> PAGEREF _Toc495055830 \h </w:instrText>
+            </w:r>
+            <w:r>
+              <w:rPr>
+                <w:noProof/>
+                <w:webHidden/>
+              </w:rPr>
+            </w:r>
+            <w:r>
+              <w:rPr>
+                <w:noProof/>
+                <w:webHidden/>
+              </w:rPr>
+              <w:fldChar w:fldCharType="separate"/>
+            </w:r>
+            <w:r>
+              <w:rPr>
+                <w:noProof/>
+                <w:webHidden/>
+              </w:rPr>
+              <w:t>6</w:t>
+            </w:r>
+            <w:r>
+              <w:rPr>
+                <w:noProof/>
+                <w:webHidden/>
+              </w:rPr>
+              <w:fldChar w:fldCharType="end"/>
+            </w:r>
+          </w:hyperlink>
+        </w:p>
+        <w:p>
+          <w:pPr>
+            <w:pStyle w:val="TOC3"/>
+            <w:tabs>
+              <w:tab w:val="right" w:leader="dot" w:pos="9350"/>
+            </w:tabs>
+            <w:rPr>
+              <w:noProof/>
+            </w:rPr>
+          </w:pPr>
+          <w:hyperlink w:anchor="_Toc495055831" w:history="1">
+            <w:r>
+              <w:rPr>
                 <w:rStyle w:val="Hyperlink"/>
-                <w:rFonts w:eastAsia="Arial"/>
-                <w:noProof/>
-              </w:rPr>
-              <w:t>Procesos</w:t>
+                <w:noProof/>
+              </w:rPr>
+              <w:t>RF-02 – Gestionar instrumentos</w:t>
             </w:r>
             <w:r>
               <w:rPr>
@@ -1250,7 +1916,7 @@
                 <w:noProof/>
                 <w:webHidden/>
               </w:rPr>
-              <w:instrText xml:space="preserve"> PAGEREF _Toc493000113 \h </w:instrText>
+              <w:instrText xml:space="preserve"> PAGEREF _Toc495055831 \h </w:instrText>
             </w:r>
             <w:r>
               <w:rPr>
@@ -1270,7 +1936,347 @@
                 <w:noProof/>
                 <w:webHidden/>
               </w:rPr>
-              <w:t>4</w:t>
+              <w:t>11</w:t>
+            </w:r>
+            <w:r>
+              <w:rPr>
+                <w:noProof/>
+                <w:webHidden/>
+              </w:rPr>
+              <w:fldChar w:fldCharType="end"/>
+            </w:r>
+          </w:hyperlink>
+        </w:p>
+        <w:p>
+          <w:pPr>
+            <w:pStyle w:val="TOC3"/>
+            <w:tabs>
+              <w:tab w:val="right" w:leader="dot" w:pos="9350"/>
+            </w:tabs>
+            <w:rPr>
+              <w:noProof/>
+            </w:rPr>
+          </w:pPr>
+          <w:hyperlink w:anchor="_Toc495055832" w:history="1">
+            <w:r>
+              <w:rPr>
+                <w:rStyle w:val="Hyperlink"/>
+                <w:noProof/>
+              </w:rPr>
+              <w:t>RF-03 – Autenticación de Usuarios</w:t>
+            </w:r>
+            <w:r>
+              <w:rPr>
+                <w:noProof/>
+                <w:webHidden/>
+              </w:rPr>
+              <w:tab/>
+            </w:r>
+            <w:r>
+              <w:rPr>
+                <w:noProof/>
+                <w:webHidden/>
+              </w:rPr>
+              <w:fldChar w:fldCharType="begin"/>
+            </w:r>
+            <w:r>
+              <w:rPr>
+                <w:noProof/>
+                <w:webHidden/>
+              </w:rPr>
+              <w:instrText xml:space="preserve"> PAGEREF _Toc495055832 \h </w:instrText>
+            </w:r>
+            <w:r>
+              <w:rPr>
+                <w:noProof/>
+                <w:webHidden/>
+              </w:rPr>
+            </w:r>
+            <w:r>
+              <w:rPr>
+                <w:noProof/>
+                <w:webHidden/>
+              </w:rPr>
+              <w:fldChar w:fldCharType="separate"/>
+            </w:r>
+            <w:r>
+              <w:rPr>
+                <w:noProof/>
+                <w:webHidden/>
+              </w:rPr>
+              <w:t>15</w:t>
+            </w:r>
+            <w:r>
+              <w:rPr>
+                <w:noProof/>
+                <w:webHidden/>
+              </w:rPr>
+              <w:fldChar w:fldCharType="end"/>
+            </w:r>
+          </w:hyperlink>
+        </w:p>
+        <w:p>
+          <w:pPr>
+            <w:pStyle w:val="TOC3"/>
+            <w:tabs>
+              <w:tab w:val="right" w:leader="dot" w:pos="9350"/>
+            </w:tabs>
+            <w:rPr>
+              <w:noProof/>
+            </w:rPr>
+          </w:pPr>
+          <w:hyperlink w:anchor="_Toc495055833" w:history="1">
+            <w:r>
+              <w:rPr>
+                <w:rStyle w:val="Hyperlink"/>
+                <w:noProof/>
+              </w:rPr>
+              <w:t>RF-04 – Gestionar locales</w:t>
+            </w:r>
+            <w:r>
+              <w:rPr>
+                <w:noProof/>
+                <w:webHidden/>
+              </w:rPr>
+              <w:tab/>
+            </w:r>
+            <w:r>
+              <w:rPr>
+                <w:noProof/>
+                <w:webHidden/>
+              </w:rPr>
+              <w:fldChar w:fldCharType="begin"/>
+            </w:r>
+            <w:r>
+              <w:rPr>
+                <w:noProof/>
+                <w:webHidden/>
+              </w:rPr>
+              <w:instrText xml:space="preserve"> PAGEREF _Toc495055833 \h </w:instrText>
+            </w:r>
+            <w:r>
+              <w:rPr>
+                <w:noProof/>
+                <w:webHidden/>
+              </w:rPr>
+            </w:r>
+            <w:r>
+              <w:rPr>
+                <w:noProof/>
+                <w:webHidden/>
+              </w:rPr>
+              <w:fldChar w:fldCharType="separate"/>
+            </w:r>
+            <w:r>
+              <w:rPr>
+                <w:noProof/>
+                <w:webHidden/>
+              </w:rPr>
+              <w:t>16</w:t>
+            </w:r>
+            <w:r>
+              <w:rPr>
+                <w:noProof/>
+                <w:webHidden/>
+              </w:rPr>
+              <w:fldChar w:fldCharType="end"/>
+            </w:r>
+          </w:hyperlink>
+        </w:p>
+        <w:p>
+          <w:pPr>
+            <w:pStyle w:val="TOC3"/>
+            <w:tabs>
+              <w:tab w:val="right" w:leader="dot" w:pos="9350"/>
+            </w:tabs>
+            <w:rPr>
+              <w:noProof/>
+            </w:rPr>
+          </w:pPr>
+          <w:hyperlink w:anchor="_Toc495055834" w:history="1">
+            <w:r>
+              <w:rPr>
+                <w:rStyle w:val="Hyperlink"/>
+                <w:noProof/>
+              </w:rPr>
+              <w:t>RF-05 – Reserva local musical</w:t>
+            </w:r>
+            <w:r>
+              <w:rPr>
+                <w:noProof/>
+                <w:webHidden/>
+              </w:rPr>
+              <w:tab/>
+            </w:r>
+            <w:r>
+              <w:rPr>
+                <w:noProof/>
+                <w:webHidden/>
+              </w:rPr>
+              <w:fldChar w:fldCharType="begin"/>
+            </w:r>
+            <w:r>
+              <w:rPr>
+                <w:noProof/>
+                <w:webHidden/>
+              </w:rPr>
+              <w:instrText xml:space="preserve"> PAGEREF _Toc495055834 \h </w:instrText>
+            </w:r>
+            <w:r>
+              <w:rPr>
+                <w:noProof/>
+                <w:webHidden/>
+              </w:rPr>
+            </w:r>
+            <w:r>
+              <w:rPr>
+                <w:noProof/>
+                <w:webHidden/>
+              </w:rPr>
+              <w:fldChar w:fldCharType="separate"/>
+            </w:r>
+            <w:r>
+              <w:rPr>
+                <w:noProof/>
+                <w:webHidden/>
+              </w:rPr>
+              <w:t>20</w:t>
+            </w:r>
+            <w:r>
+              <w:rPr>
+                <w:noProof/>
+                <w:webHidden/>
+              </w:rPr>
+              <w:fldChar w:fldCharType="end"/>
+            </w:r>
+          </w:hyperlink>
+        </w:p>
+        <w:p>
+          <w:pPr>
+            <w:pStyle w:val="TOC3"/>
+            <w:tabs>
+              <w:tab w:val="right" w:leader="dot" w:pos="9350"/>
+            </w:tabs>
+            <w:rPr>
+              <w:noProof/>
+            </w:rPr>
+          </w:pPr>
+          <w:hyperlink w:anchor="_Toc495055835" w:history="1">
+            <w:r>
+              <w:rPr>
+                <w:rStyle w:val="Hyperlink"/>
+                <w:noProof/>
+              </w:rPr>
+              <w:t>RF-06 – Modificar reserva de local musical</w:t>
+            </w:r>
+            <w:r>
+              <w:rPr>
+                <w:noProof/>
+                <w:webHidden/>
+              </w:rPr>
+              <w:tab/>
+            </w:r>
+            <w:r>
+              <w:rPr>
+                <w:noProof/>
+                <w:webHidden/>
+              </w:rPr>
+              <w:fldChar w:fldCharType="begin"/>
+            </w:r>
+            <w:r>
+              <w:rPr>
+                <w:noProof/>
+                <w:webHidden/>
+              </w:rPr>
+              <w:instrText xml:space="preserve"> PAGEREF _Toc495055835 \h </w:instrText>
+            </w:r>
+            <w:r>
+              <w:rPr>
+                <w:noProof/>
+                <w:webHidden/>
+              </w:rPr>
+            </w:r>
+            <w:r>
+              <w:rPr>
+                <w:noProof/>
+                <w:webHidden/>
+              </w:rPr>
+              <w:fldChar w:fldCharType="separate"/>
+            </w:r>
+            <w:r>
+              <w:rPr>
+                <w:noProof/>
+                <w:webHidden/>
+              </w:rPr>
+              <w:t>20</w:t>
+            </w:r>
+            <w:r>
+              <w:rPr>
+                <w:noProof/>
+                <w:webHidden/>
+              </w:rPr>
+              <w:fldChar w:fldCharType="end"/>
+            </w:r>
+          </w:hyperlink>
+        </w:p>
+        <w:p>
+          <w:pPr>
+            <w:pStyle w:val="TOC3"/>
+            <w:tabs>
+              <w:tab w:val="right" w:leader="dot" w:pos="9350"/>
+            </w:tabs>
+            <w:rPr>
+              <w:noProof/>
+            </w:rPr>
+          </w:pPr>
+          <w:hyperlink w:anchor="_Toc495055836" w:history="1">
+            <w:r>
+              <w:rPr>
+                <w:rStyle w:val="Hyperlink"/>
+                <w:noProof/>
+              </w:rPr>
+              <w:t>RF-07 – Anular reserva de local musical</w:t>
+            </w:r>
+            <w:r>
+              <w:rPr>
+                <w:noProof/>
+                <w:webHidden/>
+              </w:rPr>
+              <w:tab/>
+            </w:r>
+            <w:r>
+              <w:rPr>
+                <w:noProof/>
+                <w:webHidden/>
+              </w:rPr>
+              <w:fldChar w:fldCharType="begin"/>
+            </w:r>
+            <w:r>
+              <w:rPr>
+                <w:noProof/>
+                <w:webHidden/>
+              </w:rPr>
+              <w:instrText xml:space="preserve"> PAGEREF _Toc495055836 \h </w:instrText>
+            </w:r>
+            <w:r>
+              <w:rPr>
+                <w:noProof/>
+                <w:webHidden/>
+              </w:rPr>
+            </w:r>
+            <w:r>
+              <w:rPr>
+                <w:noProof/>
+                <w:webHidden/>
+              </w:rPr>
+              <w:fldChar w:fldCharType="separate"/>
+            </w:r>
+            <w:r>
+              <w:rPr>
+                <w:noProof/>
+                <w:webHidden/>
+              </w:rPr>
+              <w:t>20</w:t>
             </w:r>
             <w:r>
               <w:rPr>
@@ -1323,6 +2329,7 @@
       </w:r>
     </w:p>
     <w:bookmarkStart w:id="1" w:name="h.30j0zll" w:colFirst="0" w:colLast="0"/>
+    <w:bookmarkStart w:id="2" w:name="_Toc495055818"/>
     <w:bookmarkEnd w:id="1"/>
     <w:p>
       <w:pPr>
@@ -1342,7 +2349,6 @@
           <w:dataBinding w:prefixMappings="xmlns:ns0='http://purl.org/dc/elements/1.1/' xmlns:ns1='http://schemas.openxmlformats.org/package/2006/metadata/core-properties' " w:xpath="/ns1:coreProperties[1]/ns0:title[1]" w:storeItemID="{6C3C8BC8-F283-45AE-878A-BAB7291924A1}"/>
           <w:text/>
         </w:sdtPr>
-        <w:sdtEndPr/>
         <w:sdtContent>
           <w:r>
             <w:rPr>
@@ -1352,6 +2358,7 @@
           </w:r>
         </w:sdtContent>
       </w:sdt>
+      <w:bookmarkEnd w:id="2"/>
     </w:p>
     <w:p>
       <w:pPr>
@@ -1364,16 +2371,16 @@
           <w:rFonts w:eastAsia="Arial"/>
         </w:rPr>
       </w:pPr>
-      <w:bookmarkStart w:id="2" w:name="h.1fob9te" w:colFirst="0" w:colLast="0"/>
-      <w:bookmarkStart w:id="3" w:name="_Toc493000110"/>
-      <w:bookmarkEnd w:id="2"/>
+      <w:bookmarkStart w:id="3" w:name="h.1fob9te" w:colFirst="0" w:colLast="0"/>
+      <w:bookmarkStart w:id="4" w:name="_Toc495055819"/>
+      <w:bookmarkEnd w:id="3"/>
       <w:r>
         <w:rPr>
           <w:rFonts w:eastAsia="Arial"/>
         </w:rPr>
         <w:t>Introducción</w:t>
       </w:r>
-      <w:bookmarkEnd w:id="3"/>
+      <w:bookmarkEnd w:id="4"/>
     </w:p>
     <w:p>
       <w:pPr>
@@ -1386,14 +2393,14 @@
           <w:rFonts w:eastAsia="Arial"/>
         </w:rPr>
       </w:pPr>
-      <w:bookmarkStart w:id="4" w:name="_Toc493000111"/>
+      <w:bookmarkStart w:id="5" w:name="_Toc495055820"/>
       <w:r>
         <w:rPr>
           <w:rFonts w:eastAsia="Arial"/>
         </w:rPr>
         <w:t>Propósito</w:t>
       </w:r>
-      <w:bookmarkEnd w:id="4"/>
+      <w:bookmarkEnd w:id="5"/>
     </w:p>
     <w:p>
       <w:pPr>
@@ -1445,12 +2452,14 @@
           <w:rFonts w:eastAsia="Arial"/>
         </w:rPr>
       </w:pPr>
+      <w:bookmarkStart w:id="6" w:name="_Toc495055821"/>
       <w:r>
         <w:rPr>
           <w:rFonts w:eastAsia="Arial"/>
         </w:rPr>
         <w:t>Requisitos No Funcionales</w:t>
       </w:r>
+      <w:bookmarkEnd w:id="6"/>
     </w:p>
     <w:p>
       <w:pPr>
@@ -1463,6 +2472,7 @@
       <w:pPr>
         <w:pStyle w:val="Heading3"/>
       </w:pPr>
+      <w:bookmarkStart w:id="7" w:name="_Toc495055822"/>
       <w:r>
         <w:t>RNF</w:t>
       </w:r>
@@ -1472,6 +2482,7 @@
       <w:r>
         <w:t>01 – Tiempo de Respuesta</w:t>
       </w:r>
+      <w:bookmarkEnd w:id="7"/>
     </w:p>
     <w:p>
       <w:pPr>
@@ -1742,6 +2753,7 @@
       <w:pPr>
         <w:pStyle w:val="Heading3"/>
       </w:pPr>
+      <w:bookmarkStart w:id="8" w:name="_Toc495055823"/>
       <w:r>
         <w:t>RNF</w:t>
       </w:r>
@@ -1751,6 +2763,7 @@
       <w:r>
         <w:t>02 – Tiempo de aprendizaje</w:t>
       </w:r>
+      <w:bookmarkEnd w:id="8"/>
     </w:p>
     <w:p>
       <w:pPr>
@@ -2032,6 +3045,7 @@
       <w:pPr>
         <w:pStyle w:val="Heading3"/>
       </w:pPr>
+      <w:bookmarkStart w:id="9" w:name="_Toc495055824"/>
       <w:r>
         <w:lastRenderedPageBreak/>
         <w:t>RNF</w:t>
@@ -2046,6 +3060,7 @@
       <w:r>
         <w:t>responsive</w:t>
       </w:r>
+      <w:bookmarkEnd w:id="9"/>
       <w:proofErr w:type="spellEnd"/>
     </w:p>
     <w:p>
@@ -2334,6 +3349,7 @@
       <w:pPr>
         <w:pStyle w:val="Heading3"/>
       </w:pPr>
+      <w:bookmarkStart w:id="10" w:name="_Toc495055825"/>
       <w:r>
         <w:t>RNF</w:t>
       </w:r>
@@ -2343,6 +3359,7 @@
       <w:r>
         <w:t>04 – Alertas de error informativas</w:t>
       </w:r>
+      <w:bookmarkEnd w:id="10"/>
     </w:p>
     <w:p>
       <w:pPr>
@@ -2616,6 +3633,7 @@
       <w:pPr>
         <w:pStyle w:val="Heading3"/>
       </w:pPr>
+      <w:bookmarkStart w:id="11" w:name="_Toc495055826"/>
       <w:r>
         <w:t>RNF</w:t>
       </w:r>
@@ -2625,6 +3643,7 @@
       <w:r>
         <w:t>05 – Sesiones concurrentes</w:t>
       </w:r>
+      <w:bookmarkEnd w:id="11"/>
     </w:p>
     <w:p>
       <w:pPr>
@@ -2897,6 +3916,7 @@
       <w:pPr>
         <w:pStyle w:val="Heading3"/>
       </w:pPr>
+      <w:bookmarkStart w:id="12" w:name="_Toc495055827"/>
       <w:r>
         <w:lastRenderedPageBreak/>
         <w:t>RNF</w:t>
@@ -2907,6 +3927,7 @@
       <w:r>
         <w:t>06 – Protección de datos</w:t>
       </w:r>
+      <w:bookmarkEnd w:id="12"/>
     </w:p>
     <w:p>
       <w:pPr>
@@ -3168,6 +4189,7 @@
       <w:pPr>
         <w:pStyle w:val="Heading3"/>
       </w:pPr>
+      <w:bookmarkStart w:id="13" w:name="_Toc495055828"/>
       <w:r>
         <w:t>RNF</w:t>
       </w:r>
@@ -3175,7 +4197,11 @@
         <w:t>-</w:t>
       </w:r>
       <w:r>
-        <w:t xml:space="preserve">07 – Autorización </w:t>
+        <w:t>07 – Autorización</w:t>
+      </w:r>
+      <w:bookmarkEnd w:id="13"/>
+      <w:r>
+        <w:t xml:space="preserve"> </w:t>
       </w:r>
     </w:p>
     <w:p>
@@ -3446,6 +4472,7 @@
           <w:rFonts w:eastAsia="Arial"/>
         </w:rPr>
       </w:pPr>
+      <w:bookmarkStart w:id="14" w:name="_Toc495055829"/>
       <w:r>
         <w:rPr>
           <w:rFonts w:eastAsia="Arial"/>
@@ -3458,6 +4485,7 @@
         </w:rPr>
         <w:t>equisitos Funcionales</w:t>
       </w:r>
+      <w:bookmarkEnd w:id="14"/>
     </w:p>
     <w:p>
       <w:pPr>
@@ -3469,6 +4497,7 @@
       <w:pPr>
         <w:pStyle w:val="Heading3"/>
       </w:pPr>
+      <w:bookmarkStart w:id="15" w:name="_Toc495055830"/>
       <w:r>
         <w:t>RF</w:t>
       </w:r>
@@ -3487,6 +4516,7 @@
       <w:r>
         <w:t>Gestionar clientes</w:t>
       </w:r>
+      <w:bookmarkEnd w:id="15"/>
     </w:p>
     <w:p/>
     <w:p>
@@ -4743,9 +5773,11 @@
       <w:pPr>
         <w:pStyle w:val="Heading3"/>
       </w:pPr>
+      <w:bookmarkStart w:id="16" w:name="_Toc495055831"/>
       <w:r>
         <w:t>RF-02 – Gestionar instrumentos</w:t>
       </w:r>
+      <w:bookmarkEnd w:id="16"/>
     </w:p>
     <w:p/>
     <w:p>
@@ -4869,19 +5901,7 @@
         <w:rPr>
           <w:sz w:val="24"/>
         </w:rPr>
-        <w:t xml:space="preserve"> Usuario Administrador listar, ag</w:t>
-      </w:r>
-      <w:r>
-        <w:rPr>
-          <w:sz w:val="24"/>
-        </w:rPr>
-        <w:t>regar, editar y dar de baja a los instrumentos</w:t>
-      </w:r>
-      <w:r>
-        <w:rPr>
-          <w:sz w:val="24"/>
-        </w:rPr>
-        <w:t>.</w:t>
+        <w:t xml:space="preserve"> Usuario Administrador listar, agregar, editar y dar de baja a los instrumentos.</w:t>
       </w:r>
     </w:p>
     <w:p>
@@ -4935,31 +5955,7 @@
         <w:rPr>
           <w:sz w:val="24"/>
         </w:rPr>
-        <w:t xml:space="preserve">Se mostrará una tabla mostrando los </w:t>
-      </w:r>
-      <w:r>
-        <w:rPr>
-          <w:sz w:val="24"/>
-        </w:rPr>
-        <w:t>instrumentos</w:t>
-      </w:r>
-      <w:r>
-        <w:rPr>
-          <w:sz w:val="24"/>
-        </w:rPr>
-        <w:t xml:space="preserve"> agregado</w:t>
-      </w:r>
-      <w:r>
-        <w:rPr>
-          <w:sz w:val="24"/>
-        </w:rPr>
-        <w:t>s</w:t>
-      </w:r>
-      <w:r>
-        <w:rPr>
-          <w:sz w:val="24"/>
-        </w:rPr>
-        <w:t xml:space="preserve"> en el Sistema. En la tabla se mostrará lo siguiente campos:</w:t>
+        <w:t>Se mostrará una tabla mostrando los instrumentos agregados en el Sistema. En la tabla se mostrará lo siguiente campos:</w:t>
       </w:r>
     </w:p>
     <w:p>
@@ -5372,37 +6368,7 @@
         <w:rPr>
           <w:sz w:val="24"/>
         </w:rPr>
-        <w:t xml:space="preserve">Al finalizar el registro se debe llevar al Usuario al Listado de </w:t>
-      </w:r>
-      <w:r>
-        <w:rPr>
-          <w:sz w:val="24"/>
-        </w:rPr>
-        <w:t>instrumentos</w:t>
-      </w:r>
-      <w:r>
-        <w:rPr>
-          <w:sz w:val="24"/>
-        </w:rPr>
-        <w:t xml:space="preserve"> y mostrar un mensaje confirmando que el </w:t>
-      </w:r>
-      <w:r>
-        <w:rPr>
-          <w:sz w:val="24"/>
-        </w:rPr>
-        <w:t xml:space="preserve">Instrumento </w:t>
-      </w:r>
-      <w:r>
-        <w:rPr>
-          <w:sz w:val="24"/>
-        </w:rPr>
-        <w:t>fue registrado exitosamente</w:t>
-      </w:r>
-      <w:r>
-        <w:rPr>
-          <w:sz w:val="24"/>
-        </w:rPr>
-        <w:t>.</w:t>
+        <w:t>Al finalizar el registro se debe llevar al Usuario al Listado de instrumentos y mostrar un mensaje confirmando que el Instrumento fue registrado exitosamente.</w:t>
       </w:r>
     </w:p>
     <w:p>
@@ -5545,61 +6511,7 @@
         <w:rPr>
           <w:sz w:val="24"/>
         </w:rPr>
-        <w:t xml:space="preserve">Para editar un </w:t>
-      </w:r>
-      <w:r>
-        <w:rPr>
-          <w:sz w:val="24"/>
-        </w:rPr>
-        <w:t xml:space="preserve">instrumento, </w:t>
-      </w:r>
-      <w:r>
-        <w:rPr>
-          <w:sz w:val="24"/>
-        </w:rPr>
-        <w:t xml:space="preserve">son editables </w:t>
-      </w:r>
-      <w:r>
-        <w:rPr>
-          <w:sz w:val="24"/>
-        </w:rPr>
-        <w:t xml:space="preserve">y requeridos todos </w:t>
-      </w:r>
-      <w:r>
-        <w:rPr>
-          <w:sz w:val="24"/>
-        </w:rPr>
-        <w:t xml:space="preserve">los </w:t>
-      </w:r>
-      <w:r>
-        <w:rPr>
-          <w:sz w:val="24"/>
-        </w:rPr>
-        <w:t xml:space="preserve">campos al igual </w:t>
-      </w:r>
-      <w:r>
-        <w:rPr>
-          <w:sz w:val="24"/>
-        </w:rPr>
-        <w:t xml:space="preserve">Agregar </w:t>
-      </w:r>
-      <w:r>
-        <w:rPr>
-          <w:sz w:val="24"/>
-        </w:rPr>
-        <w:t>Instrumento</w:t>
-      </w:r>
-      <w:r>
-        <w:rPr>
-          <w:sz w:val="24"/>
-        </w:rPr>
-        <w:t xml:space="preserve">. </w:t>
-      </w:r>
-      <w:r>
-        <w:rPr>
-          <w:sz w:val="24"/>
-        </w:rPr>
-        <w:t>Y se mostrará la foto anteriormente registrada.</w:t>
+        <w:t>Para editar un instrumento, son editables y requeridos todos los campos al igual Agregar Instrumento. Y se mostrará la foto anteriormente registrada.</w:t>
       </w:r>
     </w:p>
     <w:p>
@@ -5737,31 +6649,7 @@
         <w:rPr>
           <w:sz w:val="24"/>
         </w:rPr>
-        <w:t xml:space="preserve"> se solicitará la confirmación indicando el </w:t>
-      </w:r>
-      <w:r>
-        <w:rPr>
-          <w:sz w:val="24"/>
-        </w:rPr>
-        <w:t>instrumento, su marca, modelo y la foto</w:t>
-      </w:r>
-      <w:r>
-        <w:rPr>
-          <w:sz w:val="24"/>
-        </w:rPr>
-        <w:t xml:space="preserve"> del </w:t>
-      </w:r>
-      <w:r>
-        <w:rPr>
-          <w:sz w:val="24"/>
-        </w:rPr>
-        <w:t>Instrumento</w:t>
-      </w:r>
-      <w:r>
-        <w:rPr>
-          <w:sz w:val="24"/>
-        </w:rPr>
-        <w:t>.</w:t>
+        <w:t xml:space="preserve"> se solicitará la confirmación indicando el instrumento, su marca, modelo y la foto del Instrumento.</w:t>
       </w:r>
     </w:p>
     <w:p>
@@ -5844,16 +6732,13 @@
     </w:p>
     <w:p>
       <w:pPr>
-        <w:ind w:left="709"/>
-      </w:pPr>
-    </w:p>
-    <w:p>
-      <w:pPr>
         <w:pStyle w:val="Heading3"/>
       </w:pPr>
+      <w:bookmarkStart w:id="17" w:name="_Toc495055832"/>
       <w:r>
         <w:t>RF-03 – Autenticación de Usuarios</w:t>
       </w:r>
+      <w:bookmarkEnd w:id="17"/>
     </w:p>
     <w:p/>
     <w:p>
@@ -6078,12 +6963,14 @@
       <w:pPr>
         <w:pStyle w:val="Heading3"/>
       </w:pPr>
+      <w:bookmarkStart w:id="18" w:name="_Toc495055833"/>
       <w:r>
         <w:t>R</w:t>
       </w:r>
       <w:r>
         <w:t>F-04 – Gestionar locales</w:t>
       </w:r>
+      <w:bookmarkEnd w:id="18"/>
     </w:p>
     <w:p/>
     <w:p>
@@ -6195,31 +7082,7 @@
         <w:rPr>
           <w:sz w:val="24"/>
         </w:rPr>
-        <w:t xml:space="preserve"> Usuario Administrador listar</w:t>
-      </w:r>
-      <w:r>
-        <w:rPr>
-          <w:sz w:val="24"/>
-        </w:rPr>
-        <w:t xml:space="preserve"> locales</w:t>
-      </w:r>
-      <w:r>
-        <w:rPr>
-          <w:sz w:val="24"/>
-        </w:rPr>
-        <w:t xml:space="preserve">, agregar, editar y dar de baja a un </w:t>
-      </w:r>
-      <w:r>
-        <w:rPr>
-          <w:sz w:val="24"/>
-        </w:rPr>
-        <w:t>local</w:t>
-      </w:r>
-      <w:r>
-        <w:rPr>
-          <w:sz w:val="24"/>
-        </w:rPr>
-        <w:t>.</w:t>
+        <w:t xml:space="preserve"> Usuario Administrador listar locales, agregar, editar y dar de baja a un local.</w:t>
       </w:r>
     </w:p>
     <w:p>
@@ -6276,19 +7139,7 @@
         <w:rPr>
           <w:sz w:val="24"/>
         </w:rPr>
-        <w:t xml:space="preserve">Se mostrará una tabla mostrando los </w:t>
-      </w:r>
-      <w:r>
-        <w:rPr>
-          <w:sz w:val="24"/>
-        </w:rPr>
-        <w:t>locales</w:t>
-      </w:r>
-      <w:r>
-        <w:rPr>
-          <w:sz w:val="24"/>
-        </w:rPr>
-        <w:t xml:space="preserve"> agregados en el Sistema. En la tabla se mostrará lo siguiente campos:</w:t>
+        <w:t>Se mostrará una tabla mostrando los locales agregados en el Sistema. En la tabla se mostrará lo siguiente campos:</w:t>
       </w:r>
     </w:p>
     <w:p>
@@ -6389,19 +7240,7 @@
         <w:rPr>
           <w:sz w:val="24"/>
         </w:rPr>
-        <w:t xml:space="preserve">La tabla también mostrará opciones a realizar con el </w:t>
-      </w:r>
-      <w:r>
-        <w:rPr>
-          <w:sz w:val="24"/>
-        </w:rPr>
-        <w:t>local</w:t>
-      </w:r>
-      <w:r>
-        <w:rPr>
-          <w:sz w:val="24"/>
-        </w:rPr>
-        <w:t xml:space="preserve"> de cada fila, como Editar y Dar de baja.</w:t>
+        <w:t>La tabla también mostrará opciones a realizar con el local de cada fila, como Editar y Dar de baja.</w:t>
       </w:r>
     </w:p>
     <w:p>
@@ -6423,19 +7262,7 @@
         <w:rPr>
           <w:sz w:val="24"/>
         </w:rPr>
-        <w:t xml:space="preserve">La tabla listará a los </w:t>
-      </w:r>
-      <w:r>
-        <w:rPr>
-          <w:sz w:val="24"/>
-        </w:rPr>
-        <w:t>locales</w:t>
-      </w:r>
-      <w:r>
-        <w:rPr>
-          <w:sz w:val="24"/>
-        </w:rPr>
-        <w:t xml:space="preserve"> mostrando primero a los que fueron registrando recientemente realizando una paginación de 10.</w:t>
+        <w:t>La tabla listará a los locales mostrando primero a los que fueron registrando recientemente realizando una paginación de 10.</w:t>
       </w:r>
     </w:p>
     <w:p>
@@ -6586,19 +7413,7 @@
         <w:rPr>
           <w:sz w:val="24"/>
         </w:rPr>
-        <w:t xml:space="preserve">Para agregar un </w:t>
-      </w:r>
-      <w:r>
-        <w:rPr>
-          <w:sz w:val="24"/>
-        </w:rPr>
-        <w:t xml:space="preserve">local </w:t>
-      </w:r>
-      <w:r>
-        <w:rPr>
-          <w:sz w:val="24"/>
-        </w:rPr>
-        <w:t>se registrará los siguientes datos de manera obligatoria:</w:t>
+        <w:t>Para agregar un local se registrará los siguientes datos de manera obligatoria:</w:t>
       </w:r>
     </w:p>
     <w:p>
@@ -6718,31 +7533,7 @@
         <w:rPr>
           <w:sz w:val="24"/>
         </w:rPr>
-        <w:t xml:space="preserve">Al finalizar el registro se debe llevar al Usuario al Listado de </w:t>
-      </w:r>
-      <w:r>
-        <w:rPr>
-          <w:sz w:val="24"/>
-        </w:rPr>
-        <w:t xml:space="preserve">locales </w:t>
-      </w:r>
-      <w:r>
-        <w:rPr>
-          <w:sz w:val="24"/>
-        </w:rPr>
-        <w:t xml:space="preserve">y mostrar un mensaje confirmando que el </w:t>
-      </w:r>
-      <w:r>
-        <w:rPr>
-          <w:sz w:val="24"/>
-        </w:rPr>
-        <w:t>local</w:t>
-      </w:r>
-      <w:r>
-        <w:rPr>
-          <w:sz w:val="24"/>
-        </w:rPr>
-        <w:t xml:space="preserve"> fue registrado exitosamente</w:t>
+        <w:t>Al finalizar el registro se debe llevar al Usuario al Listado de locales y mostrar un mensaje confirmando que el local fue registrado exitosamente</w:t>
       </w:r>
     </w:p>
     <w:p>
@@ -6905,31 +7696,7 @@
         <w:rPr>
           <w:sz w:val="24"/>
         </w:rPr>
-        <w:t xml:space="preserve">Para editar un </w:t>
-      </w:r>
-      <w:r>
-        <w:rPr>
-          <w:sz w:val="24"/>
-        </w:rPr>
-        <w:t>local</w:t>
-      </w:r>
-      <w:r>
-        <w:rPr>
-          <w:sz w:val="24"/>
-        </w:rPr>
-        <w:t xml:space="preserve">, son editables y requeridos todos los campos al igual Agregar </w:t>
-      </w:r>
-      <w:r>
-        <w:rPr>
-          <w:sz w:val="24"/>
-        </w:rPr>
-        <w:t>Local</w:t>
-      </w:r>
-      <w:r>
-        <w:rPr>
-          <w:sz w:val="24"/>
-        </w:rPr>
-        <w:t>. Y se mostrará la foto anteriormente registrada.</w:t>
+        <w:t>Para editar un local, son editables y requeridos todos los campos al igual Agregar Local. Y se mostrará la foto anteriormente registrada.</w:t>
       </w:r>
     </w:p>
     <w:p>
@@ -7077,43 +7844,7 @@
         <w:rPr>
           <w:sz w:val="24"/>
         </w:rPr>
-        <w:t xml:space="preserve">Al seleccionar la opción “Dar de baja” hacia un </w:t>
-      </w:r>
-      <w:r>
-        <w:rPr>
-          <w:sz w:val="24"/>
-        </w:rPr>
-        <w:t>Local</w:t>
-      </w:r>
-      <w:r>
-        <w:rPr>
-          <w:sz w:val="24"/>
-        </w:rPr>
-        <w:t xml:space="preserve"> se solicitará la confirmación indicando el </w:t>
-      </w:r>
-      <w:r>
-        <w:rPr>
-          <w:sz w:val="24"/>
-        </w:rPr>
-        <w:t xml:space="preserve">nombre del local, su dirección </w:t>
-      </w:r>
-      <w:r>
-        <w:rPr>
-          <w:sz w:val="24"/>
-        </w:rPr>
-        <w:t xml:space="preserve">y la foto del </w:t>
-      </w:r>
-      <w:r>
-        <w:rPr>
-          <w:sz w:val="24"/>
-        </w:rPr>
-        <w:t>local</w:t>
-      </w:r>
-      <w:r>
-        <w:rPr>
-          <w:sz w:val="24"/>
-        </w:rPr>
-        <w:t>.</w:t>
+        <w:t>Al seleccionar la opción “Dar de baja” hacia un Local se solicitará la confirmación indicando el nombre del local, su dirección y la foto del local.</w:t>
       </w:r>
     </w:p>
     <w:p>
@@ -7148,6 +7879,8 @@
           <w:u w:val="single"/>
         </w:rPr>
       </w:pPr>
+      <w:bookmarkStart w:id="19" w:name="_GoBack"/>
+      <w:bookmarkEnd w:id="19"/>
     </w:p>
     <w:p>
       <w:pPr>
@@ -7226,27 +7959,31 @@
       <w:pPr>
         <w:pStyle w:val="Heading3"/>
       </w:pPr>
+      <w:bookmarkStart w:id="20" w:name="_Toc495055834"/>
       <w:r>
         <w:t>RF-05 – Reserva local musical</w:t>
       </w:r>
-      <w:bookmarkStart w:id="5" w:name="_GoBack"/>
-      <w:bookmarkEnd w:id="5"/>
+      <w:bookmarkEnd w:id="20"/>
     </w:p>
     <w:p>
       <w:pPr>
         <w:pStyle w:val="Heading3"/>
       </w:pPr>
+      <w:bookmarkStart w:id="21" w:name="_Toc495055835"/>
       <w:r>
         <w:t>RF-06 – Modificar reserva de local musical</w:t>
       </w:r>
+      <w:bookmarkEnd w:id="21"/>
     </w:p>
     <w:p>
       <w:pPr>
         <w:pStyle w:val="Heading3"/>
       </w:pPr>
+      <w:bookmarkStart w:id="22" w:name="_Toc495055836"/>
       <w:r>
         <w:t>RF-07 – Anular reserva de local musical</w:t>
       </w:r>
+      <w:bookmarkEnd w:id="22"/>
     </w:p>
     <w:p/>
     <w:p/>
@@ -7469,19 +8206,7 @@
           </w:r>
           <w:fldSimple w:instr=" DOCPROPERTY  Version  \* MERGEFORMAT ">
             <w:r>
-              <w:fldChar w:fldCharType="begin"/>
-            </w:r>
-            <w:r>
-              <w:instrText xml:space="preserve"> DOCPROPERTY  Version  \* MERGEFORMAT </w:instrText>
-            </w:r>
-            <w:r>
-              <w:fldChar w:fldCharType="separate"/>
-            </w:r>
-            <w:r>
-              <w:t>1.0</w:t>
-            </w:r>
-            <w:r>
-              <w:fldChar w:fldCharType="end"/>
+              <w:t>1.1</w:t>
             </w:r>
           </w:fldSimple>
           <w:r>
@@ -7505,7 +8230,6 @@
           <w:dataBinding w:prefixMappings="xmlns:ns0='http://purl.org/dc/elements/1.1/' xmlns:ns1='http://schemas.openxmlformats.org/package/2006/metadata/core-properties' " w:xpath="/ns1:coreProperties[1]/ns0:title[1]" w:storeItemID="{6C3C8BC8-F283-45AE-878A-BAB7291924A1}"/>
           <w:text/>
         </w:sdtPr>
-        <w:sdtEndPr/>
         <w:sdtContent>
           <w:tc>
             <w:tcPr>
@@ -8846,6 +9570,19 @@
       <w:contextualSpacing/>
     </w:pPr>
   </w:style>
+  <w:style w:type="paragraph" w:styleId="TOC3">
+    <w:name w:val="toc 3"/>
+    <w:basedOn w:val="Normal"/>
+    <w:next w:val="Normal"/>
+    <w:autoRedefine/>
+    <w:uiPriority w:val="39"/>
+    <w:unhideWhenUsed/>
+    <w:rsid w:val="005532AF"/>
+    <w:pPr>
+      <w:spacing w:after="100"/>
+      <w:ind w:left="400"/>
+    </w:pPr>
+  </w:style>
 </w:styles>
 </file>
 
@@ -9013,7 +9750,6 @@
     <w:rsid w:val="00B007B9"/>
     <w:rsid w:val="00CD7913"/>
     <w:rsid w:val="00E765F7"/>
-    <w:rsid w:val="00EC6238"/>
   </w:rsids>
   <m:mathPr>
     <m:mathFont m:val="Cambria Math"/>
@@ -9755,7 +10491,7 @@
 </file>
 
 <file path=customXml/itemProps1.xml><?xml version="1.0" encoding="utf-8"?>
-<ds:datastoreItem xmlns:ds="http://schemas.openxmlformats.org/officeDocument/2006/customXml" ds:itemID="{233ABE78-564D-45C1-AB67-F1EAE806A3DD}">
+<ds:datastoreItem xmlns:ds="http://schemas.openxmlformats.org/officeDocument/2006/customXml" ds:itemID="{531507D8-2C97-4334-B153-4F402F781D95}">
   <ds:schemaRefs>
     <ds:schemaRef ds:uri="http://schemas.openxmlformats.org/officeDocument/2006/bibliography"/>
   </ds:schemaRefs>

</xml_diff>

<commit_message>
realizacio de guardar y editar reserva
</commit_message>
<xml_diff>
--- a/Desarrollo/SLM/Documentos/SLM_LR.docx
+++ b/Desarrollo/SLM/Documentos/SLM_LR.docx
@@ -854,7 +854,7 @@
       <w:sdtContent>
         <w:p>
           <w:pPr>
-            <w:pStyle w:val="TOCHeading"/>
+            <w:pStyle w:val="TtuloTDC"/>
             <w:rPr>
               <w:rFonts w:ascii="Times New Roman" w:hAnsi="Times New Roman" w:cs="Times New Roman"/>
               <w:color w:val="auto"/>
@@ -895,7 +895,7 @@
         </w:p>
         <w:p>
           <w:pPr>
-            <w:pStyle w:val="TOC1"/>
+            <w:pStyle w:val="TDC1"/>
             <w:tabs>
               <w:tab w:val="right" w:leader="dot" w:pos="9350"/>
             </w:tabs>
@@ -919,7 +919,7 @@
           <w:hyperlink w:anchor="_Toc495055818" w:history="1">
             <w:r>
               <w:rPr>
-                <w:rStyle w:val="Hyperlink"/>
+                <w:rStyle w:val="Hipervnculo"/>
                 <w:rFonts w:eastAsia="Arial"/>
                 <w:noProof/>
               </w:rPr>
@@ -977,7 +977,7 @@
         </w:p>
         <w:p>
           <w:pPr>
-            <w:pStyle w:val="TOC2"/>
+            <w:pStyle w:val="TDC2"/>
             <w:tabs>
               <w:tab w:val="left" w:pos="660"/>
               <w:tab w:val="right" w:leader="dot" w:pos="9350"/>
@@ -993,7 +993,7 @@
           <w:hyperlink w:anchor="_Toc495055819" w:history="1">
             <w:r>
               <w:rPr>
-                <w:rStyle w:val="Hyperlink"/>
+                <w:rStyle w:val="Hipervnculo"/>
                 <w:rFonts w:eastAsia="Arial"/>
                 <w:noProof/>
               </w:rPr>
@@ -1011,7 +1011,7 @@
             </w:r>
             <w:r>
               <w:rPr>
-                <w:rStyle w:val="Hyperlink"/>
+                <w:rStyle w:val="Hipervnculo"/>
                 <w:rFonts w:eastAsia="Arial"/>
                 <w:noProof/>
               </w:rPr>
@@ -1069,7 +1069,7 @@
         </w:p>
         <w:p>
           <w:pPr>
-            <w:pStyle w:val="TOC3"/>
+            <w:pStyle w:val="TDC3"/>
             <w:tabs>
               <w:tab w:val="left" w:pos="1100"/>
               <w:tab w:val="right" w:leader="dot" w:pos="9350"/>
@@ -1081,7 +1081,7 @@
           <w:hyperlink w:anchor="_Toc495055820" w:history="1">
             <w:r>
               <w:rPr>
-                <w:rStyle w:val="Hyperlink"/>
+                <w:rStyle w:val="Hipervnculo"/>
                 <w:rFonts w:eastAsia="Arial"/>
                 <w:noProof/>
               </w:rPr>
@@ -1095,7 +1095,7 @@
             </w:r>
             <w:r>
               <w:rPr>
-                <w:rStyle w:val="Hyperlink"/>
+                <w:rStyle w:val="Hipervnculo"/>
                 <w:rFonts w:eastAsia="Arial"/>
                 <w:noProof/>
               </w:rPr>
@@ -1153,7 +1153,7 @@
         </w:p>
         <w:p>
           <w:pPr>
-            <w:pStyle w:val="TOC2"/>
+            <w:pStyle w:val="TDC2"/>
             <w:tabs>
               <w:tab w:val="left" w:pos="660"/>
               <w:tab w:val="right" w:leader="dot" w:pos="9350"/>
@@ -1169,7 +1169,7 @@
           <w:hyperlink w:anchor="_Toc495055821" w:history="1">
             <w:r>
               <w:rPr>
-                <w:rStyle w:val="Hyperlink"/>
+                <w:rStyle w:val="Hipervnculo"/>
                 <w:rFonts w:eastAsia="Arial"/>
                 <w:noProof/>
               </w:rPr>
@@ -1187,7 +1187,7 @@
             </w:r>
             <w:r>
               <w:rPr>
-                <w:rStyle w:val="Hyperlink"/>
+                <w:rStyle w:val="Hipervnculo"/>
                 <w:rFonts w:eastAsia="Arial"/>
                 <w:noProof/>
               </w:rPr>
@@ -1245,7 +1245,7 @@
         </w:p>
         <w:p>
           <w:pPr>
-            <w:pStyle w:val="TOC3"/>
+            <w:pStyle w:val="TDC3"/>
             <w:tabs>
               <w:tab w:val="right" w:leader="dot" w:pos="9350"/>
             </w:tabs>
@@ -1256,7 +1256,7 @@
           <w:hyperlink w:anchor="_Toc495055822" w:history="1">
             <w:r>
               <w:rPr>
-                <w:rStyle w:val="Hyperlink"/>
+                <w:rStyle w:val="Hipervnculo"/>
                 <w:noProof/>
               </w:rPr>
               <w:t>RNF-01 – Tiempo de Respuesta</w:t>
@@ -1313,7 +1313,7 @@
         </w:p>
         <w:p>
           <w:pPr>
-            <w:pStyle w:val="TOC3"/>
+            <w:pStyle w:val="TDC3"/>
             <w:tabs>
               <w:tab w:val="right" w:leader="dot" w:pos="9350"/>
             </w:tabs>
@@ -1324,7 +1324,7 @@
           <w:hyperlink w:anchor="_Toc495055823" w:history="1">
             <w:r>
               <w:rPr>
-                <w:rStyle w:val="Hyperlink"/>
+                <w:rStyle w:val="Hipervnculo"/>
                 <w:noProof/>
               </w:rPr>
               <w:t>RNF-02 – Tiempo de aprendizaje</w:t>
@@ -1381,7 +1381,7 @@
         </w:p>
         <w:p>
           <w:pPr>
-            <w:pStyle w:val="TOC3"/>
+            <w:pStyle w:val="TDC3"/>
             <w:tabs>
               <w:tab w:val="right" w:leader="dot" w:pos="9350"/>
             </w:tabs>
@@ -1392,7 +1392,7 @@
           <w:hyperlink w:anchor="_Toc495055824" w:history="1">
             <w:r>
               <w:rPr>
-                <w:rStyle w:val="Hyperlink"/>
+                <w:rStyle w:val="Hipervnculo"/>
                 <w:noProof/>
               </w:rPr>
               <w:t>RNF-03 – Diseño responsive</w:t>
@@ -1449,7 +1449,7 @@
         </w:p>
         <w:p>
           <w:pPr>
-            <w:pStyle w:val="TOC3"/>
+            <w:pStyle w:val="TDC3"/>
             <w:tabs>
               <w:tab w:val="right" w:leader="dot" w:pos="9350"/>
             </w:tabs>
@@ -1460,7 +1460,7 @@
           <w:hyperlink w:anchor="_Toc495055825" w:history="1">
             <w:r>
               <w:rPr>
-                <w:rStyle w:val="Hyperlink"/>
+                <w:rStyle w:val="Hipervnculo"/>
                 <w:noProof/>
               </w:rPr>
               <w:t>RNF-04 – Alertas de error informativas</w:t>
@@ -1517,7 +1517,7 @@
         </w:p>
         <w:p>
           <w:pPr>
-            <w:pStyle w:val="TOC3"/>
+            <w:pStyle w:val="TDC3"/>
             <w:tabs>
               <w:tab w:val="right" w:leader="dot" w:pos="9350"/>
             </w:tabs>
@@ -1528,7 +1528,7 @@
           <w:hyperlink w:anchor="_Toc495055826" w:history="1">
             <w:r>
               <w:rPr>
-                <w:rStyle w:val="Hyperlink"/>
+                <w:rStyle w:val="Hipervnculo"/>
                 <w:noProof/>
               </w:rPr>
               <w:t>RNF-05 – Sesiones concurrentes</w:t>
@@ -1585,7 +1585,7 @@
         </w:p>
         <w:p>
           <w:pPr>
-            <w:pStyle w:val="TOC3"/>
+            <w:pStyle w:val="TDC3"/>
             <w:tabs>
               <w:tab w:val="right" w:leader="dot" w:pos="9350"/>
             </w:tabs>
@@ -1596,7 +1596,7 @@
           <w:hyperlink w:anchor="_Toc495055827" w:history="1">
             <w:r>
               <w:rPr>
-                <w:rStyle w:val="Hyperlink"/>
+                <w:rStyle w:val="Hipervnculo"/>
                 <w:noProof/>
               </w:rPr>
               <w:t>RNF-06 – Protección de datos</w:t>
@@ -1653,7 +1653,7 @@
         </w:p>
         <w:p>
           <w:pPr>
-            <w:pStyle w:val="TOC3"/>
+            <w:pStyle w:val="TDC3"/>
             <w:tabs>
               <w:tab w:val="right" w:leader="dot" w:pos="9350"/>
             </w:tabs>
@@ -1664,7 +1664,7 @@
           <w:hyperlink w:anchor="_Toc495055828" w:history="1">
             <w:r>
               <w:rPr>
-                <w:rStyle w:val="Hyperlink"/>
+                <w:rStyle w:val="Hipervnculo"/>
                 <w:noProof/>
               </w:rPr>
               <w:t>RNF-07 – Autorización</w:t>
@@ -1721,7 +1721,7 @@
         </w:p>
         <w:p>
           <w:pPr>
-            <w:pStyle w:val="TOC2"/>
+            <w:pStyle w:val="TDC2"/>
             <w:tabs>
               <w:tab w:val="left" w:pos="660"/>
               <w:tab w:val="right" w:leader="dot" w:pos="9350"/>
@@ -1737,7 +1737,7 @@
           <w:hyperlink w:anchor="_Toc495055829" w:history="1">
             <w:r>
               <w:rPr>
-                <w:rStyle w:val="Hyperlink"/>
+                <w:rStyle w:val="Hipervnculo"/>
                 <w:rFonts w:eastAsia="Arial"/>
                 <w:noProof/>
               </w:rPr>
@@ -1755,7 +1755,7 @@
             </w:r>
             <w:r>
               <w:rPr>
-                <w:rStyle w:val="Hyperlink"/>
+                <w:rStyle w:val="Hipervnculo"/>
                 <w:rFonts w:eastAsia="Arial"/>
                 <w:noProof/>
               </w:rPr>
@@ -1813,7 +1813,7 @@
         </w:p>
         <w:p>
           <w:pPr>
-            <w:pStyle w:val="TOC3"/>
+            <w:pStyle w:val="TDC3"/>
             <w:tabs>
               <w:tab w:val="right" w:leader="dot" w:pos="9350"/>
             </w:tabs>
@@ -1824,7 +1824,7 @@
           <w:hyperlink w:anchor="_Toc495055830" w:history="1">
             <w:r>
               <w:rPr>
-                <w:rStyle w:val="Hyperlink"/>
+                <w:rStyle w:val="Hipervnculo"/>
                 <w:noProof/>
               </w:rPr>
               <w:t>RF-01 – Gestionar clientes</w:t>
@@ -1881,7 +1881,7 @@
         </w:p>
         <w:p>
           <w:pPr>
-            <w:pStyle w:val="TOC3"/>
+            <w:pStyle w:val="TDC3"/>
             <w:tabs>
               <w:tab w:val="right" w:leader="dot" w:pos="9350"/>
             </w:tabs>
@@ -1892,7 +1892,7 @@
           <w:hyperlink w:anchor="_Toc495055831" w:history="1">
             <w:r>
               <w:rPr>
-                <w:rStyle w:val="Hyperlink"/>
+                <w:rStyle w:val="Hipervnculo"/>
                 <w:noProof/>
               </w:rPr>
               <w:t>RF-02 – Gestionar instrumentos</w:t>
@@ -1949,7 +1949,7 @@
         </w:p>
         <w:p>
           <w:pPr>
-            <w:pStyle w:val="TOC3"/>
+            <w:pStyle w:val="TDC3"/>
             <w:tabs>
               <w:tab w:val="right" w:leader="dot" w:pos="9350"/>
             </w:tabs>
@@ -1960,7 +1960,7 @@
           <w:hyperlink w:anchor="_Toc495055832" w:history="1">
             <w:r>
               <w:rPr>
-                <w:rStyle w:val="Hyperlink"/>
+                <w:rStyle w:val="Hipervnculo"/>
                 <w:noProof/>
               </w:rPr>
               <w:t>RF-03 – Autenticación de Usuarios</w:t>
@@ -2017,7 +2017,7 @@
         </w:p>
         <w:p>
           <w:pPr>
-            <w:pStyle w:val="TOC3"/>
+            <w:pStyle w:val="TDC3"/>
             <w:tabs>
               <w:tab w:val="right" w:leader="dot" w:pos="9350"/>
             </w:tabs>
@@ -2028,7 +2028,7 @@
           <w:hyperlink w:anchor="_Toc495055833" w:history="1">
             <w:r>
               <w:rPr>
-                <w:rStyle w:val="Hyperlink"/>
+                <w:rStyle w:val="Hipervnculo"/>
                 <w:noProof/>
               </w:rPr>
               <w:t>RF-04 – Gestionar locales</w:t>
@@ -2085,7 +2085,7 @@
         </w:p>
         <w:p>
           <w:pPr>
-            <w:pStyle w:val="TOC3"/>
+            <w:pStyle w:val="TDC3"/>
             <w:tabs>
               <w:tab w:val="right" w:leader="dot" w:pos="9350"/>
             </w:tabs>
@@ -2096,7 +2096,7 @@
           <w:hyperlink w:anchor="_Toc495055834" w:history="1">
             <w:r>
               <w:rPr>
-                <w:rStyle w:val="Hyperlink"/>
+                <w:rStyle w:val="Hipervnculo"/>
                 <w:noProof/>
               </w:rPr>
               <w:t>RF-05 – Reserva local musical</w:t>
@@ -2153,7 +2153,7 @@
         </w:p>
         <w:p>
           <w:pPr>
-            <w:pStyle w:val="TOC3"/>
+            <w:pStyle w:val="TDC3"/>
             <w:tabs>
               <w:tab w:val="right" w:leader="dot" w:pos="9350"/>
             </w:tabs>
@@ -2164,7 +2164,7 @@
           <w:hyperlink w:anchor="_Toc495055835" w:history="1">
             <w:r>
               <w:rPr>
-                <w:rStyle w:val="Hyperlink"/>
+                <w:rStyle w:val="Hipervnculo"/>
                 <w:noProof/>
               </w:rPr>
               <w:t>RF-06 – Modificar reserva de local musical</w:t>
@@ -2221,7 +2221,7 @@
         </w:p>
         <w:p>
           <w:pPr>
-            <w:pStyle w:val="TOC3"/>
+            <w:pStyle w:val="TDC3"/>
             <w:tabs>
               <w:tab w:val="right" w:leader="dot" w:pos="9350"/>
             </w:tabs>
@@ -2232,7 +2232,7 @@
           <w:hyperlink w:anchor="_Toc495055836" w:history="1">
             <w:r>
               <w:rPr>
-                <w:rStyle w:val="Hyperlink"/>
+                <w:rStyle w:val="Hipervnculo"/>
                 <w:noProof/>
               </w:rPr>
               <w:t>RF-07 – Anular reserva de local musical</w:t>
@@ -2333,7 +2333,7 @@
     <w:bookmarkEnd w:id="1"/>
     <w:p>
       <w:pPr>
-        <w:pStyle w:val="Heading1"/>
+        <w:pStyle w:val="Ttulo1"/>
       </w:pPr>
       <w:sdt>
         <w:sdtPr>
@@ -2362,7 +2362,7 @@
     </w:p>
     <w:p>
       <w:pPr>
-        <w:pStyle w:val="Heading2"/>
+        <w:pStyle w:val="Ttulo2"/>
         <w:numPr>
           <w:ilvl w:val="0"/>
           <w:numId w:val="1"/>
@@ -2384,7 +2384,7 @@
     </w:p>
     <w:p>
       <w:pPr>
-        <w:pStyle w:val="Heading3"/>
+        <w:pStyle w:val="Ttulo3"/>
         <w:numPr>
           <w:ilvl w:val="1"/>
           <w:numId w:val="1"/>
@@ -2443,7 +2443,7 @@
     </w:p>
     <w:p>
       <w:pPr>
-        <w:pStyle w:val="Heading2"/>
+        <w:pStyle w:val="Ttulo2"/>
         <w:numPr>
           <w:ilvl w:val="0"/>
           <w:numId w:val="1"/>
@@ -2470,7 +2470,7 @@
     </w:p>
     <w:p>
       <w:pPr>
-        <w:pStyle w:val="Heading3"/>
+        <w:pStyle w:val="Ttulo3"/>
       </w:pPr>
       <w:bookmarkStart w:id="7" w:name="_Toc495055822"/>
       <w:r>
@@ -2493,7 +2493,7 @@
     </w:p>
     <w:tbl>
       <w:tblPr>
-        <w:tblStyle w:val="TableGrid"/>
+        <w:tblStyle w:val="Tablaconcuadrcula"/>
         <w:tblW w:w="0" w:type="auto"/>
         <w:tblLook w:val="04A0" w:firstRow="1" w:lastRow="0" w:firstColumn="1" w:lastColumn="0" w:noHBand="0" w:noVBand="1"/>
       </w:tblPr>
@@ -2751,7 +2751,7 @@
     </w:p>
     <w:p>
       <w:pPr>
-        <w:pStyle w:val="Heading3"/>
+        <w:pStyle w:val="Ttulo3"/>
       </w:pPr>
       <w:bookmarkStart w:id="8" w:name="_Toc495055823"/>
       <w:r>
@@ -2774,7 +2774,7 @@
     </w:p>
     <w:tbl>
       <w:tblPr>
-        <w:tblStyle w:val="TableGrid"/>
+        <w:tblStyle w:val="Tablaconcuadrcula"/>
         <w:tblW w:w="0" w:type="auto"/>
         <w:tblLook w:val="04A0" w:firstRow="1" w:lastRow="0" w:firstColumn="1" w:lastColumn="0" w:noHBand="0" w:noVBand="1"/>
       </w:tblPr>
@@ -3043,7 +3043,7 @@
     </w:p>
     <w:p>
       <w:pPr>
-        <w:pStyle w:val="Heading3"/>
+        <w:pStyle w:val="Ttulo3"/>
       </w:pPr>
       <w:bookmarkStart w:id="9" w:name="_Toc495055824"/>
       <w:r>
@@ -3072,7 +3072,7 @@
     </w:p>
     <w:tbl>
       <w:tblPr>
-        <w:tblStyle w:val="TableGrid"/>
+        <w:tblStyle w:val="Tablaconcuadrcula"/>
         <w:tblW w:w="0" w:type="auto"/>
         <w:tblLook w:val="04A0" w:firstRow="1" w:lastRow="0" w:firstColumn="1" w:lastColumn="0" w:noHBand="0" w:noVBand="1"/>
       </w:tblPr>
@@ -3347,7 +3347,7 @@
     </w:p>
     <w:p>
       <w:pPr>
-        <w:pStyle w:val="Heading3"/>
+        <w:pStyle w:val="Ttulo3"/>
       </w:pPr>
       <w:bookmarkStart w:id="10" w:name="_Toc495055825"/>
       <w:r>
@@ -3370,7 +3370,7 @@
     </w:p>
     <w:tbl>
       <w:tblPr>
-        <w:tblStyle w:val="TableGrid"/>
+        <w:tblStyle w:val="Tablaconcuadrcula"/>
         <w:tblW w:w="0" w:type="auto"/>
         <w:tblLook w:val="04A0" w:firstRow="1" w:lastRow="0" w:firstColumn="1" w:lastColumn="0" w:noHBand="0" w:noVBand="1"/>
       </w:tblPr>
@@ -3631,7 +3631,7 @@
     </w:p>
     <w:p>
       <w:pPr>
-        <w:pStyle w:val="Heading3"/>
+        <w:pStyle w:val="Ttulo3"/>
       </w:pPr>
       <w:bookmarkStart w:id="11" w:name="_Toc495055826"/>
       <w:r>
@@ -3654,7 +3654,7 @@
     </w:p>
     <w:tbl>
       <w:tblPr>
-        <w:tblStyle w:val="TableGrid"/>
+        <w:tblStyle w:val="Tablaconcuadrcula"/>
         <w:tblW w:w="0" w:type="auto"/>
         <w:tblLook w:val="04A0" w:firstRow="1" w:lastRow="0" w:firstColumn="1" w:lastColumn="0" w:noHBand="0" w:noVBand="1"/>
       </w:tblPr>
@@ -3914,7 +3914,7 @@
     <w:p/>
     <w:p>
       <w:pPr>
-        <w:pStyle w:val="Heading3"/>
+        <w:pStyle w:val="Ttulo3"/>
       </w:pPr>
       <w:bookmarkStart w:id="12" w:name="_Toc495055827"/>
       <w:r>
@@ -3938,7 +3938,7 @@
     </w:p>
     <w:tbl>
       <w:tblPr>
-        <w:tblStyle w:val="TableGrid"/>
+        <w:tblStyle w:val="Tablaconcuadrcula"/>
         <w:tblW w:w="0" w:type="auto"/>
         <w:tblLook w:val="04A0" w:firstRow="1" w:lastRow="0" w:firstColumn="1" w:lastColumn="0" w:noHBand="0" w:noVBand="1"/>
       </w:tblPr>
@@ -4187,7 +4187,7 @@
     </w:tbl>
     <w:p>
       <w:pPr>
-        <w:pStyle w:val="Heading3"/>
+        <w:pStyle w:val="Ttulo3"/>
       </w:pPr>
       <w:bookmarkStart w:id="13" w:name="_Toc495055828"/>
       <w:r>
@@ -4213,7 +4213,7 @@
     </w:p>
     <w:tbl>
       <w:tblPr>
-        <w:tblStyle w:val="TableGrid"/>
+        <w:tblStyle w:val="Tablaconcuadrcula"/>
         <w:tblW w:w="0" w:type="auto"/>
         <w:tblLook w:val="04A0" w:firstRow="1" w:lastRow="0" w:firstColumn="1" w:lastColumn="0" w:noHBand="0" w:noVBand="1"/>
       </w:tblPr>
@@ -4463,7 +4463,7 @@
     </w:p>
     <w:p>
       <w:pPr>
-        <w:pStyle w:val="Heading2"/>
+        <w:pStyle w:val="Ttulo2"/>
         <w:numPr>
           <w:ilvl w:val="0"/>
           <w:numId w:val="1"/>
@@ -4495,7 +4495,7 @@
     </w:p>
     <w:p>
       <w:pPr>
-        <w:pStyle w:val="Heading3"/>
+        <w:pStyle w:val="Ttulo3"/>
       </w:pPr>
       <w:bookmarkStart w:id="15" w:name="_Toc495055830"/>
       <w:r>
@@ -4718,7 +4718,7 @@
     </w:p>
     <w:p>
       <w:pPr>
-        <w:pStyle w:val="ListParagraph"/>
+        <w:pStyle w:val="Prrafodelista"/>
         <w:numPr>
           <w:ilvl w:val="0"/>
           <w:numId w:val="4"/>
@@ -4737,7 +4737,7 @@
     </w:p>
     <w:p>
       <w:pPr>
-        <w:pStyle w:val="ListParagraph"/>
+        <w:pStyle w:val="Prrafodelista"/>
         <w:numPr>
           <w:ilvl w:val="0"/>
           <w:numId w:val="4"/>
@@ -4755,7 +4755,7 @@
     </w:p>
     <w:p>
       <w:pPr>
-        <w:pStyle w:val="ListParagraph"/>
+        <w:pStyle w:val="Prrafodelista"/>
         <w:numPr>
           <w:ilvl w:val="0"/>
           <w:numId w:val="4"/>
@@ -4773,7 +4773,7 @@
     </w:p>
     <w:p>
       <w:pPr>
-        <w:pStyle w:val="ListParagraph"/>
+        <w:pStyle w:val="Prrafodelista"/>
         <w:numPr>
           <w:ilvl w:val="0"/>
           <w:numId w:val="4"/>
@@ -4791,7 +4791,7 @@
     </w:p>
     <w:p>
       <w:pPr>
-        <w:pStyle w:val="ListParagraph"/>
+        <w:pStyle w:val="Prrafodelista"/>
         <w:numPr>
           <w:ilvl w:val="0"/>
           <w:numId w:val="4"/>
@@ -5022,7 +5022,7 @@
     </w:p>
     <w:p>
       <w:pPr>
-        <w:pStyle w:val="ListParagraph"/>
+        <w:pStyle w:val="Prrafodelista"/>
         <w:numPr>
           <w:ilvl w:val="0"/>
           <w:numId w:val="2"/>
@@ -5052,7 +5052,7 @@
     </w:p>
     <w:p>
       <w:pPr>
-        <w:pStyle w:val="ListParagraph"/>
+        <w:pStyle w:val="Prrafodelista"/>
         <w:numPr>
           <w:ilvl w:val="0"/>
           <w:numId w:val="2"/>
@@ -5076,7 +5076,7 @@
     </w:p>
     <w:p>
       <w:pPr>
-        <w:pStyle w:val="ListParagraph"/>
+        <w:pStyle w:val="Prrafodelista"/>
         <w:numPr>
           <w:ilvl w:val="0"/>
           <w:numId w:val="2"/>
@@ -5100,7 +5100,7 @@
     </w:p>
     <w:p>
       <w:pPr>
-        <w:pStyle w:val="ListParagraph"/>
+        <w:pStyle w:val="Prrafodelista"/>
         <w:numPr>
           <w:ilvl w:val="0"/>
           <w:numId w:val="2"/>
@@ -5130,7 +5130,7 @@
     </w:p>
     <w:p>
       <w:pPr>
-        <w:pStyle w:val="ListParagraph"/>
+        <w:pStyle w:val="Prrafodelista"/>
         <w:numPr>
           <w:ilvl w:val="0"/>
           <w:numId w:val="2"/>
@@ -5195,7 +5195,7 @@
     </w:p>
     <w:p>
       <w:pPr>
-        <w:pStyle w:val="ListParagraph"/>
+        <w:pStyle w:val="Prrafodelista"/>
         <w:numPr>
           <w:ilvl w:val="0"/>
           <w:numId w:val="3"/>
@@ -5213,7 +5213,7 @@
     </w:p>
     <w:p>
       <w:pPr>
-        <w:pStyle w:val="ListParagraph"/>
+        <w:pStyle w:val="Prrafodelista"/>
         <w:numPr>
           <w:ilvl w:val="0"/>
           <w:numId w:val="3"/>
@@ -5231,7 +5231,7 @@
     </w:p>
     <w:p>
       <w:pPr>
-        <w:pStyle w:val="ListParagraph"/>
+        <w:pStyle w:val="Prrafodelista"/>
         <w:numPr>
           <w:ilvl w:val="0"/>
           <w:numId w:val="3"/>
@@ -5249,7 +5249,7 @@
     </w:p>
     <w:p>
       <w:pPr>
-        <w:pStyle w:val="ListParagraph"/>
+        <w:pStyle w:val="Prrafodelista"/>
         <w:numPr>
           <w:ilvl w:val="0"/>
           <w:numId w:val="3"/>
@@ -5267,7 +5267,7 @@
     </w:p>
     <w:p>
       <w:pPr>
-        <w:pStyle w:val="ListParagraph"/>
+        <w:pStyle w:val="Prrafodelista"/>
         <w:numPr>
           <w:ilvl w:val="0"/>
           <w:numId w:val="3"/>
@@ -5285,7 +5285,7 @@
     </w:p>
     <w:p>
       <w:pPr>
-        <w:pStyle w:val="ListParagraph"/>
+        <w:pStyle w:val="Prrafodelista"/>
         <w:numPr>
           <w:ilvl w:val="0"/>
           <w:numId w:val="3"/>
@@ -5303,7 +5303,7 @@
     </w:p>
     <w:p>
       <w:pPr>
-        <w:pStyle w:val="ListParagraph"/>
+        <w:pStyle w:val="Prrafodelista"/>
         <w:numPr>
           <w:ilvl w:val="0"/>
           <w:numId w:val="3"/>
@@ -5771,7 +5771,7 @@
     </w:p>
     <w:p>
       <w:pPr>
-        <w:pStyle w:val="Heading3"/>
+        <w:pStyle w:val="Ttulo3"/>
       </w:pPr>
       <w:bookmarkStart w:id="16" w:name="_Toc495055831"/>
       <w:r>
@@ -5968,7 +5968,7 @@
     </w:p>
     <w:p>
       <w:pPr>
-        <w:pStyle w:val="ListParagraph"/>
+        <w:pStyle w:val="Prrafodelista"/>
         <w:numPr>
           <w:ilvl w:val="0"/>
           <w:numId w:val="4"/>
@@ -5987,7 +5987,7 @@
     </w:p>
     <w:p>
       <w:pPr>
-        <w:pStyle w:val="ListParagraph"/>
+        <w:pStyle w:val="Prrafodelista"/>
         <w:numPr>
           <w:ilvl w:val="0"/>
           <w:numId w:val="4"/>
@@ -6005,7 +6005,7 @@
     </w:p>
     <w:p>
       <w:pPr>
-        <w:pStyle w:val="ListParagraph"/>
+        <w:pStyle w:val="Prrafodelista"/>
         <w:numPr>
           <w:ilvl w:val="0"/>
           <w:numId w:val="4"/>
@@ -6023,7 +6023,7 @@
     </w:p>
     <w:p>
       <w:pPr>
-        <w:pStyle w:val="ListParagraph"/>
+        <w:pStyle w:val="Prrafodelista"/>
         <w:numPr>
           <w:ilvl w:val="0"/>
           <w:numId w:val="4"/>
@@ -6041,7 +6041,7 @@
     </w:p>
     <w:p>
       <w:pPr>
-        <w:pStyle w:val="ListParagraph"/>
+        <w:pStyle w:val="Prrafodelista"/>
         <w:numPr>
           <w:ilvl w:val="0"/>
           <w:numId w:val="4"/>
@@ -6262,7 +6262,7 @@
     </w:p>
     <w:p>
       <w:pPr>
-        <w:pStyle w:val="ListParagraph"/>
+        <w:pStyle w:val="Prrafodelista"/>
         <w:numPr>
           <w:ilvl w:val="0"/>
           <w:numId w:val="2"/>
@@ -6280,7 +6280,7 @@
     </w:p>
     <w:p>
       <w:pPr>
-        <w:pStyle w:val="ListParagraph"/>
+        <w:pStyle w:val="Prrafodelista"/>
         <w:numPr>
           <w:ilvl w:val="0"/>
           <w:numId w:val="2"/>
@@ -6298,7 +6298,7 @@
     </w:p>
     <w:p>
       <w:pPr>
-        <w:pStyle w:val="ListParagraph"/>
+        <w:pStyle w:val="Prrafodelista"/>
         <w:numPr>
           <w:ilvl w:val="0"/>
           <w:numId w:val="2"/>
@@ -6316,7 +6316,7 @@
     </w:p>
     <w:p>
       <w:pPr>
-        <w:pStyle w:val="ListParagraph"/>
+        <w:pStyle w:val="Prrafodelista"/>
         <w:numPr>
           <w:ilvl w:val="0"/>
           <w:numId w:val="2"/>
@@ -6334,7 +6334,7 @@
     </w:p>
     <w:p>
       <w:pPr>
-        <w:pStyle w:val="ListParagraph"/>
+        <w:pStyle w:val="Prrafodelista"/>
         <w:numPr>
           <w:ilvl w:val="0"/>
           <w:numId w:val="2"/>
@@ -6732,7 +6732,7 @@
     </w:p>
     <w:p>
       <w:pPr>
-        <w:pStyle w:val="Heading3"/>
+        <w:pStyle w:val="Ttulo3"/>
       </w:pPr>
       <w:bookmarkStart w:id="17" w:name="_Toc495055832"/>
       <w:r>
@@ -6961,7 +6961,7 @@
     </w:p>
     <w:p>
       <w:pPr>
-        <w:pStyle w:val="Heading3"/>
+        <w:pStyle w:val="Ttulo3"/>
       </w:pPr>
       <w:bookmarkStart w:id="18" w:name="_Toc495055833"/>
       <w:r>
@@ -7151,7 +7151,7 @@
     </w:p>
     <w:p>
       <w:pPr>
-        <w:pStyle w:val="ListParagraph"/>
+        <w:pStyle w:val="Prrafodelista"/>
         <w:numPr>
           <w:ilvl w:val="0"/>
           <w:numId w:val="5"/>
@@ -7169,7 +7169,7 @@
     </w:p>
     <w:p>
       <w:pPr>
-        <w:pStyle w:val="ListParagraph"/>
+        <w:pStyle w:val="Prrafodelista"/>
         <w:numPr>
           <w:ilvl w:val="0"/>
           <w:numId w:val="5"/>
@@ -7187,7 +7187,7 @@
     </w:p>
     <w:p>
       <w:pPr>
-        <w:pStyle w:val="ListParagraph"/>
+        <w:pStyle w:val="Prrafodelista"/>
         <w:numPr>
           <w:ilvl w:val="0"/>
           <w:numId w:val="5"/>
@@ -7206,7 +7206,7 @@
     </w:p>
     <w:p>
       <w:pPr>
-        <w:pStyle w:val="ListParagraph"/>
+        <w:pStyle w:val="Prrafodelista"/>
         <w:numPr>
           <w:ilvl w:val="0"/>
           <w:numId w:val="5"/>
@@ -7426,7 +7426,7 @@
     </w:p>
     <w:p>
       <w:pPr>
-        <w:pStyle w:val="ListParagraph"/>
+        <w:pStyle w:val="Prrafodelista"/>
         <w:numPr>
           <w:ilvl w:val="0"/>
           <w:numId w:val="2"/>
@@ -7445,7 +7445,7 @@
     </w:p>
     <w:p>
       <w:pPr>
-        <w:pStyle w:val="ListParagraph"/>
+        <w:pStyle w:val="Prrafodelista"/>
         <w:numPr>
           <w:ilvl w:val="0"/>
           <w:numId w:val="2"/>
@@ -7463,7 +7463,7 @@
     </w:p>
     <w:p>
       <w:pPr>
-        <w:pStyle w:val="ListParagraph"/>
+        <w:pStyle w:val="Prrafodelista"/>
         <w:numPr>
           <w:ilvl w:val="0"/>
           <w:numId w:val="2"/>
@@ -7481,7 +7481,7 @@
     </w:p>
     <w:p>
       <w:pPr>
-        <w:pStyle w:val="ListParagraph"/>
+        <w:pStyle w:val="Prrafodelista"/>
         <w:numPr>
           <w:ilvl w:val="0"/>
           <w:numId w:val="2"/>
@@ -7499,7 +7499,7 @@
     </w:p>
     <w:p>
       <w:pPr>
-        <w:pStyle w:val="ListParagraph"/>
+        <w:pStyle w:val="Prrafodelista"/>
         <w:numPr>
           <w:ilvl w:val="0"/>
           <w:numId w:val="2"/>
@@ -7879,8 +7879,6 @@
           <w:u w:val="single"/>
         </w:rPr>
       </w:pPr>
-      <w:bookmarkStart w:id="19" w:name="_GoBack"/>
-      <w:bookmarkEnd w:id="19"/>
     </w:p>
     <w:p>
       <w:pPr>
@@ -7957,27 +7955,515 @@
     </w:p>
     <w:p>
       <w:pPr>
-        <w:pStyle w:val="Heading3"/>
-      </w:pPr>
-      <w:bookmarkStart w:id="20" w:name="_Toc495055834"/>
-      <w:r>
+        <w:ind w:left="709"/>
+        <w:rPr>
+          <w:sz w:val="24"/>
+          <w:u w:val="single"/>
+        </w:rPr>
+      </w:pPr>
+    </w:p>
+    <w:p>
+      <w:pPr>
+        <w:ind w:left="709"/>
+        <w:rPr>
+          <w:sz w:val="24"/>
+          <w:u w:val="single"/>
+        </w:rPr>
+      </w:pPr>
+    </w:p>
+    <w:p>
+      <w:pPr>
+        <w:ind w:left="709"/>
+        <w:rPr>
+          <w:sz w:val="24"/>
+          <w:u w:val="single"/>
+        </w:rPr>
+      </w:pPr>
+    </w:p>
+    <w:p>
+      <w:pPr>
+        <w:ind w:left="709"/>
+        <w:rPr>
+          <w:sz w:val="24"/>
+          <w:u w:val="single"/>
+        </w:rPr>
+      </w:pPr>
+    </w:p>
+    <w:p>
+      <w:pPr>
+        <w:ind w:left="709"/>
+        <w:rPr>
+          <w:sz w:val="24"/>
+          <w:u w:val="single"/>
+        </w:rPr>
+      </w:pPr>
+    </w:p>
+    <w:p>
+      <w:pPr>
+        <w:ind w:left="709"/>
+        <w:rPr>
+          <w:sz w:val="24"/>
+          <w:u w:val="single"/>
+        </w:rPr>
+      </w:pPr>
+    </w:p>
+    <w:p>
+      <w:pPr>
+        <w:ind w:left="709"/>
+        <w:rPr>
+          <w:sz w:val="24"/>
+          <w:u w:val="single"/>
+        </w:rPr>
+      </w:pPr>
+    </w:p>
+    <w:p>
+      <w:pPr>
+        <w:ind w:left="709"/>
+        <w:rPr>
+          <w:sz w:val="24"/>
+          <w:u w:val="single"/>
+        </w:rPr>
+      </w:pPr>
+    </w:p>
+    <w:p>
+      <w:pPr>
+        <w:ind w:left="709"/>
+        <w:rPr>
+          <w:sz w:val="24"/>
+          <w:u w:val="single"/>
+        </w:rPr>
+      </w:pPr>
+    </w:p>
+    <w:p>
+      <w:pPr>
+        <w:ind w:left="709"/>
+        <w:rPr>
+          <w:sz w:val="24"/>
+          <w:u w:val="single"/>
+        </w:rPr>
+      </w:pPr>
+    </w:p>
+    <w:p>
+      <w:pPr>
+        <w:ind w:left="709"/>
+        <w:rPr>
+          <w:sz w:val="24"/>
+          <w:u w:val="single"/>
+        </w:rPr>
+      </w:pPr>
+    </w:p>
+    <w:p>
+      <w:pPr>
+        <w:ind w:left="709"/>
+        <w:rPr>
+          <w:sz w:val="24"/>
+          <w:u w:val="single"/>
+        </w:rPr>
+      </w:pPr>
+    </w:p>
+    <w:p>
+      <w:pPr>
+        <w:ind w:left="709"/>
+        <w:rPr>
+          <w:sz w:val="24"/>
+          <w:u w:val="single"/>
+        </w:rPr>
+      </w:pPr>
+    </w:p>
+    <w:p>
+      <w:pPr>
+        <w:pStyle w:val="Ttulo3"/>
+      </w:pPr>
+      <w:bookmarkStart w:id="19" w:name="_Toc495055834"/>
+      <w:r>
+        <w:lastRenderedPageBreak/>
         <w:t>RF-05 – Reserva local musical</w:t>
       </w:r>
+      <w:bookmarkEnd w:id="19"/>
+    </w:p>
+    <w:p>
+      <w:pPr>
+        <w:rPr>
+          <w:b/>
+          <w:sz w:val="24"/>
+          <w:u w:val="single"/>
+        </w:rPr>
+      </w:pPr>
+    </w:p>
+    <w:p>
+      <w:pPr>
+        <w:rPr>
+          <w:sz w:val="24"/>
+        </w:rPr>
+      </w:pPr>
+      <w:r>
+        <w:rPr>
+          <w:sz w:val="24"/>
+        </w:rPr>
+        <w:t xml:space="preserve">Al seleccionar la opción “Reserva local musical” </w:t>
+      </w:r>
+      <w:r>
+        <w:rPr>
+          <w:sz w:val="24"/>
+        </w:rPr>
+        <w:t xml:space="preserve">se mostrará un formulario que permitirá </w:t>
+      </w:r>
+      <w:r>
+        <w:rPr>
+          <w:sz w:val="24"/>
+        </w:rPr>
+        <w:t>guardar</w:t>
+      </w:r>
+      <w:r>
+        <w:rPr>
+          <w:sz w:val="24"/>
+        </w:rPr>
+        <w:t xml:space="preserve"> </w:t>
+      </w:r>
+      <w:r>
+        <w:rPr>
+          <w:sz w:val="24"/>
+        </w:rPr>
+        <w:t>una</w:t>
+      </w:r>
+      <w:r>
+        <w:rPr>
+          <w:sz w:val="24"/>
+        </w:rPr>
+        <w:t xml:space="preserve"> reserva del local.</w:t>
+      </w:r>
+    </w:p>
+    <w:p>
+      <w:pPr>
+        <w:rPr>
+          <w:sz w:val="24"/>
+        </w:rPr>
+      </w:pPr>
+    </w:p>
+    <w:p>
+      <w:pPr>
+        <w:pStyle w:val="Prrafodelista"/>
+        <w:numPr>
+          <w:ilvl w:val="0"/>
+          <w:numId w:val="2"/>
+        </w:numPr>
+        <w:rPr>
+          <w:sz w:val="24"/>
+        </w:rPr>
+      </w:pPr>
+      <w:r>
+        <w:rPr>
+          <w:sz w:val="24"/>
+        </w:rPr>
+        <w:t>Local</w:t>
+      </w:r>
+    </w:p>
+    <w:p>
+      <w:pPr>
+        <w:pStyle w:val="Prrafodelista"/>
+        <w:numPr>
+          <w:ilvl w:val="0"/>
+          <w:numId w:val="2"/>
+        </w:numPr>
+        <w:rPr>
+          <w:sz w:val="24"/>
+        </w:rPr>
+      </w:pPr>
+      <w:r>
+        <w:rPr>
+          <w:sz w:val="24"/>
+        </w:rPr>
+        <w:t>Fecha</w:t>
+      </w:r>
+    </w:p>
+    <w:p>
+      <w:pPr>
+        <w:pStyle w:val="Prrafodelista"/>
+        <w:numPr>
+          <w:ilvl w:val="0"/>
+          <w:numId w:val="2"/>
+        </w:numPr>
+        <w:rPr>
+          <w:sz w:val="24"/>
+        </w:rPr>
+      </w:pPr>
+      <w:r>
+        <w:rPr>
+          <w:sz w:val="24"/>
+        </w:rPr>
+        <w:t>Tiempo de Alquiler</w:t>
+      </w:r>
+    </w:p>
+    <w:p>
+      <w:pPr>
+        <w:pStyle w:val="Prrafodelista"/>
+        <w:numPr>
+          <w:ilvl w:val="0"/>
+          <w:numId w:val="2"/>
+        </w:numPr>
+        <w:rPr>
+          <w:sz w:val="24"/>
+        </w:rPr>
+      </w:pPr>
+      <w:r>
+        <w:rPr>
+          <w:sz w:val="24"/>
+        </w:rPr>
+        <w:t>Identificación del usuario</w:t>
+      </w:r>
+    </w:p>
+    <w:p>
+      <w:pPr>
+        <w:rPr>
+          <w:sz w:val="24"/>
+        </w:rPr>
+      </w:pPr>
+    </w:p>
+    <w:p>
+      <w:pPr>
+        <w:rPr>
+          <w:sz w:val="24"/>
+          <w:u w:val="single"/>
+        </w:rPr>
+      </w:pPr>
+      <w:r>
+        <w:rPr>
+          <w:sz w:val="24"/>
+          <w:u w:val="single"/>
+        </w:rPr>
+        <w:t>Prototipo:</w:t>
+      </w:r>
+    </w:p>
+    <w:p>
+      <w:pPr>
+        <w:rPr>
+          <w:sz w:val="24"/>
+        </w:rPr>
+      </w:pPr>
+    </w:p>
+    <w:p>
+      <w:pPr>
+        <w:rPr>
+          <w:sz w:val="24"/>
+        </w:rPr>
+      </w:pPr>
+      <w:r>
+        <w:rPr>
+          <w:noProof/>
+        </w:rPr>
+        <w:drawing>
+          <wp:inline distT="0" distB="0" distL="0" distR="0" wp14:anchorId="5DEC6A3C" wp14:editId="2022576D">
+            <wp:extent cx="5857875" cy="4209409"/>
+            <wp:effectExtent l="0" t="0" r="0" b="1270"/>
+            <wp:docPr id="2" name="Imagen 2"/>
+            <wp:cNvGraphicFramePr>
+              <a:graphicFrameLocks xmlns:a="http://schemas.openxmlformats.org/drawingml/2006/main" noChangeAspect="1"/>
+            </wp:cNvGraphicFramePr>
+            <a:graphic xmlns:a="http://schemas.openxmlformats.org/drawingml/2006/main">
+              <a:graphicData uri="http://schemas.openxmlformats.org/drawingml/2006/picture">
+                <pic:pic xmlns:pic="http://schemas.openxmlformats.org/drawingml/2006/picture">
+                  <pic:nvPicPr>
+                    <pic:cNvPr id="1" name=""/>
+                    <pic:cNvPicPr/>
+                  </pic:nvPicPr>
+                  <pic:blipFill>
+                    <a:blip r:embed="rId21"/>
+                    <a:stretch>
+                      <a:fillRect/>
+                    </a:stretch>
+                  </pic:blipFill>
+                  <pic:spPr>
+                    <a:xfrm>
+                      <a:off x="0" y="0"/>
+                      <a:ext cx="5869700" cy="4217906"/>
+                    </a:xfrm>
+                    <a:prstGeom prst="rect">
+                      <a:avLst/>
+                    </a:prstGeom>
+                  </pic:spPr>
+                </pic:pic>
+              </a:graphicData>
+            </a:graphic>
+          </wp:inline>
+        </w:drawing>
+      </w:r>
+    </w:p>
+    <w:p/>
+    <w:p/>
+    <w:p>
+      <w:pPr>
+        <w:pStyle w:val="Ttulo3"/>
+      </w:pPr>
+      <w:bookmarkStart w:id="20" w:name="_Toc495055835"/>
+      <w:r>
+        <w:lastRenderedPageBreak/>
+        <w:t>RF-06 – Modificar reserva de local musical</w:t>
+      </w:r>
       <w:bookmarkEnd w:id="20"/>
     </w:p>
-    <w:p>
-      <w:pPr>
-        <w:pStyle w:val="Heading3"/>
-      </w:pPr>
-      <w:bookmarkStart w:id="21" w:name="_Toc495055835"/>
-      <w:r>
-        <w:t>RF-06 – Modificar reserva de local musical</w:t>
-      </w:r>
+    <w:p/>
+    <w:p>
+      <w:pPr>
+        <w:rPr>
+          <w:sz w:val="24"/>
+        </w:rPr>
+      </w:pPr>
+      <w:r>
+        <w:rPr>
+          <w:sz w:val="24"/>
+        </w:rPr>
+        <w:t>Al seleccionar la opción “Reserva local musical” se mostrará un formulario que permitirá editar la reserva del local.</w:t>
+      </w:r>
+    </w:p>
+    <w:p>
+      <w:pPr>
+        <w:rPr>
+          <w:sz w:val="24"/>
+        </w:rPr>
+      </w:pPr>
+    </w:p>
+    <w:p>
+      <w:pPr>
+        <w:pStyle w:val="Prrafodelista"/>
+        <w:numPr>
+          <w:ilvl w:val="0"/>
+          <w:numId w:val="2"/>
+        </w:numPr>
+        <w:rPr>
+          <w:sz w:val="24"/>
+        </w:rPr>
+      </w:pPr>
+      <w:r>
+        <w:rPr>
+          <w:sz w:val="24"/>
+        </w:rPr>
+        <w:t>Local</w:t>
+      </w:r>
+    </w:p>
+    <w:p>
+      <w:pPr>
+        <w:pStyle w:val="Prrafodelista"/>
+        <w:numPr>
+          <w:ilvl w:val="0"/>
+          <w:numId w:val="2"/>
+        </w:numPr>
+        <w:rPr>
+          <w:sz w:val="24"/>
+        </w:rPr>
+      </w:pPr>
+      <w:r>
+        <w:rPr>
+          <w:sz w:val="24"/>
+        </w:rPr>
+        <w:t>Fecha</w:t>
+      </w:r>
+    </w:p>
+    <w:p>
+      <w:pPr>
+        <w:pStyle w:val="Prrafodelista"/>
+        <w:numPr>
+          <w:ilvl w:val="0"/>
+          <w:numId w:val="2"/>
+        </w:numPr>
+        <w:rPr>
+          <w:sz w:val="24"/>
+        </w:rPr>
+      </w:pPr>
+      <w:r>
+        <w:rPr>
+          <w:sz w:val="24"/>
+        </w:rPr>
+        <w:t>Tiempo de Alquiler</w:t>
+      </w:r>
+    </w:p>
+    <w:p>
+      <w:pPr>
+        <w:pStyle w:val="Prrafodelista"/>
+        <w:numPr>
+          <w:ilvl w:val="0"/>
+          <w:numId w:val="2"/>
+        </w:numPr>
+        <w:rPr>
+          <w:sz w:val="24"/>
+        </w:rPr>
+      </w:pPr>
+      <w:r>
+        <w:rPr>
+          <w:sz w:val="24"/>
+        </w:rPr>
+        <w:t>Identificación del usuario</w:t>
+      </w:r>
+    </w:p>
+    <w:p>
+      <w:pPr>
+        <w:rPr>
+          <w:sz w:val="24"/>
+        </w:rPr>
+      </w:pPr>
+    </w:p>
+    <w:p>
+      <w:pPr>
+        <w:rPr>
+          <w:sz w:val="24"/>
+          <w:u w:val="single"/>
+        </w:rPr>
+      </w:pPr>
+      <w:r>
+        <w:rPr>
+          <w:sz w:val="24"/>
+          <w:u w:val="single"/>
+        </w:rPr>
+        <w:t>Prototipo:</w:t>
+      </w:r>
+    </w:p>
+    <w:p/>
+    <w:p>
+      <w:r>
+        <w:rPr>
+          <w:noProof/>
+        </w:rPr>
+        <w:drawing>
+          <wp:inline distT="0" distB="0" distL="0" distR="0" wp14:anchorId="5FC2CDFC" wp14:editId="0766ACD9">
+            <wp:extent cx="5943600" cy="4240530"/>
+            <wp:effectExtent l="0" t="0" r="0" b="7620"/>
+            <wp:docPr id="3" name="Imagen 3"/>
+            <wp:cNvGraphicFramePr>
+              <a:graphicFrameLocks xmlns:a="http://schemas.openxmlformats.org/drawingml/2006/main" noChangeAspect="1"/>
+            </wp:cNvGraphicFramePr>
+            <a:graphic xmlns:a="http://schemas.openxmlformats.org/drawingml/2006/main">
+              <a:graphicData uri="http://schemas.openxmlformats.org/drawingml/2006/picture">
+                <pic:pic xmlns:pic="http://schemas.openxmlformats.org/drawingml/2006/picture">
+                  <pic:nvPicPr>
+                    <pic:cNvPr id="1" name=""/>
+                    <pic:cNvPicPr/>
+                  </pic:nvPicPr>
+                  <pic:blipFill>
+                    <a:blip r:embed="rId22"/>
+                    <a:stretch>
+                      <a:fillRect/>
+                    </a:stretch>
+                  </pic:blipFill>
+                  <pic:spPr>
+                    <a:xfrm>
+                      <a:off x="0" y="0"/>
+                      <a:ext cx="5943600" cy="4240530"/>
+                    </a:xfrm>
+                    <a:prstGeom prst="rect">
+                      <a:avLst/>
+                    </a:prstGeom>
+                  </pic:spPr>
+                </pic:pic>
+              </a:graphicData>
+            </a:graphic>
+          </wp:inline>
+        </w:drawing>
+      </w:r>
+      <w:bookmarkStart w:id="21" w:name="_GoBack"/>
       <w:bookmarkEnd w:id="21"/>
     </w:p>
     <w:p>
       <w:pPr>
-        <w:pStyle w:val="Heading3"/>
+        <w:pStyle w:val="Ttulo3"/>
       </w:pPr>
       <w:bookmarkStart w:id="22" w:name="_Toc495055836"/>
       <w:r>
@@ -7988,8 +8474,8 @@
     <w:p/>
     <w:p/>
     <w:sectPr>
-      <w:headerReference w:type="default" r:id="rId21"/>
-      <w:footerReference w:type="default" r:id="rId22"/>
+      <w:headerReference w:type="default" r:id="rId23"/>
+      <w:footerReference w:type="default" r:id="rId24"/>
       <w:pgSz w:w="12240" w:h="15840"/>
       <w:pgMar w:top="284" w:right="1440" w:bottom="851" w:left="1440" w:header="0" w:footer="0" w:gutter="0"/>
       <w:pgNumType w:start="1"/>
@@ -8023,7 +8509,7 @@
 <w:ftr xmlns:wpc="http://schemas.microsoft.com/office/word/2010/wordprocessingCanvas" xmlns:cx="http://schemas.microsoft.com/office/drawing/2014/chartex" xmlns:cx1="http://schemas.microsoft.com/office/drawing/2015/9/8/chartex" xmlns:cx2="http://schemas.microsoft.com/office/drawing/2015/10/21/chartex" xmlns:cx3="http://schemas.microsoft.com/office/drawing/2016/5/9/chartex" xmlns:cx4="http://schemas.microsoft.com/office/drawing/2016/5/10/chartex" xmlns:cx5="http://schemas.microsoft.com/office/drawing/2016/5/11/chartex" xmlns:cx6="http://schemas.microsoft.com/office/drawing/2016/5/12/chartex" xmlns:cx7="http://schemas.microsoft.com/office/drawing/2016/5/13/chartex" xmlns:cx8="http://schemas.microsoft.com/office/drawing/2016/5/14/chartex" xmlns:mc="http://schemas.openxmlformats.org/markup-compatibility/2006" xmlns:aink="http://schemas.microsoft.com/office/drawing/2016/ink" xmlns:am3d="http://schemas.microsoft.com/office/drawing/2017/model3d" xmlns:o="urn:schemas-microsoft-com:office:office" xmlns:r="http://schemas.openxmlformats.org/officeDocument/2006/relationships" xmlns:m="http://schemas.openxmlformats.org/officeDocument/2006/math" xmlns:v="urn:schemas-microsoft-com:vml" xmlns:wp14="http://schemas.microsoft.com/office/word/2010/wordprocessingDrawing" xmlns:wp="http://schemas.openxmlformats.org/drawingml/2006/wordprocessingDrawing" xmlns:w10="urn:schemas-microsoft-com:office:word" xmlns:w="http://schemas.openxmlformats.org/wordprocessingml/2006/main" xmlns:w14="http://schemas.microsoft.com/office/word/2010/wordml" xmlns:w15="http://schemas.microsoft.com/office/word/2012/wordml" xmlns:w16cid="http://schemas.microsoft.com/office/word/2016/wordml/cid" xmlns:w16se="http://schemas.microsoft.com/office/word/2015/wordml/symex" xmlns:wpg="http://schemas.microsoft.com/office/word/2010/wordprocessingGroup" xmlns:wpi="http://schemas.microsoft.com/office/word/2010/wordprocessingInk" xmlns:wne="http://schemas.microsoft.com/office/word/2006/wordml" xmlns:wps="http://schemas.microsoft.com/office/word/2010/wordprocessingShape" mc:Ignorable="w14 w15 w16se w16cid wp14">
   <w:p>
     <w:pPr>
-      <w:pStyle w:val="Footer"/>
+      <w:pStyle w:val="Piedepgina"/>
       <w:pBdr>
         <w:top w:val="thinThickSmallGap" w:sz="24" w:space="1" w:color="823B0B" w:themeColor="accent2" w:themeShade="7F"/>
       </w:pBdr>
@@ -8088,7 +8574,7 @@
         <w:noProof/>
         <w:lang w:val="es-ES"/>
       </w:rPr>
-      <w:t>20</w:t>
+      <w:t>22</w:t>
     </w:r>
     <w:r>
       <w:rPr>
@@ -9246,11 +9732,11 @@
       <w:lang w:eastAsia="es-PE"/>
     </w:rPr>
   </w:style>
-  <w:style w:type="paragraph" w:styleId="Heading1">
+  <w:style w:type="paragraph" w:styleId="Ttulo1">
     <w:name w:val="heading 1"/>
     <w:basedOn w:val="Normal"/>
     <w:next w:val="Normal"/>
-    <w:link w:val="Heading1Char"/>
+    <w:link w:val="Ttulo1Car"/>
     <w:rsid w:val="00492F75"/>
     <w:pPr>
       <w:keepNext/>
@@ -9264,11 +9750,11 @@
       <w:szCs w:val="48"/>
     </w:rPr>
   </w:style>
-  <w:style w:type="paragraph" w:styleId="Heading2">
+  <w:style w:type="paragraph" w:styleId="Ttulo2">
     <w:name w:val="heading 2"/>
     <w:basedOn w:val="Normal"/>
     <w:next w:val="Normal"/>
-    <w:link w:val="Heading2Char"/>
+    <w:link w:val="Ttulo2Car"/>
     <w:rsid w:val="00492F75"/>
     <w:pPr>
       <w:keepNext/>
@@ -9282,11 +9768,11 @@
       <w:szCs w:val="36"/>
     </w:rPr>
   </w:style>
-  <w:style w:type="paragraph" w:styleId="Heading3">
+  <w:style w:type="paragraph" w:styleId="Ttulo3">
     <w:name w:val="heading 3"/>
     <w:basedOn w:val="Normal"/>
     <w:next w:val="Normal"/>
-    <w:link w:val="Heading3Char"/>
+    <w:link w:val="Ttulo3Car"/>
     <w:rsid w:val="00492F75"/>
     <w:pPr>
       <w:keepNext/>
@@ -9300,11 +9786,11 @@
       <w:szCs w:val="28"/>
     </w:rPr>
   </w:style>
-  <w:style w:type="paragraph" w:styleId="Heading4">
+  <w:style w:type="paragraph" w:styleId="Ttulo4">
     <w:name w:val="heading 4"/>
     <w:basedOn w:val="Normal"/>
     <w:next w:val="Normal"/>
-    <w:link w:val="Heading4Char"/>
+    <w:link w:val="Ttulo4Car"/>
     <w:uiPriority w:val="9"/>
     <w:unhideWhenUsed/>
     <w:qFormat/>
@@ -9322,13 +9808,13 @@
       <w:color w:val="2F5496" w:themeColor="accent1" w:themeShade="BF"/>
     </w:rPr>
   </w:style>
-  <w:style w:type="character" w:default="1" w:styleId="DefaultParagraphFont">
+  <w:style w:type="character" w:default="1" w:styleId="Fuentedeprrafopredeter">
     <w:name w:val="Default Paragraph Font"/>
     <w:uiPriority w:val="1"/>
     <w:semiHidden/>
     <w:unhideWhenUsed/>
   </w:style>
-  <w:style w:type="table" w:default="1" w:styleId="TableNormal">
+  <w:style w:type="table" w:default="1" w:styleId="Tablanormal">
     <w:name w:val="Normal Table"/>
     <w:uiPriority w:val="99"/>
     <w:semiHidden/>
@@ -9343,16 +9829,16 @@
       </w:tblCellMar>
     </w:tblPr>
   </w:style>
-  <w:style w:type="numbering" w:default="1" w:styleId="NoList">
+  <w:style w:type="numbering" w:default="1" w:styleId="Sinlista">
     <w:name w:val="No List"/>
     <w:uiPriority w:val="99"/>
     <w:semiHidden/>
     <w:unhideWhenUsed/>
   </w:style>
-  <w:style w:type="character" w:customStyle="1" w:styleId="Heading1Char">
-    <w:name w:val="Heading 1 Char"/>
-    <w:basedOn w:val="DefaultParagraphFont"/>
-    <w:link w:val="Heading1"/>
+  <w:style w:type="character" w:customStyle="1" w:styleId="Ttulo1Car">
+    <w:name w:val="Título 1 Car"/>
+    <w:basedOn w:val="Fuentedeprrafopredeter"/>
+    <w:link w:val="Ttulo1"/>
     <w:rsid w:val="00492F75"/>
     <w:rPr>
       <w:rFonts w:ascii="Times New Roman" w:eastAsia="Times New Roman" w:hAnsi="Times New Roman" w:cs="Times New Roman"/>
@@ -9363,10 +9849,10 @@
       <w:lang w:eastAsia="es-PE"/>
     </w:rPr>
   </w:style>
-  <w:style w:type="character" w:customStyle="1" w:styleId="Heading2Char">
-    <w:name w:val="Heading 2 Char"/>
-    <w:basedOn w:val="DefaultParagraphFont"/>
-    <w:link w:val="Heading2"/>
+  <w:style w:type="character" w:customStyle="1" w:styleId="Ttulo2Car">
+    <w:name w:val="Título 2 Car"/>
+    <w:basedOn w:val="Fuentedeprrafopredeter"/>
+    <w:link w:val="Ttulo2"/>
     <w:rsid w:val="00492F75"/>
     <w:rPr>
       <w:rFonts w:ascii="Times New Roman" w:eastAsia="Times New Roman" w:hAnsi="Times New Roman" w:cs="Times New Roman"/>
@@ -9377,10 +9863,10 @@
       <w:lang w:eastAsia="es-PE"/>
     </w:rPr>
   </w:style>
-  <w:style w:type="character" w:customStyle="1" w:styleId="Heading3Char">
-    <w:name w:val="Heading 3 Char"/>
-    <w:basedOn w:val="DefaultParagraphFont"/>
-    <w:link w:val="Heading3"/>
+  <w:style w:type="character" w:customStyle="1" w:styleId="Ttulo3Car">
+    <w:name w:val="Título 3 Car"/>
+    <w:basedOn w:val="Fuentedeprrafopredeter"/>
+    <w:link w:val="Ttulo3"/>
     <w:rsid w:val="00492F75"/>
     <w:rPr>
       <w:rFonts w:ascii="Times New Roman" w:eastAsia="Times New Roman" w:hAnsi="Times New Roman" w:cs="Times New Roman"/>
@@ -9391,10 +9877,10 @@
       <w:lang w:eastAsia="es-PE"/>
     </w:rPr>
   </w:style>
-  <w:style w:type="paragraph" w:styleId="Footer">
+  <w:style w:type="paragraph" w:styleId="Piedepgina">
     <w:name w:val="footer"/>
     <w:basedOn w:val="Normal"/>
-    <w:link w:val="FooterChar"/>
+    <w:link w:val="PiedepginaCar"/>
     <w:uiPriority w:val="99"/>
     <w:unhideWhenUsed/>
     <w:rsid w:val="00492F75"/>
@@ -9405,10 +9891,10 @@
       </w:tabs>
     </w:pPr>
   </w:style>
-  <w:style w:type="character" w:customStyle="1" w:styleId="FooterChar">
-    <w:name w:val="Footer Char"/>
-    <w:basedOn w:val="DefaultParagraphFont"/>
-    <w:link w:val="Footer"/>
+  <w:style w:type="character" w:customStyle="1" w:styleId="PiedepginaCar">
+    <w:name w:val="Pie de página Car"/>
+    <w:basedOn w:val="Fuentedeprrafopredeter"/>
+    <w:link w:val="Piedepgina"/>
     <w:uiPriority w:val="99"/>
     <w:rsid w:val="00492F75"/>
     <w:rPr>
@@ -9419,9 +9905,9 @@
       <w:lang w:eastAsia="es-PE"/>
     </w:rPr>
   </w:style>
-  <w:style w:type="paragraph" w:styleId="TOCHeading">
+  <w:style w:type="paragraph" w:styleId="TtuloTDC">
     <w:name w:val="TOC Heading"/>
-    <w:basedOn w:val="Heading1"/>
+    <w:basedOn w:val="Ttulo1"/>
     <w:next w:val="Normal"/>
     <w:uiPriority w:val="39"/>
     <w:unhideWhenUsed/>
@@ -9441,7 +9927,7 @@
       <w:lang w:val="en-US" w:eastAsia="en-US"/>
     </w:rPr>
   </w:style>
-  <w:style w:type="paragraph" w:styleId="TOC1">
+  <w:style w:type="paragraph" w:styleId="TDC1">
     <w:name w:val="toc 1"/>
     <w:basedOn w:val="Normal"/>
     <w:next w:val="Normal"/>
@@ -9453,7 +9939,7 @@
       <w:spacing w:after="100"/>
     </w:pPr>
   </w:style>
-  <w:style w:type="paragraph" w:styleId="TOC2">
+  <w:style w:type="paragraph" w:styleId="TDC2">
     <w:name w:val="toc 2"/>
     <w:basedOn w:val="Normal"/>
     <w:next w:val="Normal"/>
@@ -9466,9 +9952,9 @@
       <w:ind w:left="200"/>
     </w:pPr>
   </w:style>
-  <w:style w:type="character" w:styleId="Hyperlink">
+  <w:style w:type="character" w:styleId="Hipervnculo">
     <w:name w:val="Hyperlink"/>
-    <w:basedOn w:val="DefaultParagraphFont"/>
+    <w:basedOn w:val="Fuentedeprrafopredeter"/>
     <w:uiPriority w:val="99"/>
     <w:unhideWhenUsed/>
     <w:rsid w:val="00492F75"/>
@@ -9477,9 +9963,9 @@
       <w:u w:val="single"/>
     </w:rPr>
   </w:style>
-  <w:style w:type="character" w:styleId="PlaceholderText">
+  <w:style w:type="character" w:styleId="Textodelmarcadordeposicin">
     <w:name w:val="Placeholder Text"/>
-    <w:basedOn w:val="DefaultParagraphFont"/>
+    <w:basedOn w:val="Fuentedeprrafopredeter"/>
     <w:uiPriority w:val="99"/>
     <w:semiHidden/>
     <w:rsid w:val="00492F75"/>
@@ -9487,9 +9973,9 @@
       <w:color w:val="808080"/>
     </w:rPr>
   </w:style>
-  <w:style w:type="table" w:styleId="TableGrid">
+  <w:style w:type="table" w:styleId="Tablaconcuadrcula">
     <w:name w:val="Table Grid"/>
-    <w:basedOn w:val="TableNormal"/>
+    <w:basedOn w:val="Tablanormal"/>
     <w:uiPriority w:val="59"/>
     <w:unhideWhenUsed/>
     <w:rsid w:val="00492F75"/>
@@ -9515,10 +10001,10 @@
       </w:tblBorders>
     </w:tblPr>
   </w:style>
-  <w:style w:type="paragraph" w:styleId="Header">
+  <w:style w:type="paragraph" w:styleId="Encabezado">
     <w:name w:val="header"/>
     <w:basedOn w:val="Normal"/>
-    <w:link w:val="HeaderChar"/>
+    <w:link w:val="EncabezadoCar"/>
     <w:uiPriority w:val="99"/>
     <w:unhideWhenUsed/>
     <w:rsid w:val="00C67442"/>
@@ -9529,10 +10015,10 @@
       </w:tabs>
     </w:pPr>
   </w:style>
-  <w:style w:type="character" w:customStyle="1" w:styleId="HeaderChar">
-    <w:name w:val="Header Char"/>
-    <w:basedOn w:val="DefaultParagraphFont"/>
-    <w:link w:val="Header"/>
+  <w:style w:type="character" w:customStyle="1" w:styleId="EncabezadoCar">
+    <w:name w:val="Encabezado Car"/>
+    <w:basedOn w:val="Fuentedeprrafopredeter"/>
+    <w:link w:val="Encabezado"/>
     <w:uiPriority w:val="99"/>
     <w:rsid w:val="00C67442"/>
     <w:rPr>
@@ -9543,10 +10029,10 @@
       <w:lang w:eastAsia="es-PE"/>
     </w:rPr>
   </w:style>
-  <w:style w:type="character" w:customStyle="1" w:styleId="Heading4Char">
-    <w:name w:val="Heading 4 Char"/>
-    <w:basedOn w:val="DefaultParagraphFont"/>
-    <w:link w:val="Heading4"/>
+  <w:style w:type="character" w:customStyle="1" w:styleId="Ttulo4Car">
+    <w:name w:val="Título 4 Car"/>
+    <w:basedOn w:val="Fuentedeprrafopredeter"/>
+    <w:link w:val="Ttulo4"/>
     <w:uiPriority w:val="9"/>
     <w:rsid w:val="006B0BC0"/>
     <w:rPr>
@@ -9559,7 +10045,7 @@
       <w:lang w:eastAsia="es-PE"/>
     </w:rPr>
   </w:style>
-  <w:style w:type="paragraph" w:styleId="ListParagraph">
+  <w:style w:type="paragraph" w:styleId="Prrafodelista">
     <w:name w:val="List Paragraph"/>
     <w:basedOn w:val="Normal"/>
     <w:uiPriority w:val="34"/>
@@ -9570,7 +10056,7 @@
       <w:contextualSpacing/>
     </w:pPr>
   </w:style>
-  <w:style w:type="paragraph" w:styleId="TOC3">
+  <w:style w:type="paragraph" w:styleId="TDC3">
     <w:name w:val="toc 3"/>
     <w:basedOn w:val="Normal"/>
     <w:next w:val="Normal"/>
@@ -9611,7 +10097,7 @@
           </w:pPr>
           <w:r>
             <w:rPr>
-              <w:rStyle w:val="PlaceholderText"/>
+              <w:rStyle w:val="Textodelmarcadordeposicin"/>
             </w:rPr>
             <w:t>[Title]</w:t>
           </w:r>
@@ -9640,7 +10126,7 @@
           </w:pPr>
           <w:r>
             <w:rPr>
-              <w:rStyle w:val="PlaceholderText"/>
+              <w:rStyle w:val="Textodelmarcadordeposicin"/>
             </w:rPr>
             <w:t>[Title]</w:t>
           </w:r>
@@ -9666,7 +10152,7 @@
         <w:p>
           <w:r>
             <w:rPr>
-              <w:rStyle w:val="PlaceholderText"/>
+              <w:rStyle w:val="Textodelmarcadordeposicin"/>
             </w:rPr>
             <w:t>[Title]</w:t>
           </w:r>
@@ -9691,14 +10177,14 @@
     <w:charset w:val="00"/>
     <w:family w:val="roman"/>
     <w:pitch w:val="variable"/>
-    <w:sig w:usb0="E0002AFF" w:usb1="C0007841" w:usb2="00000009" w:usb3="00000000" w:csb0="000001FF" w:csb1="00000000"/>
+    <w:sig w:usb0="E0002EFF" w:usb1="C000785B" w:usb2="00000009" w:usb3="00000000" w:csb0="000001FF" w:csb1="00000000"/>
   </w:font>
   <w:font w:name="Courier New">
     <w:panose1 w:val="02070309020205020404"/>
     <w:charset w:val="00"/>
     <w:family w:val="modern"/>
     <w:pitch w:val="fixed"/>
-    <w:sig w:usb0="E0002AFF" w:usb1="C0007843" w:usb2="00000009" w:usb3="00000000" w:csb0="000001FF" w:csb1="00000000"/>
+    <w:sig w:usb0="E0002EFF" w:usb1="C0007843" w:usb2="00000009" w:usb3="00000000" w:csb0="000001FF" w:csb1="00000000"/>
   </w:font>
   <w:font w:name="Wingdings">
     <w:panose1 w:val="05000000000000000000"/>
@@ -9712,21 +10198,21 @@
     <w:charset w:val="00"/>
     <w:family w:val="swiss"/>
     <w:pitch w:val="variable"/>
-    <w:sig w:usb0="E00002FF" w:usb1="4000ACFF" w:usb2="00000001" w:usb3="00000000" w:csb0="0000019F" w:csb1="00000000"/>
+    <w:sig w:usb0="E0002AFF" w:usb1="C000247B" w:usb2="00000009" w:usb3="00000000" w:csb0="000001FF" w:csb1="00000000"/>
   </w:font>
   <w:font w:name="Arial">
     <w:panose1 w:val="020B0604020202020204"/>
     <w:charset w:val="00"/>
     <w:family w:val="swiss"/>
     <w:pitch w:val="variable"/>
-    <w:sig w:usb0="E0002AFF" w:usb1="C0007843" w:usb2="00000009" w:usb3="00000000" w:csb0="000001FF" w:csb1="00000000"/>
+    <w:sig w:usb0="E0002EFF" w:usb1="C0007843" w:usb2="00000009" w:usb3="00000000" w:csb0="000001FF" w:csb1="00000000"/>
   </w:font>
   <w:font w:name="Calibri Light">
     <w:panose1 w:val="020F0302020204030204"/>
     <w:charset w:val="00"/>
     <w:family w:val="swiss"/>
     <w:pitch w:val="variable"/>
-    <w:sig w:usb0="A00002EF" w:usb1="4000207B" w:usb2="00000000" w:usb3="00000000" w:csb0="0000019F" w:csb1="00000000"/>
+    <w:sig w:usb0="E0002AFF" w:usb1="C000247B" w:usb2="00000009" w:usb3="00000000" w:csb0="000001FF" w:csb1="00000000"/>
   </w:font>
 </w:fonts>
 </file>
@@ -9744,9 +10230,11 @@
     <w:compatSetting w:name="enableOpenTypeFeatures" w:uri="http://schemas.microsoft.com/office/word" w:val="1"/>
     <w:compatSetting w:name="doNotFlipMirrorIndents" w:uri="http://schemas.microsoft.com/office/word" w:val="1"/>
     <w:compatSetting w:name="differentiateMultirowTableHeaders" w:uri="http://schemas.microsoft.com/office/word" w:val="1"/>
+    <w:compatSetting w:name="useWord2013TrackBottomHyphenation" w:uri="http://schemas.microsoft.com/office/word" w:val="1"/>
   </w:compat>
   <w:rsids>
     <w:rsidRoot w:val="00B007B9"/>
+    <w:rsid w:val="00A46E9D"/>
     <w:rsid w:val="00B007B9"/>
     <w:rsid w:val="00CD7913"/>
     <w:rsid w:val="00E765F7"/>
@@ -9767,7 +10255,7 @@
   <w:themeFontLang w:val="es-PE"/>
   <w:clrSchemeMapping w:bg1="light1" w:t1="dark1" w:bg2="light2" w:t2="dark2" w:accent1="accent1" w:accent2="accent2" w:accent3="accent3" w:accent4="accent4" w:accent5="accent5" w:accent6="accent6" w:hyperlink="hyperlink" w:followedHyperlink="followedHyperlink"/>
   <w:decimalSymbol w:val="."/>
-  <w:listSeparator w:val=","/>
+  <w:listSeparator w:val=";"/>
   <w15:chartTrackingRefBased/>
 </w:settings>
 </file>
@@ -10170,13 +10658,13 @@
     <w:name w:val="Normal"/>
     <w:qFormat/>
   </w:style>
-  <w:style w:type="character" w:default="1" w:styleId="DefaultParagraphFont">
+  <w:style w:type="character" w:default="1" w:styleId="Fuentedeprrafopredeter">
     <w:name w:val="Default Paragraph Font"/>
     <w:uiPriority w:val="1"/>
     <w:semiHidden/>
     <w:unhideWhenUsed/>
   </w:style>
-  <w:style w:type="table" w:default="1" w:styleId="TableNormal">
+  <w:style w:type="table" w:default="1" w:styleId="Tablanormal">
     <w:name w:val="Normal Table"/>
     <w:uiPriority w:val="99"/>
     <w:semiHidden/>
@@ -10191,15 +10679,15 @@
       </w:tblCellMar>
     </w:tblPr>
   </w:style>
-  <w:style w:type="numbering" w:default="1" w:styleId="NoList">
+  <w:style w:type="numbering" w:default="1" w:styleId="Sinlista">
     <w:name w:val="No List"/>
     <w:uiPriority w:val="99"/>
     <w:semiHidden/>
     <w:unhideWhenUsed/>
   </w:style>
-  <w:style w:type="character" w:styleId="PlaceholderText">
+  <w:style w:type="character" w:styleId="Textodelmarcadordeposicin">
     <w:name w:val="Placeholder Text"/>
-    <w:basedOn w:val="DefaultParagraphFont"/>
+    <w:basedOn w:val="Fuentedeprrafopredeter"/>
     <w:uiPriority w:val="99"/>
     <w:semiHidden/>
     <w:rsid w:val="00CD7913"/>
@@ -10491,7 +10979,7 @@
 </file>
 
 <file path=customXml/itemProps1.xml><?xml version="1.0" encoding="utf-8"?>
-<ds:datastoreItem xmlns:ds="http://schemas.openxmlformats.org/officeDocument/2006/customXml" ds:itemID="{531507D8-2C97-4334-B153-4F402F781D95}">
+<ds:datastoreItem xmlns:ds="http://schemas.openxmlformats.org/officeDocument/2006/customXml" ds:itemID="{5DFDF0F7-BDCD-44DC-A090-D8867E09A719}">
   <ds:schemaRefs>
     <ds:schemaRef ds:uri="http://schemas.openxmlformats.org/officeDocument/2006/bibliography"/>
   </ds:schemaRefs>

</xml_diff>